<commit_message>
update msword juan 8 , 9 first $ to $$
</commit_message>
<xml_diff>
--- a/msword/008大智度論卷008-D07-pb-kai-kw-01.docx
+++ b/msword/008大智度論卷008-D07-pb-kai-kw-01.docx
@@ -12,8 +12,6 @@
           <w:szCs w:val="24"/>
         </w:rPr>
       </w:pPr>
-      <w:bookmarkStart w:id="0" w:name="_GoBack"/>
-      <w:bookmarkEnd w:id="0"/>
       <w:r>
         <w:rPr>
           <w:rFonts w:ascii="Times New Roman" w:eastAsia="新細明體" w:hAnsi="Times New Roman" w:cs="Roman Unicode" w:hint="eastAsia"/>
@@ -441,6 +439,18 @@
           <w:szCs w:val="20"/>
           <w:bdr w:val="single" w:sz="4" w:space="0" w:color="auto"/>
         </w:rPr>
+        <w:t>$</w:t>
+      </w:r>
+      <w:r>
+        <w:rPr>
+          <w:rFonts w:ascii="Times New Roman" w:eastAsia="新細明體" w:hAnsi="Times New Roman" w:cs="細明體" w:hint="eastAsia"/>
+          <w:b/>
+          <w:kern w:val="0"/>
+          <w:sz w:val="20"/>
+          <w:szCs w:val="20"/>
+          <w:bdr w:val="single" w:sz="4" w:space="0" w:color="auto"/>
+          <w:shd w:val="pct15" w:color="auto" w:fill="FFFFFF"/>
+        </w:rPr>
         <w:t>參</w:t>
       </w:r>
       <w:r>
@@ -451,18 +461,9 @@
           <w:sz w:val="20"/>
           <w:szCs w:val="20"/>
           <w:bdr w:val="single" w:sz="4" w:space="0" w:color="auto"/>
-        </w:rPr>
-        <w:t>、佛</w:t>
-      </w:r>
-      <w:r>
-        <w:rPr>
-          <w:rFonts w:ascii="Times New Roman" w:eastAsia="新細明體" w:hAnsi="Times New Roman" w:cs="Times New Roman"/>
-          <w:b/>
-          <w:sz w:val="20"/>
-          <w:szCs w:val="20"/>
-          <w:bdr w:val="single" w:sz="4" w:space="0" w:color="auto"/>
-        </w:rPr>
-        <w:t>八現神力</w:t>
+          <w:shd w:val="pct15" w:color="auto" w:fill="FFFFFF"/>
+        </w:rPr>
+        <w:t>、佛八現神力</w:t>
       </w:r>
       <w:r>
         <w:rPr>
@@ -545,7 +546,21 @@
           <w:bdr w:val="single" w:sz="4" w:space="0" w:color="auto"/>
           <w:shd w:val="pct15" w:color="auto" w:fill="FFFFFF"/>
         </w:rPr>
-        <w:t>出身分光</w:t>
+        <w:t>出</w:t>
+      </w:r>
+      <w:bookmarkStart w:id="0" w:name="_GoBack"/>
+      <w:bookmarkEnd w:id="0"/>
+      <w:r>
+        <w:rPr>
+          <w:rFonts w:ascii="Times New Roman" w:eastAsia="新細明體" w:hAnsi="Times New Roman" w:cs="細明體"/>
+          <w:b/>
+          <w:kern w:val="0"/>
+          <w:sz w:val="20"/>
+          <w:szCs w:val="20"/>
+          <w:bdr w:val="single" w:sz="4" w:space="0" w:color="auto"/>
+          <w:shd w:val="pct15" w:color="auto" w:fill="FFFFFF"/>
+        </w:rPr>
+        <w:t>身分光</w:t>
       </w:r>
       <w:r>
         <w:rPr>
@@ -613,12 +628,12 @@
       </w:r>
       <w:smartTag w:uri="urn:schemas-microsoft-com:office:smarttags" w:element="chmetcnv">
         <w:smartTagPr>
+          <w:attr w:name="UnitName" w:val="a"/>
+          <w:attr w:name="SourceValue" w:val="113"/>
+          <w:attr w:name="HasSpace" w:val="False"/>
+          <w:attr w:name="Negative" w:val="False"/>
+          <w:attr w:name="NumberType" w:val="1"/>
           <w:attr w:name="TCSC" w:val="0"/>
-          <w:attr w:name="NumberType" w:val="1"/>
-          <w:attr w:name="Negative" w:val="False"/>
-          <w:attr w:name="HasSpace" w:val="False"/>
-          <w:attr w:name="SourceValue" w:val="113"/>
-          <w:attr w:name="UnitName" w:val="a"/>
         </w:smartTagPr>
         <w:r>
           <w:rPr>
@@ -926,12 +941,12 @@
       </w:r>
       <w:smartTag w:uri="urn:schemas-microsoft-com:office:smarttags" w:element="chmetcnv">
         <w:smartTagPr>
+          <w:attr w:name="UnitName" w:val="C"/>
+          <w:attr w:name="SourceValue" w:val="114"/>
+          <w:attr w:name="HasSpace" w:val="False"/>
+          <w:attr w:name="Negative" w:val="False"/>
+          <w:attr w:name="NumberType" w:val="1"/>
           <w:attr w:name="TCSC" w:val="0"/>
-          <w:attr w:name="NumberType" w:val="1"/>
-          <w:attr w:name="Negative" w:val="False"/>
-          <w:attr w:name="HasSpace" w:val="False"/>
-          <w:attr w:name="SourceValue" w:val="114"/>
-          <w:attr w:name="UnitName" w:val="C"/>
         </w:smartTagPr>
         <w:r>
           <w:rPr>
@@ -952,12 +967,12 @@
       </w:r>
       <w:smartTag w:uri="urn:schemas-microsoft-com:office:smarttags" w:element="chmetcnv">
         <w:smartTagPr>
+          <w:attr w:name="UnitName" w:val="a"/>
+          <w:attr w:name="SourceValue" w:val="115"/>
+          <w:attr w:name="HasSpace" w:val="False"/>
+          <w:attr w:name="Negative" w:val="True"/>
+          <w:attr w:name="NumberType" w:val="1"/>
           <w:attr w:name="TCSC" w:val="0"/>
-          <w:attr w:name="NumberType" w:val="1"/>
-          <w:attr w:name="Negative" w:val="True"/>
-          <w:attr w:name="HasSpace" w:val="False"/>
-          <w:attr w:name="SourceValue" w:val="115"/>
-          <w:attr w:name="UnitName" w:val="a"/>
         </w:smartTagPr>
         <w:r>
           <w:rPr>
@@ -1925,12 +1940,12 @@
       </w:r>
       <w:smartTag w:uri="urn:schemas-microsoft-com:office:smarttags" w:element="chmetcnv">
         <w:smartTagPr>
+          <w:attr w:name="UnitName" w:val="a"/>
+          <w:attr w:name="SourceValue" w:val="115"/>
+          <w:attr w:name="HasSpace" w:val="False"/>
+          <w:attr w:name="Negative" w:val="False"/>
+          <w:attr w:name="NumberType" w:val="1"/>
           <w:attr w:name="TCSC" w:val="0"/>
-          <w:attr w:name="NumberType" w:val="1"/>
-          <w:attr w:name="Negative" w:val="False"/>
-          <w:attr w:name="HasSpace" w:val="False"/>
-          <w:attr w:name="SourceValue" w:val="115"/>
-          <w:attr w:name="UnitName" w:val="a"/>
         </w:smartTagPr>
         <w:r>
           <w:rPr>
@@ -2100,12 +2115,12 @@
       </w:r>
       <w:smartTag w:uri="urn:schemas-microsoft-com:office:smarttags" w:element="chmetcnv">
         <w:smartTagPr>
+          <w:attr w:name="UnitName" w:val="a"/>
+          <w:attr w:name="SourceValue" w:val="115"/>
+          <w:attr w:name="HasSpace" w:val="False"/>
+          <w:attr w:name="Negative" w:val="False"/>
+          <w:attr w:name="NumberType" w:val="1"/>
           <w:attr w:name="TCSC" w:val="0"/>
-          <w:attr w:name="NumberType" w:val="1"/>
-          <w:attr w:name="Negative" w:val="False"/>
-          <w:attr w:name="HasSpace" w:val="False"/>
-          <w:attr w:name="SourceValue" w:val="115"/>
-          <w:attr w:name="UnitName" w:val="a"/>
         </w:smartTagPr>
         <w:r>
           <w:rPr>
@@ -2126,12 +2141,12 @@
       </w:r>
       <w:smartTag w:uri="urn:schemas-microsoft-com:office:smarttags" w:element="chmetcnv">
         <w:smartTagPr>
+          <w:attr w:name="UnitName" w:val="C"/>
+          <w:attr w:name="SourceValue" w:val="116"/>
+          <w:attr w:name="HasSpace" w:val="False"/>
+          <w:attr w:name="Negative" w:val="True"/>
+          <w:attr w:name="NumberType" w:val="1"/>
           <w:attr w:name="TCSC" w:val="0"/>
-          <w:attr w:name="NumberType" w:val="1"/>
-          <w:attr w:name="Negative" w:val="True"/>
-          <w:attr w:name="HasSpace" w:val="False"/>
-          <w:attr w:name="SourceValue" w:val="116"/>
-          <w:attr w:name="UnitName" w:val="C"/>
         </w:smartTagPr>
         <w:r>
           <w:rPr>
@@ -4055,7 +4070,7 @@
       </w:r>
       <w:r>
         <w:rPr>
-          <w:rStyle w:val="FootnoteReference"/>
+          <w:rStyle w:val="a5"/>
           <w:rFonts w:ascii="Times New Roman" w:eastAsia="新細明體" w:hAnsi="Times New Roman" w:cs="Times New Roman"/>
           <w:kern w:val="0"/>
           <w:szCs w:val="24"/>
@@ -4819,12 +4834,12 @@
       </w:r>
       <w:smartTag w:uri="urn:schemas-microsoft-com:office:smarttags" w:element="chmetcnv">
         <w:smartTagPr>
+          <w:attr w:name="UnitName" w:val="C"/>
+          <w:attr w:name="SourceValue" w:val="115"/>
+          <w:attr w:name="HasSpace" w:val="False"/>
+          <w:attr w:name="Negative" w:val="False"/>
+          <w:attr w:name="NumberType" w:val="1"/>
           <w:attr w:name="TCSC" w:val="0"/>
-          <w:attr w:name="NumberType" w:val="1"/>
-          <w:attr w:name="Negative" w:val="False"/>
-          <w:attr w:name="HasSpace" w:val="False"/>
-          <w:attr w:name="SourceValue" w:val="115"/>
-          <w:attr w:name="UnitName" w:val="C"/>
         </w:smartTagPr>
         <w:r>
           <w:rPr>
@@ -6352,12 +6367,12 @@
       </w:r>
       <w:smartTag w:uri="urn:schemas-microsoft-com:office:smarttags" w:element="chmetcnv">
         <w:smartTagPr>
+          <w:attr w:name="UnitName" w:val="a"/>
+          <w:attr w:name="SourceValue" w:val="116"/>
+          <w:attr w:name="HasSpace" w:val="False"/>
+          <w:attr w:name="Negative" w:val="False"/>
+          <w:attr w:name="NumberType" w:val="1"/>
           <w:attr w:name="TCSC" w:val="0"/>
-          <w:attr w:name="NumberType" w:val="1"/>
-          <w:attr w:name="Negative" w:val="False"/>
-          <w:attr w:name="HasSpace" w:val="False"/>
-          <w:attr w:name="SourceValue" w:val="116"/>
-          <w:attr w:name="UnitName" w:val="a"/>
         </w:smartTagPr>
         <w:r>
           <w:rPr>
@@ -8995,12 +9010,12 @@
       </w:r>
       <w:smartTag w:uri="urn:schemas-microsoft-com:office:smarttags" w:element="chmetcnv">
         <w:smartTagPr>
+          <w:attr w:name="UnitName" w:val="C"/>
+          <w:attr w:name="SourceValue" w:val="116"/>
+          <w:attr w:name="HasSpace" w:val="False"/>
+          <w:attr w:name="Negative" w:val="False"/>
+          <w:attr w:name="NumberType" w:val="1"/>
           <w:attr w:name="TCSC" w:val="0"/>
-          <w:attr w:name="NumberType" w:val="1"/>
-          <w:attr w:name="Negative" w:val="False"/>
-          <w:attr w:name="HasSpace" w:val="False"/>
-          <w:attr w:name="SourceValue" w:val="116"/>
-          <w:attr w:name="UnitName" w:val="C"/>
         </w:smartTagPr>
         <w:r>
           <w:rPr>
@@ -9280,12 +9295,12 @@
       </w:r>
       <w:smartTag w:uri="urn:schemas-microsoft-com:office:smarttags" w:element="chmetcnv">
         <w:smartTagPr>
+          <w:attr w:name="UnitName" w:val="C"/>
+          <w:attr w:name="SourceValue" w:val="116"/>
+          <w:attr w:name="HasSpace" w:val="False"/>
+          <w:attr w:name="Negative" w:val="False"/>
+          <w:attr w:name="NumberType" w:val="1"/>
           <w:attr w:name="TCSC" w:val="0"/>
-          <w:attr w:name="NumberType" w:val="1"/>
-          <w:attr w:name="Negative" w:val="False"/>
-          <w:attr w:name="HasSpace" w:val="False"/>
-          <w:attr w:name="SourceValue" w:val="116"/>
-          <w:attr w:name="UnitName" w:val="C"/>
         </w:smartTagPr>
         <w:r>
           <w:rPr>
@@ -10606,12 +10621,12 @@
       </w:r>
       <w:smartTag w:uri="urn:schemas-microsoft-com:office:smarttags" w:element="chmetcnv">
         <w:smartTagPr>
+          <w:attr w:name="UnitName" w:val="a"/>
+          <w:attr w:name="SourceValue" w:val="117"/>
+          <w:attr w:name="HasSpace" w:val="False"/>
+          <w:attr w:name="Negative" w:val="False"/>
+          <w:attr w:name="NumberType" w:val="1"/>
           <w:attr w:name="TCSC" w:val="0"/>
-          <w:attr w:name="NumberType" w:val="1"/>
-          <w:attr w:name="Negative" w:val="False"/>
-          <w:attr w:name="HasSpace" w:val="False"/>
-          <w:attr w:name="SourceValue" w:val="117"/>
-          <w:attr w:name="UnitName" w:val="a"/>
         </w:smartTagPr>
         <w:r>
           <w:rPr>
@@ -12748,12 +12763,12 @@
       </w:r>
       <w:smartTag w:uri="urn:schemas-microsoft-com:office:smarttags" w:element="chmetcnv">
         <w:smartTagPr>
+          <w:attr w:name="UnitName" w:val="C"/>
+          <w:attr w:name="SourceValue" w:val="117"/>
+          <w:attr w:name="HasSpace" w:val="False"/>
+          <w:attr w:name="Negative" w:val="False"/>
+          <w:attr w:name="NumberType" w:val="1"/>
           <w:attr w:name="TCSC" w:val="0"/>
-          <w:attr w:name="NumberType" w:val="1"/>
-          <w:attr w:name="Negative" w:val="False"/>
-          <w:attr w:name="HasSpace" w:val="False"/>
-          <w:attr w:name="SourceValue" w:val="117"/>
-          <w:attr w:name="UnitName" w:val="C"/>
         </w:smartTagPr>
         <w:r>
           <w:rPr>
@@ -13622,12 +13637,12 @@
       </w:r>
       <w:smartTag w:uri="urn:schemas-microsoft-com:office:smarttags" w:element="chmetcnv">
         <w:smartTagPr>
+          <w:attr w:name="UnitName" w:val="a"/>
+          <w:attr w:name="SourceValue" w:val="118"/>
+          <w:attr w:name="HasSpace" w:val="False"/>
+          <w:attr w:name="Negative" w:val="False"/>
+          <w:attr w:name="NumberType" w:val="1"/>
           <w:attr w:name="TCSC" w:val="0"/>
-          <w:attr w:name="NumberType" w:val="1"/>
-          <w:attr w:name="Negative" w:val="False"/>
-          <w:attr w:name="HasSpace" w:val="False"/>
-          <w:attr w:name="SourceValue" w:val="118"/>
-          <w:attr w:name="UnitName" w:val="a"/>
         </w:smartTagPr>
         <w:r>
           <w:rPr>
@@ -16145,12 +16160,12 @@
       </w:r>
       <w:smartTag w:uri="urn:schemas-microsoft-com:office:smarttags" w:element="chmetcnv">
         <w:smartTagPr>
+          <w:attr w:name="UnitName" w:val="C"/>
+          <w:attr w:name="SourceValue" w:val="118"/>
+          <w:attr w:name="HasSpace" w:val="False"/>
+          <w:attr w:name="Negative" w:val="False"/>
+          <w:attr w:name="NumberType" w:val="1"/>
           <w:attr w:name="TCSC" w:val="0"/>
-          <w:attr w:name="NumberType" w:val="1"/>
-          <w:attr w:name="Negative" w:val="False"/>
-          <w:attr w:name="HasSpace" w:val="False"/>
-          <w:attr w:name="SourceValue" w:val="118"/>
-          <w:attr w:name="UnitName" w:val="C"/>
         </w:smartTagPr>
         <w:r>
           <w:rPr>
@@ -17836,12 +17851,12 @@
       </w:r>
       <w:smartTag w:uri="urn:schemas-microsoft-com:office:smarttags" w:element="chmetcnv">
         <w:smartTagPr>
+          <w:attr w:name="UnitName" w:val="a"/>
+          <w:attr w:name="SourceValue" w:val="119"/>
+          <w:attr w:name="HasSpace" w:val="False"/>
+          <w:attr w:name="Negative" w:val="False"/>
+          <w:attr w:name="NumberType" w:val="1"/>
           <w:attr w:name="TCSC" w:val="0"/>
-          <w:attr w:name="NumberType" w:val="1"/>
-          <w:attr w:name="Negative" w:val="False"/>
-          <w:attr w:name="HasSpace" w:val="False"/>
-          <w:attr w:name="SourceValue" w:val="119"/>
-          <w:attr w:name="UnitName" w:val="a"/>
         </w:smartTagPr>
         <w:r>
           <w:rPr>
@@ -19387,12 +19402,12 @@
       </w:r>
       <w:smartTag w:uri="urn:schemas-microsoft-com:office:smarttags" w:element="chmetcnv">
         <w:smartTagPr>
+          <w:attr w:name="UnitName" w:val="C"/>
+          <w:attr w:name="SourceValue" w:val="119"/>
+          <w:attr w:name="HasSpace" w:val="False"/>
+          <w:attr w:name="Negative" w:val="False"/>
+          <w:attr w:name="NumberType" w:val="1"/>
           <w:attr w:name="TCSC" w:val="0"/>
-          <w:attr w:name="NumberType" w:val="1"/>
-          <w:attr w:name="Negative" w:val="False"/>
-          <w:attr w:name="HasSpace" w:val="False"/>
-          <w:attr w:name="SourceValue" w:val="119"/>
-          <w:attr w:name="UnitName" w:val="C"/>
         </w:smartTagPr>
         <w:r>
           <w:rPr>
@@ -20526,12 +20541,12 @@
       </w:r>
       <w:smartTag w:uri="urn:schemas-microsoft-com:office:smarttags" w:element="chmetcnv">
         <w:smartTagPr>
+          <w:attr w:name="UnitName" w:val="a"/>
+          <w:attr w:name="SourceValue" w:val="120"/>
+          <w:attr w:name="HasSpace" w:val="False"/>
+          <w:attr w:name="Negative" w:val="False"/>
+          <w:attr w:name="NumberType" w:val="1"/>
           <w:attr w:name="TCSC" w:val="0"/>
-          <w:attr w:name="NumberType" w:val="1"/>
-          <w:attr w:name="Negative" w:val="False"/>
-          <w:attr w:name="HasSpace" w:val="False"/>
-          <w:attr w:name="SourceValue" w:val="120"/>
-          <w:attr w:name="UnitName" w:val="a"/>
         </w:smartTagPr>
         <w:r>
           <w:rPr>
@@ -22759,12 +22774,12 @@
       </w:r>
       <w:smartTag w:uri="urn:schemas-microsoft-com:office:smarttags" w:element="chmetcnv">
         <w:smartTagPr>
+          <w:attr w:name="UnitName" w:val="C"/>
+          <w:attr w:name="SourceValue" w:val="120"/>
+          <w:attr w:name="HasSpace" w:val="False"/>
+          <w:attr w:name="Negative" w:val="False"/>
+          <w:attr w:name="NumberType" w:val="1"/>
           <w:attr w:name="TCSC" w:val="0"/>
-          <w:attr w:name="NumberType" w:val="1"/>
-          <w:attr w:name="Negative" w:val="False"/>
-          <w:attr w:name="HasSpace" w:val="False"/>
-          <w:attr w:name="SourceValue" w:val="120"/>
-          <w:attr w:name="UnitName" w:val="C"/>
         </w:smartTagPr>
         <w:r>
           <w:rPr>
@@ -24583,12 +24598,12 @@
       </w:r>
       <w:smartTag w:uri="urn:schemas-microsoft-com:office:smarttags" w:element="chmetcnv">
         <w:smartTagPr>
+          <w:attr w:name="UnitName" w:val="a"/>
+          <w:attr w:name="SourceValue" w:val="121"/>
+          <w:attr w:name="HasSpace" w:val="False"/>
+          <w:attr w:name="Negative" w:val="False"/>
+          <w:attr w:name="NumberType" w:val="1"/>
           <w:attr w:name="TCSC" w:val="0"/>
-          <w:attr w:name="NumberType" w:val="1"/>
-          <w:attr w:name="Negative" w:val="False"/>
-          <w:attr w:name="HasSpace" w:val="False"/>
-          <w:attr w:name="SourceValue" w:val="121"/>
-          <w:attr w:name="UnitName" w:val="a"/>
         </w:smartTagPr>
         <w:r>
           <w:rPr>
@@ -26313,7 +26328,7 @@
     <w:sdtContent>
       <w:p>
         <w:pPr>
-          <w:pStyle w:val="Footer"/>
+          <w:pStyle w:val="a6"/>
           <w:jc w:val="center"/>
         </w:pPr>
         <w:r>
@@ -26361,7 +26376,7 @@
     <w:sdtContent>
       <w:p>
         <w:pPr>
-          <w:pStyle w:val="Footer"/>
+          <w:pStyle w:val="a6"/>
           <w:jc w:val="center"/>
         </w:pPr>
         <w:r>
@@ -26410,7 +26425,7 @@
   <w:footnote w:id="1">
     <w:p>
       <w:pPr>
-        <w:pStyle w:val="FootnoteText"/>
+        <w:pStyle w:val="a3"/>
         <w:ind w:left="187" w:hangingChars="85" w:hanging="187"/>
         <w:jc w:val="both"/>
         <w:rPr>
@@ -26420,7 +26435,7 @@
       </w:pPr>
       <w:r>
         <w:rPr>
-          <w:rStyle w:val="FootnoteReference"/>
+          <w:rStyle w:val="a5"/>
           <w:sz w:val="22"/>
           <w:szCs w:val="22"/>
         </w:rPr>
@@ -26486,12 +26501,12 @@
       </w:r>
       <w:smartTag w:uri="urn:schemas-microsoft-com:office:smarttags" w:element="chmetcnv">
         <w:smartTagPr>
+          <w:attr w:name="TCSC" w:val="0"/>
+          <w:attr w:name="NumberType" w:val="1"/>
+          <w:attr w:name="Negative" w:val="False"/>
+          <w:attr w:name="HasSpace" w:val="False"/>
+          <w:attr w:name="SourceValue" w:val="113"/>
           <w:attr w:name="UnitName" w:val="a"/>
-          <w:attr w:name="SourceValue" w:val="113"/>
-          <w:attr w:name="HasSpace" w:val="False"/>
-          <w:attr w:name="Negative" w:val="False"/>
-          <w:attr w:name="NumberType" w:val="1"/>
-          <w:attr w:name="TCSC" w:val="0"/>
         </w:smartTagPr>
         <w:r>
           <w:rPr>
@@ -26647,12 +26662,12 @@
       </w:r>
       <w:smartTag w:uri="urn:schemas-microsoft-com:office:smarttags" w:element="chmetcnv">
         <w:smartTagPr>
+          <w:attr w:name="TCSC" w:val="0"/>
+          <w:attr w:name="NumberType" w:val="1"/>
+          <w:attr w:name="Negative" w:val="False"/>
+          <w:attr w:name="HasSpace" w:val="False"/>
+          <w:attr w:name="SourceValue" w:val="114"/>
           <w:attr w:name="UnitName" w:val="C"/>
-          <w:attr w:name="SourceValue" w:val="114"/>
-          <w:attr w:name="HasSpace" w:val="False"/>
-          <w:attr w:name="Negative" w:val="False"/>
-          <w:attr w:name="NumberType" w:val="1"/>
-          <w:attr w:name="TCSC" w:val="0"/>
         </w:smartTagPr>
         <w:r>
           <w:rPr>
@@ -26671,12 +26686,12 @@
       </w:r>
       <w:smartTag w:uri="urn:schemas-microsoft-com:office:smarttags" w:element="chmetcnv">
         <w:smartTagPr>
+          <w:attr w:name="TCSC" w:val="0"/>
+          <w:attr w:name="NumberType" w:val="1"/>
+          <w:attr w:name="Negative" w:val="True"/>
+          <w:attr w:name="HasSpace" w:val="False"/>
+          <w:attr w:name="SourceValue" w:val="115"/>
           <w:attr w:name="UnitName" w:val="a"/>
-          <w:attr w:name="SourceValue" w:val="115"/>
-          <w:attr w:name="HasSpace" w:val="False"/>
-          <w:attr w:name="Negative" w:val="True"/>
-          <w:attr w:name="NumberType" w:val="1"/>
-          <w:attr w:name="TCSC" w:val="0"/>
         </w:smartTagPr>
         <w:r>
           <w:rPr>
@@ -26745,12 +26760,12 @@
       </w:r>
       <w:smartTag w:uri="urn:schemas-microsoft-com:office:smarttags" w:element="chmetcnv">
         <w:smartTagPr>
+          <w:attr w:name="TCSC" w:val="0"/>
+          <w:attr w:name="NumberType" w:val="1"/>
+          <w:attr w:name="Negative" w:val="False"/>
+          <w:attr w:name="HasSpace" w:val="False"/>
+          <w:attr w:name="SourceValue" w:val="115"/>
           <w:attr w:name="UnitName" w:val="a"/>
-          <w:attr w:name="SourceValue" w:val="115"/>
-          <w:attr w:name="HasSpace" w:val="False"/>
-          <w:attr w:name="Negative" w:val="False"/>
-          <w:attr w:name="NumberType" w:val="1"/>
-          <w:attr w:name="TCSC" w:val="0"/>
         </w:smartTagPr>
         <w:r>
           <w:rPr>
@@ -26769,12 +26784,12 @@
       </w:r>
       <w:smartTag w:uri="urn:schemas-microsoft-com:office:smarttags" w:element="chmetcnv">
         <w:smartTagPr>
+          <w:attr w:name="TCSC" w:val="0"/>
+          <w:attr w:name="NumberType" w:val="1"/>
+          <w:attr w:name="Negative" w:val="True"/>
+          <w:attr w:name="HasSpace" w:val="False"/>
+          <w:attr w:name="SourceValue" w:val="116"/>
           <w:attr w:name="UnitName" w:val="C"/>
-          <w:attr w:name="SourceValue" w:val="116"/>
-          <w:attr w:name="HasSpace" w:val="False"/>
-          <w:attr w:name="Negative" w:val="True"/>
-          <w:attr w:name="NumberType" w:val="1"/>
-          <w:attr w:name="TCSC" w:val="0"/>
         </w:smartTagPr>
         <w:r>
           <w:rPr>
@@ -26843,12 +26858,12 @@
       </w:r>
       <w:smartTag w:uri="urn:schemas-microsoft-com:office:smarttags" w:element="chmetcnv">
         <w:smartTagPr>
+          <w:attr w:name="TCSC" w:val="0"/>
+          <w:attr w:name="NumberType" w:val="1"/>
+          <w:attr w:name="Negative" w:val="False"/>
+          <w:attr w:name="HasSpace" w:val="False"/>
+          <w:attr w:name="SourceValue" w:val="116"/>
           <w:attr w:name="UnitName" w:val="C"/>
-          <w:attr w:name="SourceValue" w:val="116"/>
-          <w:attr w:name="HasSpace" w:val="False"/>
-          <w:attr w:name="Negative" w:val="False"/>
-          <w:attr w:name="NumberType" w:val="1"/>
-          <w:attr w:name="TCSC" w:val="0"/>
         </w:smartTagPr>
         <w:r>
           <w:rPr>
@@ -26981,12 +26996,12 @@
       </w:r>
       <w:smartTag w:uri="urn:schemas-microsoft-com:office:smarttags" w:element="chmetcnv">
         <w:smartTagPr>
+          <w:attr w:name="TCSC" w:val="0"/>
+          <w:attr w:name="NumberType" w:val="1"/>
+          <w:attr w:name="Negative" w:val="True"/>
+          <w:attr w:name="HasSpace" w:val="False"/>
+          <w:attr w:name="SourceValue" w:val="123"/>
           <w:attr w:name="UnitName" w:val="C"/>
-          <w:attr w:name="SourceValue" w:val="123"/>
-          <w:attr w:name="HasSpace" w:val="False"/>
-          <w:attr w:name="Negative" w:val="True"/>
-          <w:attr w:name="NumberType" w:val="1"/>
-          <w:attr w:name="TCSC" w:val="0"/>
         </w:smartTagPr>
         <w:r>
           <w:rPr>
@@ -27055,12 +27070,12 @@
       </w:r>
       <w:smartTag w:uri="urn:schemas-microsoft-com:office:smarttags" w:element="chmetcnv">
         <w:smartTagPr>
+          <w:attr w:name="TCSC" w:val="0"/>
+          <w:attr w:name="NumberType" w:val="1"/>
+          <w:attr w:name="Negative" w:val="False"/>
+          <w:attr w:name="HasSpace" w:val="False"/>
+          <w:attr w:name="SourceValue" w:val="123"/>
           <w:attr w:name="UnitName" w:val="C"/>
-          <w:attr w:name="SourceValue" w:val="123"/>
-          <w:attr w:name="HasSpace" w:val="False"/>
-          <w:attr w:name="Negative" w:val="False"/>
-          <w:attr w:name="NumberType" w:val="1"/>
-          <w:attr w:name="TCSC" w:val="0"/>
         </w:smartTagPr>
         <w:r>
           <w:rPr>
@@ -27079,12 +27094,12 @@
       </w:r>
       <w:smartTag w:uri="urn:schemas-microsoft-com:office:smarttags" w:element="chmetcnv">
         <w:smartTagPr>
+          <w:attr w:name="TCSC" w:val="0"/>
+          <w:attr w:name="NumberType" w:val="1"/>
+          <w:attr w:name="Negative" w:val="True"/>
+          <w:attr w:name="HasSpace" w:val="False"/>
+          <w:attr w:name="SourceValue" w:val="124"/>
           <w:attr w:name="UnitName" w:val="a"/>
-          <w:attr w:name="SourceValue" w:val="124"/>
-          <w:attr w:name="HasSpace" w:val="False"/>
-          <w:attr w:name="Negative" w:val="True"/>
-          <w:attr w:name="NumberType" w:val="1"/>
-          <w:attr w:name="TCSC" w:val="0"/>
         </w:smartTagPr>
         <w:r>
           <w:rPr>
@@ -27141,7 +27156,7 @@
   <w:footnote w:id="2">
     <w:p>
       <w:pPr>
-        <w:pStyle w:val="FootnoteText"/>
+        <w:pStyle w:val="a3"/>
         <w:ind w:left="187" w:hangingChars="85" w:hanging="187"/>
         <w:jc w:val="both"/>
         <w:rPr>
@@ -27151,7 +27166,7 @@
       </w:pPr>
       <w:r>
         <w:rPr>
-          <w:rStyle w:val="FootnoteReference"/>
+          <w:rStyle w:val="a5"/>
           <w:sz w:val="22"/>
           <w:szCs w:val="22"/>
         </w:rPr>
@@ -27204,7 +27219,7 @@
   <w:footnote w:id="3">
     <w:p>
       <w:pPr>
-        <w:pStyle w:val="FootnoteText"/>
+        <w:pStyle w:val="a3"/>
         <w:ind w:left="187" w:hangingChars="85" w:hanging="187"/>
         <w:jc w:val="both"/>
         <w:rPr>
@@ -27214,7 +27229,7 @@
       </w:pPr>
       <w:r>
         <w:rPr>
-          <w:rStyle w:val="FootnoteReference"/>
+          <w:rStyle w:val="a5"/>
           <w:sz w:val="22"/>
           <w:szCs w:val="22"/>
         </w:rPr>
@@ -27365,7 +27380,7 @@
     </w:p>
     <w:p>
       <w:pPr>
-        <w:pStyle w:val="FootnoteText"/>
+        <w:pStyle w:val="a3"/>
         <w:spacing w:line="0" w:lineRule="atLeast"/>
         <w:ind w:leftChars="75" w:left="180"/>
         <w:jc w:val="both"/>
@@ -27443,7 +27458,7 @@
   <w:footnote w:id="4">
     <w:p>
       <w:pPr>
-        <w:pStyle w:val="FootnoteText"/>
+        <w:pStyle w:val="a3"/>
         <w:ind w:left="187" w:hangingChars="85" w:hanging="187"/>
         <w:jc w:val="both"/>
         <w:rPr>
@@ -27453,7 +27468,7 @@
       </w:pPr>
       <w:r>
         <w:rPr>
-          <w:rStyle w:val="FootnoteReference"/>
+          <w:rStyle w:val="a5"/>
           <w:sz w:val="22"/>
         </w:rPr>
         <w:footnoteRef/>
@@ -27566,12 +27581,12 @@
       </w:r>
       <w:smartTag w:uri="urn:schemas-microsoft-com:office:smarttags" w:element="chmetcnv">
         <w:smartTagPr>
+          <w:attr w:name="TCSC" w:val="0"/>
+          <w:attr w:name="NumberType" w:val="1"/>
+          <w:attr w:name="Negative" w:val="False"/>
+          <w:attr w:name="HasSpace" w:val="False"/>
+          <w:attr w:name="SourceValue" w:val="90"/>
           <w:attr w:name="UnitName" w:val="C"/>
-          <w:attr w:name="SourceValue" w:val="90"/>
-          <w:attr w:name="HasSpace" w:val="False"/>
-          <w:attr w:name="Negative" w:val="False"/>
-          <w:attr w:name="NumberType" w:val="1"/>
-          <w:attr w:name="TCSC" w:val="0"/>
         </w:smartTagPr>
         <w:r>
           <w:rPr>
@@ -27598,7 +27613,7 @@
     </w:p>
     <w:p>
       <w:pPr>
-        <w:pStyle w:val="FootnoteText"/>
+        <w:pStyle w:val="a3"/>
         <w:spacing w:line="0" w:lineRule="atLeast"/>
         <w:ind w:leftChars="75" w:left="180"/>
         <w:jc w:val="both"/>
@@ -27744,7 +27759,7 @@
   <w:footnote w:id="5">
     <w:p>
       <w:pPr>
-        <w:pStyle w:val="FootnoteText"/>
+        <w:pStyle w:val="a3"/>
         <w:ind w:left="187" w:hangingChars="85" w:hanging="187"/>
         <w:jc w:val="both"/>
         <w:rPr>
@@ -27754,7 +27769,7 @@
       </w:pPr>
       <w:r>
         <w:rPr>
-          <w:rStyle w:val="FootnoteReference"/>
+          <w:rStyle w:val="a5"/>
           <w:sz w:val="22"/>
           <w:szCs w:val="22"/>
         </w:rPr>
@@ -27906,7 +27921,7 @@
   <w:footnote w:id="6">
     <w:p>
       <w:pPr>
-        <w:pStyle w:val="FootnoteText"/>
+        <w:pStyle w:val="a3"/>
         <w:ind w:left="187" w:hangingChars="85" w:hanging="187"/>
         <w:jc w:val="both"/>
         <w:rPr>
@@ -27916,7 +27931,7 @@
       </w:pPr>
       <w:r>
         <w:rPr>
-          <w:rStyle w:val="FootnoteReference"/>
+          <w:rStyle w:val="a5"/>
           <w:sz w:val="22"/>
           <w:szCs w:val="22"/>
         </w:rPr>
@@ -27963,7 +27978,7 @@
   <w:footnote w:id="7">
     <w:p>
       <w:pPr>
-        <w:pStyle w:val="FootnoteText"/>
+        <w:pStyle w:val="a3"/>
         <w:spacing w:line="0" w:lineRule="atLeast"/>
         <w:ind w:left="726" w:hangingChars="330" w:hanging="726"/>
         <w:jc w:val="both"/>
@@ -27974,7 +27989,7 @@
       </w:pPr>
       <w:r>
         <w:rPr>
-          <w:rStyle w:val="FootnoteReference"/>
+          <w:rStyle w:val="a5"/>
           <w:sz w:val="22"/>
           <w:szCs w:val="22"/>
         </w:rPr>
@@ -28066,7 +28081,7 @@
     </w:p>
     <w:p>
       <w:pPr>
-        <w:pStyle w:val="FootnoteText"/>
+        <w:pStyle w:val="a3"/>
         <w:spacing w:line="0" w:lineRule="atLeast"/>
         <w:ind w:leftChars="75" w:left="719" w:hangingChars="245" w:hanging="539"/>
         <w:jc w:val="both"/>
@@ -28222,7 +28237,7 @@
   <w:footnote w:id="8">
     <w:p>
       <w:pPr>
-        <w:pStyle w:val="FootnoteText"/>
+        <w:pStyle w:val="a3"/>
         <w:ind w:left="187" w:hangingChars="85" w:hanging="187"/>
         <w:jc w:val="both"/>
         <w:rPr>
@@ -28232,7 +28247,7 @@
       </w:pPr>
       <w:r>
         <w:rPr>
-          <w:rStyle w:val="FootnoteReference"/>
+          <w:rStyle w:val="a5"/>
           <w:sz w:val="22"/>
           <w:szCs w:val="22"/>
         </w:rPr>
@@ -28378,12 +28393,12 @@
       </w:r>
       <w:smartTag w:uri="urn:schemas-microsoft-com:office:smarttags" w:element="chmetcnv">
         <w:smartTagPr>
+          <w:attr w:name="TCSC" w:val="0"/>
+          <w:attr w:name="NumberType" w:val="1"/>
+          <w:attr w:name="Negative" w:val="False"/>
+          <w:attr w:name="HasSpace" w:val="False"/>
+          <w:attr w:name="SourceValue" w:val="114"/>
           <w:attr w:name="UnitName" w:val="C"/>
-          <w:attr w:name="SourceValue" w:val="114"/>
-          <w:attr w:name="HasSpace" w:val="False"/>
-          <w:attr w:name="Negative" w:val="False"/>
-          <w:attr w:name="NumberType" w:val="1"/>
-          <w:attr w:name="TCSC" w:val="0"/>
         </w:smartTagPr>
         <w:r>
           <w:rPr>
@@ -28405,7 +28420,7 @@
   <w:footnote w:id="9">
     <w:p>
       <w:pPr>
-        <w:pStyle w:val="FootnoteText"/>
+        <w:pStyle w:val="a3"/>
         <w:ind w:left="187" w:hangingChars="85" w:hanging="187"/>
         <w:jc w:val="both"/>
         <w:rPr>
@@ -28415,7 +28430,7 @@
       </w:pPr>
       <w:r>
         <w:rPr>
-          <w:rStyle w:val="FootnoteReference"/>
+          <w:rStyle w:val="a5"/>
           <w:sz w:val="22"/>
           <w:szCs w:val="22"/>
         </w:rPr>
@@ -28539,7 +28554,7 @@
   <w:footnote w:id="10">
     <w:p>
       <w:pPr>
-        <w:pStyle w:val="FootnoteText"/>
+        <w:pStyle w:val="a3"/>
         <w:spacing w:line="0" w:lineRule="atLeast"/>
         <w:ind w:left="253" w:hangingChars="115" w:hanging="253"/>
         <w:jc w:val="both"/>
@@ -28550,7 +28565,7 @@
       </w:pPr>
       <w:r>
         <w:rPr>
-          <w:rStyle w:val="FootnoteReference"/>
+          <w:rStyle w:val="a5"/>
           <w:sz w:val="22"/>
           <w:szCs w:val="22"/>
         </w:rPr>
@@ -28630,7 +28645,7 @@
   <w:footnote w:id="11">
     <w:p>
       <w:pPr>
-        <w:pStyle w:val="FootnoteText"/>
+        <w:pStyle w:val="a3"/>
         <w:spacing w:line="0" w:lineRule="atLeast"/>
         <w:ind w:left="253" w:hangingChars="115" w:hanging="253"/>
         <w:jc w:val="both"/>
@@ -28641,7 +28656,7 @@
       </w:pPr>
       <w:r>
         <w:rPr>
-          <w:rStyle w:val="FootnoteReference"/>
+          <w:rStyle w:val="a5"/>
           <w:sz w:val="22"/>
           <w:szCs w:val="22"/>
         </w:rPr>
@@ -28695,7 +28710,7 @@
   <w:footnote w:id="12">
     <w:p>
       <w:pPr>
-        <w:pStyle w:val="FootnoteText"/>
+        <w:pStyle w:val="a3"/>
         <w:spacing w:line="0" w:lineRule="atLeast"/>
         <w:ind w:left="253" w:hangingChars="115" w:hanging="253"/>
         <w:jc w:val="both"/>
@@ -28706,7 +28721,7 @@
       </w:pPr>
       <w:r>
         <w:rPr>
-          <w:rStyle w:val="FootnoteReference"/>
+          <w:rStyle w:val="a5"/>
           <w:sz w:val="22"/>
           <w:szCs w:val="22"/>
         </w:rPr>
@@ -28745,7 +28760,7 @@
   <w:footnote w:id="13">
     <w:p>
       <w:pPr>
-        <w:pStyle w:val="FootnoteText"/>
+        <w:pStyle w:val="a3"/>
         <w:ind w:left="803" w:hangingChars="365" w:hanging="803"/>
         <w:jc w:val="both"/>
         <w:rPr>
@@ -28755,7 +28770,7 @@
       </w:pPr>
       <w:r>
         <w:rPr>
-          <w:rStyle w:val="FootnoteReference"/>
+          <w:rStyle w:val="a5"/>
           <w:sz w:val="22"/>
           <w:szCs w:val="22"/>
         </w:rPr>
@@ -28942,7 +28957,7 @@
     </w:p>
     <w:p>
       <w:pPr>
-        <w:pStyle w:val="FootnoteText"/>
+        <w:pStyle w:val="a3"/>
         <w:ind w:leftChars="105" w:left="802" w:hangingChars="250" w:hanging="550"/>
         <w:jc w:val="both"/>
         <w:rPr>
@@ -29095,7 +29110,7 @@
     </w:p>
     <w:p>
       <w:pPr>
-        <w:pStyle w:val="FootnoteText"/>
+        <w:pStyle w:val="a3"/>
         <w:ind w:leftChars="105" w:left="802" w:hangingChars="250" w:hanging="550"/>
         <w:jc w:val="both"/>
         <w:rPr>
@@ -29223,7 +29238,7 @@
     </w:p>
     <w:p>
       <w:pPr>
-        <w:pStyle w:val="FootnoteText"/>
+        <w:pStyle w:val="a3"/>
         <w:ind w:leftChars="105" w:left="802" w:hangingChars="250" w:hanging="550"/>
         <w:jc w:val="both"/>
         <w:rPr>
@@ -29378,7 +29393,7 @@
   <w:footnote w:id="14">
     <w:p>
       <w:pPr>
-        <w:pStyle w:val="FootnoteText"/>
+        <w:pStyle w:val="a3"/>
         <w:spacing w:line="0" w:lineRule="atLeast"/>
         <w:ind w:left="253" w:hangingChars="115" w:hanging="253"/>
         <w:jc w:val="both"/>
@@ -29389,7 +29404,7 @@
       </w:pPr>
       <w:r>
         <w:rPr>
-          <w:rStyle w:val="FootnoteReference"/>
+          <w:rStyle w:val="a5"/>
           <w:sz w:val="22"/>
           <w:szCs w:val="22"/>
         </w:rPr>
@@ -29498,7 +29513,7 @@
   <w:footnote w:id="15">
     <w:p>
       <w:pPr>
-        <w:pStyle w:val="FootnoteText"/>
+        <w:pStyle w:val="a3"/>
         <w:spacing w:line="0" w:lineRule="atLeast"/>
         <w:ind w:left="253" w:hangingChars="115" w:hanging="253"/>
         <w:jc w:val="both"/>
@@ -29509,7 +29524,7 @@
       </w:pPr>
       <w:r>
         <w:rPr>
-          <w:rStyle w:val="FootnoteReference"/>
+          <w:rStyle w:val="a5"/>
           <w:sz w:val="22"/>
           <w:szCs w:val="22"/>
         </w:rPr>
@@ -29556,7 +29571,7 @@
   <w:footnote w:id="16">
     <w:p>
       <w:pPr>
-        <w:pStyle w:val="FootnoteText"/>
+        <w:pStyle w:val="a3"/>
         <w:spacing w:line="0" w:lineRule="atLeast"/>
         <w:ind w:left="253" w:hangingChars="115" w:hanging="253"/>
         <w:jc w:val="both"/>
@@ -29567,7 +29582,7 @@
       </w:pPr>
       <w:r>
         <w:rPr>
-          <w:rStyle w:val="FootnoteReference"/>
+          <w:rStyle w:val="a5"/>
           <w:sz w:val="22"/>
           <w:szCs w:val="22"/>
         </w:rPr>
@@ -29614,7 +29629,7 @@
   <w:footnote w:id="17">
     <w:p>
       <w:pPr>
-        <w:pStyle w:val="FootnoteText"/>
+        <w:pStyle w:val="a3"/>
         <w:spacing w:line="0" w:lineRule="atLeast"/>
         <w:ind w:left="253" w:hangingChars="115" w:hanging="253"/>
         <w:jc w:val="both"/>
@@ -29625,7 +29640,7 @@
       </w:pPr>
       <w:r>
         <w:rPr>
-          <w:rStyle w:val="FootnoteReference"/>
+          <w:rStyle w:val="a5"/>
           <w:sz w:val="22"/>
           <w:szCs w:val="22"/>
         </w:rPr>
@@ -29710,7 +29725,7 @@
   <w:footnote w:id="18">
     <w:p>
       <w:pPr>
-        <w:pStyle w:val="FootnoteText"/>
+        <w:pStyle w:val="a3"/>
         <w:spacing w:line="0" w:lineRule="atLeast"/>
         <w:ind w:left="253" w:hangingChars="115" w:hanging="253"/>
         <w:jc w:val="both"/>
@@ -29721,7 +29736,7 @@
       </w:pPr>
       <w:r>
         <w:rPr>
-          <w:rStyle w:val="FootnoteReference"/>
+          <w:rStyle w:val="a5"/>
           <w:sz w:val="22"/>
           <w:szCs w:val="22"/>
         </w:rPr>
@@ -29771,12 +29786,12 @@
       </w:r>
       <w:smartTag w:uri="urn:schemas-microsoft-com:office:smarttags" w:element="chmetcnv">
         <w:smartTagPr>
+          <w:attr w:name="UnitName" w:val="a"/>
+          <w:attr w:name="SourceValue" w:val="3"/>
+          <w:attr w:name="HasSpace" w:val="False"/>
+          <w:attr w:name="Negative" w:val="False"/>
+          <w:attr w:name="NumberType" w:val="1"/>
           <w:attr w:name="TCSC" w:val="0"/>
-          <w:attr w:name="NumberType" w:val="1"/>
-          <w:attr w:name="Negative" w:val="False"/>
-          <w:attr w:name="HasSpace" w:val="False"/>
-          <w:attr w:name="SourceValue" w:val="3"/>
-          <w:attr w:name="UnitName" w:val="a"/>
         </w:smartTagPr>
         <w:r>
           <w:rPr>
@@ -29828,7 +29843,7 @@
   <w:footnote w:id="19">
     <w:p>
       <w:pPr>
-        <w:pStyle w:val="FootnoteText"/>
+        <w:pStyle w:val="a3"/>
         <w:spacing w:line="0" w:lineRule="atLeast"/>
         <w:ind w:left="253" w:hangingChars="115" w:hanging="253"/>
         <w:jc w:val="both"/>
@@ -29839,7 +29854,7 @@
       </w:pPr>
       <w:r>
         <w:rPr>
-          <w:rStyle w:val="FootnoteReference"/>
+          <w:rStyle w:val="a5"/>
           <w:sz w:val="22"/>
           <w:szCs w:val="22"/>
         </w:rPr>
@@ -30013,7 +30028,7 @@
   <w:footnote w:id="20">
     <w:p>
       <w:pPr>
-        <w:pStyle w:val="FootnoteText"/>
+        <w:pStyle w:val="a3"/>
         <w:spacing w:line="0" w:lineRule="atLeast"/>
         <w:ind w:left="253" w:hangingChars="115" w:hanging="253"/>
         <w:jc w:val="both"/>
@@ -30023,7 +30038,7 @@
       </w:pPr>
       <w:r>
         <w:rPr>
-          <w:rStyle w:val="FootnoteReference"/>
+          <w:rStyle w:val="a5"/>
           <w:sz w:val="22"/>
         </w:rPr>
         <w:footnoteRef/>
@@ -30113,7 +30128,7 @@
   <w:footnote w:id="21">
     <w:p>
       <w:pPr>
-        <w:pStyle w:val="FootnoteText"/>
+        <w:pStyle w:val="a3"/>
         <w:spacing w:line="0" w:lineRule="atLeast"/>
         <w:ind w:left="253" w:hangingChars="115" w:hanging="253"/>
         <w:jc w:val="both"/>
@@ -30124,7 +30139,7 @@
       </w:pPr>
       <w:r>
         <w:rPr>
-          <w:rStyle w:val="FootnoteReference"/>
+          <w:rStyle w:val="a5"/>
           <w:sz w:val="22"/>
           <w:szCs w:val="22"/>
         </w:rPr>
@@ -30278,7 +30293,7 @@
   <w:footnote w:id="22">
     <w:p>
       <w:pPr>
-        <w:pStyle w:val="FootnoteText"/>
+        <w:pStyle w:val="a3"/>
         <w:spacing w:line="0" w:lineRule="atLeast"/>
         <w:ind w:left="253" w:hangingChars="115" w:hanging="253"/>
         <w:jc w:val="both"/>
@@ -30289,7 +30304,7 @@
       </w:pPr>
       <w:r>
         <w:rPr>
-          <w:rStyle w:val="FootnoteReference"/>
+          <w:rStyle w:val="a5"/>
           <w:sz w:val="22"/>
           <w:szCs w:val="22"/>
         </w:rPr>
@@ -30398,7 +30413,7 @@
     </w:p>
     <w:p>
       <w:pPr>
-        <w:pStyle w:val="FootnoteText"/>
+        <w:pStyle w:val="a3"/>
         <w:spacing w:line="0" w:lineRule="atLeast"/>
         <w:ind w:leftChars="105" w:left="252"/>
         <w:jc w:val="both"/>
@@ -30456,7 +30471,7 @@
   <w:footnote w:id="23">
     <w:p>
       <w:pPr>
-        <w:pStyle w:val="FootnoteText"/>
+        <w:pStyle w:val="a3"/>
         <w:spacing w:line="0" w:lineRule="atLeast"/>
         <w:ind w:left="253" w:hangingChars="115" w:hanging="253"/>
         <w:jc w:val="both"/>
@@ -30467,7 +30482,7 @@
       </w:pPr>
       <w:r>
         <w:rPr>
-          <w:rStyle w:val="FootnoteReference"/>
+          <w:rStyle w:val="a5"/>
           <w:sz w:val="22"/>
           <w:szCs w:val="22"/>
         </w:rPr>
@@ -30648,7 +30663,7 @@
   <w:footnote w:id="24">
     <w:p>
       <w:pPr>
-        <w:pStyle w:val="FootnoteText"/>
+        <w:pStyle w:val="a3"/>
         <w:spacing w:line="0" w:lineRule="atLeast"/>
         <w:ind w:left="253" w:hangingChars="115" w:hanging="253"/>
         <w:jc w:val="both"/>
@@ -30659,7 +30674,7 @@
       </w:pPr>
       <w:r>
         <w:rPr>
-          <w:rStyle w:val="FootnoteReference"/>
+          <w:rStyle w:val="a5"/>
           <w:sz w:val="22"/>
           <w:szCs w:val="22"/>
         </w:rPr>
@@ -30786,7 +30801,7 @@
   <w:footnote w:id="25">
     <w:p>
       <w:pPr>
-        <w:pStyle w:val="FootnoteText"/>
+        <w:pStyle w:val="a3"/>
         <w:spacing w:line="0" w:lineRule="atLeast"/>
         <w:ind w:left="253" w:hangingChars="115" w:hanging="253"/>
         <w:jc w:val="both"/>
@@ -30797,7 +30812,7 @@
       </w:pPr>
       <w:r>
         <w:rPr>
-          <w:rStyle w:val="FootnoteReference"/>
+          <w:rStyle w:val="a5"/>
           <w:sz w:val="22"/>
           <w:szCs w:val="22"/>
         </w:rPr>
@@ -30844,7 +30859,7 @@
   <w:footnote w:id="26">
     <w:p>
       <w:pPr>
-        <w:pStyle w:val="FootnoteText"/>
+        <w:pStyle w:val="a3"/>
         <w:spacing w:line="0" w:lineRule="atLeast"/>
         <w:ind w:left="253" w:hangingChars="115" w:hanging="253"/>
         <w:jc w:val="both"/>
@@ -30855,7 +30870,7 @@
       </w:pPr>
       <w:r>
         <w:rPr>
-          <w:rStyle w:val="FootnoteReference"/>
+          <w:rStyle w:val="a5"/>
           <w:sz w:val="22"/>
           <w:szCs w:val="22"/>
         </w:rPr>
@@ -30917,7 +30932,7 @@
   <w:footnote w:id="27">
     <w:p>
       <w:pPr>
-        <w:pStyle w:val="FootnoteText"/>
+        <w:pStyle w:val="a3"/>
         <w:spacing w:line="0" w:lineRule="atLeast"/>
         <w:ind w:left="253" w:hangingChars="115" w:hanging="253"/>
         <w:jc w:val="both"/>
@@ -30928,7 +30943,7 @@
       </w:pPr>
       <w:r>
         <w:rPr>
-          <w:rStyle w:val="FootnoteReference"/>
+          <w:rStyle w:val="a5"/>
           <w:sz w:val="22"/>
           <w:szCs w:val="22"/>
         </w:rPr>
@@ -31063,7 +31078,7 @@
   <w:footnote w:id="28">
     <w:p>
       <w:pPr>
-        <w:pStyle w:val="FootnoteText"/>
+        <w:pStyle w:val="a3"/>
         <w:spacing w:line="0" w:lineRule="atLeast"/>
         <w:ind w:left="253" w:hangingChars="115" w:hanging="253"/>
         <w:jc w:val="both"/>
@@ -31074,7 +31089,7 @@
       </w:pPr>
       <w:r>
         <w:rPr>
-          <w:rStyle w:val="FootnoteReference"/>
+          <w:rStyle w:val="a5"/>
           <w:sz w:val="22"/>
           <w:szCs w:val="22"/>
         </w:rPr>
@@ -31125,7 +31140,7 @@
     </w:p>
     <w:p>
       <w:pPr>
-        <w:pStyle w:val="FootnoteText"/>
+        <w:pStyle w:val="a3"/>
         <w:spacing w:line="0" w:lineRule="atLeast"/>
         <w:ind w:leftChars="105" w:left="252"/>
         <w:jc w:val="both"/>
@@ -31157,12 +31172,12 @@
       </w:r>
       <w:smartTag w:uri="urn:schemas-microsoft-com:office:smarttags" w:element="chmetcnv">
         <w:smartTagPr>
+          <w:attr w:name="TCSC" w:val="0"/>
+          <w:attr w:name="NumberType" w:val="1"/>
+          <w:attr w:name="Negative" w:val="False"/>
+          <w:attr w:name="HasSpace" w:val="False"/>
+          <w:attr w:name="SourceValue" w:val="277"/>
           <w:attr w:name="UnitName" w:val="C"/>
-          <w:attr w:name="SourceValue" w:val="277"/>
-          <w:attr w:name="HasSpace" w:val="False"/>
-          <w:attr w:name="Negative" w:val="False"/>
-          <w:attr w:name="NumberType" w:val="1"/>
-          <w:attr w:name="TCSC" w:val="0"/>
         </w:smartTagPr>
         <w:r>
           <w:rPr>
@@ -31189,12 +31204,12 @@
       </w:r>
       <w:smartTag w:uri="urn:schemas-microsoft-com:office:smarttags" w:element="chmetcnv">
         <w:smartTagPr>
+          <w:attr w:name="TCSC" w:val="0"/>
+          <w:attr w:name="NumberType" w:val="1"/>
+          <w:attr w:name="Negative" w:val="True"/>
+          <w:attr w:name="HasSpace" w:val="False"/>
+          <w:attr w:name="SourceValue" w:val="278"/>
           <w:attr w:name="UnitName" w:val="a"/>
-          <w:attr w:name="SourceValue" w:val="278"/>
-          <w:attr w:name="HasSpace" w:val="False"/>
-          <w:attr w:name="Negative" w:val="True"/>
-          <w:attr w:name="NumberType" w:val="1"/>
-          <w:attr w:name="TCSC" w:val="0"/>
         </w:smartTagPr>
         <w:r>
           <w:rPr>
@@ -31231,7 +31246,7 @@
   <w:footnote w:id="29">
     <w:p>
       <w:pPr>
-        <w:pStyle w:val="FootnoteText"/>
+        <w:pStyle w:val="a3"/>
         <w:spacing w:line="0" w:lineRule="atLeast"/>
         <w:ind w:left="253" w:hangingChars="115" w:hanging="253"/>
         <w:jc w:val="both"/>
@@ -31242,7 +31257,7 @@
       </w:pPr>
       <w:r>
         <w:rPr>
-          <w:rStyle w:val="FootnoteReference"/>
+          <w:rStyle w:val="a5"/>
           <w:sz w:val="22"/>
           <w:szCs w:val="22"/>
         </w:rPr>
@@ -31320,7 +31335,7 @@
   <w:footnote w:id="30">
     <w:p>
       <w:pPr>
-        <w:pStyle w:val="FootnoteText"/>
+        <w:pStyle w:val="a3"/>
         <w:spacing w:line="0" w:lineRule="atLeast"/>
         <w:ind w:left="253" w:hangingChars="115" w:hanging="253"/>
         <w:jc w:val="both"/>
@@ -31331,7 +31346,7 @@
       </w:pPr>
       <w:r>
         <w:rPr>
-          <w:rStyle w:val="FootnoteReference"/>
+          <w:rStyle w:val="a5"/>
           <w:sz w:val="22"/>
           <w:szCs w:val="22"/>
         </w:rPr>
@@ -31456,7 +31471,7 @@
   <w:footnote w:id="31">
     <w:p>
       <w:pPr>
-        <w:pStyle w:val="FootnoteText"/>
+        <w:pStyle w:val="a3"/>
         <w:spacing w:line="0" w:lineRule="atLeast"/>
         <w:ind w:left="253" w:hangingChars="115" w:hanging="253"/>
         <w:jc w:val="both"/>
@@ -31467,7 +31482,7 @@
       </w:pPr>
       <w:r>
         <w:rPr>
-          <w:rStyle w:val="FootnoteReference"/>
+          <w:rStyle w:val="a5"/>
           <w:sz w:val="22"/>
           <w:szCs w:val="22"/>
         </w:rPr>
@@ -31578,7 +31593,7 @@
   <w:footnote w:id="32">
     <w:p>
       <w:pPr>
-        <w:pStyle w:val="FootnoteText"/>
+        <w:pStyle w:val="a3"/>
         <w:spacing w:line="0" w:lineRule="atLeast"/>
         <w:ind w:left="253" w:hangingChars="115" w:hanging="253"/>
         <w:jc w:val="both"/>
@@ -31589,7 +31604,7 @@
       </w:pPr>
       <w:r>
         <w:rPr>
-          <w:rStyle w:val="FootnoteReference"/>
+          <w:rStyle w:val="a5"/>
           <w:sz w:val="22"/>
           <w:szCs w:val="22"/>
         </w:rPr>
@@ -31764,7 +31779,7 @@
   <w:footnote w:id="33">
     <w:p>
       <w:pPr>
-        <w:pStyle w:val="FootnoteText"/>
+        <w:pStyle w:val="a3"/>
         <w:spacing w:line="0" w:lineRule="atLeast"/>
         <w:ind w:left="253" w:hangingChars="115" w:hanging="253"/>
         <w:jc w:val="both"/>
@@ -31775,7 +31790,7 @@
       </w:pPr>
       <w:r>
         <w:rPr>
-          <w:rStyle w:val="FootnoteReference"/>
+          <w:rStyle w:val="a5"/>
           <w:sz w:val="22"/>
           <w:szCs w:val="22"/>
         </w:rPr>
@@ -31929,7 +31944,7 @@
   <w:footnote w:id="34">
     <w:p>
       <w:pPr>
-        <w:pStyle w:val="FootnoteText"/>
+        <w:pStyle w:val="a3"/>
         <w:spacing w:line="0" w:lineRule="atLeast"/>
         <w:ind w:left="253" w:hangingChars="115" w:hanging="253"/>
         <w:jc w:val="both"/>
@@ -31940,7 +31955,7 @@
       </w:pPr>
       <w:r>
         <w:rPr>
-          <w:rStyle w:val="FootnoteReference"/>
+          <w:rStyle w:val="a5"/>
           <w:sz w:val="22"/>
           <w:szCs w:val="22"/>
         </w:rPr>
@@ -32051,7 +32066,7 @@
   <w:footnote w:id="35">
     <w:p>
       <w:pPr>
-        <w:pStyle w:val="FootnoteText"/>
+        <w:pStyle w:val="a3"/>
         <w:spacing w:line="0" w:lineRule="atLeast"/>
         <w:ind w:left="253" w:hangingChars="115" w:hanging="253"/>
         <w:jc w:val="both"/>
@@ -32062,7 +32077,7 @@
       </w:pPr>
       <w:r>
         <w:rPr>
-          <w:rStyle w:val="FootnoteReference"/>
+          <w:rStyle w:val="a5"/>
           <w:sz w:val="22"/>
           <w:szCs w:val="22"/>
         </w:rPr>
@@ -32187,7 +32202,7 @@
   <w:footnote w:id="36">
     <w:p>
       <w:pPr>
-        <w:pStyle w:val="FootnoteText"/>
+        <w:pStyle w:val="a3"/>
         <w:spacing w:line="0" w:lineRule="atLeast"/>
         <w:ind w:left="253" w:hangingChars="115" w:hanging="253"/>
         <w:jc w:val="both"/>
@@ -32198,7 +32213,7 @@
       </w:pPr>
       <w:r>
         <w:rPr>
-          <w:rStyle w:val="FootnoteReference"/>
+          <w:rStyle w:val="a5"/>
           <w:sz w:val="22"/>
           <w:szCs w:val="22"/>
         </w:rPr>
@@ -32262,7 +32277,7 @@
   <w:footnote w:id="37">
     <w:p>
       <w:pPr>
-        <w:pStyle w:val="FootnoteText"/>
+        <w:pStyle w:val="a3"/>
         <w:spacing w:line="0" w:lineRule="atLeast"/>
         <w:ind w:left="253" w:hangingChars="115" w:hanging="253"/>
         <w:jc w:val="both"/>
@@ -32273,7 +32288,7 @@
       </w:pPr>
       <w:r>
         <w:rPr>
-          <w:rStyle w:val="FootnoteReference"/>
+          <w:rStyle w:val="a5"/>
           <w:sz w:val="22"/>
           <w:szCs w:val="22"/>
         </w:rPr>
@@ -32341,7 +32356,7 @@
   <w:footnote w:id="38">
     <w:p>
       <w:pPr>
-        <w:pStyle w:val="FootnoteText"/>
+        <w:pStyle w:val="a3"/>
         <w:spacing w:line="0" w:lineRule="atLeast"/>
         <w:ind w:left="253" w:hangingChars="115" w:hanging="253"/>
         <w:jc w:val="both"/>
@@ -32352,7 +32367,7 @@
       </w:pPr>
       <w:r>
         <w:rPr>
-          <w:rStyle w:val="FootnoteReference"/>
+          <w:rStyle w:val="a5"/>
           <w:sz w:val="22"/>
           <w:szCs w:val="22"/>
         </w:rPr>
@@ -32434,12 +32449,12 @@
       </w:r>
       <w:smartTag w:uri="urn:schemas-microsoft-com:office:smarttags" w:element="chmetcnv">
         <w:smartTagPr>
+          <w:attr w:name="TCSC" w:val="0"/>
+          <w:attr w:name="NumberType" w:val="1"/>
+          <w:attr w:name="Negative" w:val="False"/>
+          <w:attr w:name="HasSpace" w:val="False"/>
+          <w:attr w:name="SourceValue" w:val="719"/>
           <w:attr w:name="UnitName" w:val="C"/>
-          <w:attr w:name="SourceValue" w:val="719"/>
-          <w:attr w:name="HasSpace" w:val="False"/>
-          <w:attr w:name="Negative" w:val="False"/>
-          <w:attr w:name="NumberType" w:val="1"/>
-          <w:attr w:name="TCSC" w:val="0"/>
         </w:smartTagPr>
         <w:r>
           <w:rPr>
@@ -32476,7 +32491,7 @@
   <w:footnote w:id="39">
     <w:p>
       <w:pPr>
-        <w:pStyle w:val="FootnoteText"/>
+        <w:pStyle w:val="a3"/>
         <w:spacing w:line="0" w:lineRule="atLeast"/>
         <w:ind w:left="253" w:hangingChars="115" w:hanging="253"/>
         <w:jc w:val="both"/>
@@ -32487,7 +32502,7 @@
       </w:pPr>
       <w:r>
         <w:rPr>
-          <w:rStyle w:val="FootnoteReference"/>
+          <w:rStyle w:val="a5"/>
           <w:sz w:val="22"/>
           <w:szCs w:val="22"/>
         </w:rPr>
@@ -32549,7 +32564,7 @@
   <w:footnote w:id="40">
     <w:p>
       <w:pPr>
-        <w:pStyle w:val="FootnoteText"/>
+        <w:pStyle w:val="a3"/>
         <w:spacing w:line="0" w:lineRule="atLeast"/>
         <w:ind w:left="253" w:hangingChars="115" w:hanging="253"/>
         <w:jc w:val="both"/>
@@ -32560,7 +32575,7 @@
       </w:pPr>
       <w:r>
         <w:rPr>
-          <w:rStyle w:val="FootnoteReference"/>
+          <w:rStyle w:val="a5"/>
           <w:sz w:val="22"/>
           <w:szCs w:val="22"/>
         </w:rPr>
@@ -32695,7 +32710,7 @@
     </w:p>
     <w:p>
       <w:pPr>
-        <w:pStyle w:val="FootnoteText"/>
+        <w:pStyle w:val="a3"/>
         <w:spacing w:line="0" w:lineRule="atLeast"/>
         <w:ind w:leftChars="105" w:left="252"/>
         <w:jc w:val="both"/>
@@ -32741,12 +32756,12 @@
       </w:r>
       <w:smartTag w:uri="urn:schemas-microsoft-com:office:smarttags" w:element="chmetcnv">
         <w:smartTagPr>
+          <w:attr w:name="TCSC" w:val="0"/>
+          <w:attr w:name="NumberType" w:val="1"/>
+          <w:attr w:name="Negative" w:val="False"/>
+          <w:attr w:name="HasSpace" w:val="False"/>
+          <w:attr w:name="SourceValue" w:val="699"/>
           <w:attr w:name="UnitName" w:val="a"/>
-          <w:attr w:name="SourceValue" w:val="699"/>
-          <w:attr w:name="HasSpace" w:val="False"/>
-          <w:attr w:name="Negative" w:val="False"/>
-          <w:attr w:name="NumberType" w:val="1"/>
-          <w:attr w:name="TCSC" w:val="0"/>
         </w:smartTagPr>
         <w:r>
           <w:rPr>
@@ -32815,12 +32830,12 @@
       </w:r>
       <w:smartTag w:uri="urn:schemas-microsoft-com:office:smarttags" w:element="chmetcnv">
         <w:smartTagPr>
+          <w:attr w:name="TCSC" w:val="0"/>
+          <w:attr w:name="NumberType" w:val="1"/>
+          <w:attr w:name="Negative" w:val="False"/>
+          <w:attr w:name="HasSpace" w:val="False"/>
+          <w:attr w:name="SourceValue" w:val="415"/>
           <w:attr w:name="UnitName" w:val="a"/>
-          <w:attr w:name="SourceValue" w:val="415"/>
-          <w:attr w:name="HasSpace" w:val="False"/>
-          <w:attr w:name="Negative" w:val="False"/>
-          <w:attr w:name="NumberType" w:val="1"/>
-          <w:attr w:name="TCSC" w:val="0"/>
         </w:smartTagPr>
         <w:r>
           <w:rPr>
@@ -32850,7 +32865,7 @@
   <w:footnote w:id="41">
     <w:p>
       <w:pPr>
-        <w:pStyle w:val="FootnoteText"/>
+        <w:pStyle w:val="a3"/>
         <w:spacing w:line="0" w:lineRule="atLeast"/>
         <w:ind w:left="253" w:hangingChars="115" w:hanging="253"/>
         <w:jc w:val="both"/>
@@ -32861,7 +32876,7 @@
       </w:pPr>
       <w:r>
         <w:rPr>
-          <w:rStyle w:val="FootnoteReference"/>
+          <w:rStyle w:val="a5"/>
           <w:sz w:val="22"/>
           <w:szCs w:val="22"/>
         </w:rPr>
@@ -32943,12 +32958,12 @@
       </w:r>
       <w:smartTag w:uri="urn:schemas-microsoft-com:office:smarttags" w:element="chmetcnv">
         <w:smartTagPr>
+          <w:attr w:name="TCSC" w:val="0"/>
+          <w:attr w:name="NumberType" w:val="1"/>
+          <w:attr w:name="Negative" w:val="False"/>
+          <w:attr w:name="HasSpace" w:val="False"/>
+          <w:attr w:name="SourceValue" w:val="368"/>
           <w:attr w:name="UnitName" w:val="C"/>
-          <w:attr w:name="SourceValue" w:val="368"/>
-          <w:attr w:name="HasSpace" w:val="False"/>
-          <w:attr w:name="Negative" w:val="False"/>
-          <w:attr w:name="NumberType" w:val="1"/>
-          <w:attr w:name="TCSC" w:val="0"/>
         </w:smartTagPr>
         <w:r>
           <w:rPr>
@@ -32967,12 +32982,12 @@
       </w:r>
       <w:smartTag w:uri="urn:schemas-microsoft-com:office:smarttags" w:element="chmetcnv">
         <w:smartTagPr>
+          <w:attr w:name="TCSC" w:val="0"/>
+          <w:attr w:name="NumberType" w:val="1"/>
+          <w:attr w:name="Negative" w:val="True"/>
+          <w:attr w:name="HasSpace" w:val="False"/>
+          <w:attr w:name="SourceValue" w:val="369"/>
           <w:attr w:name="UnitName" w:val="a"/>
-          <w:attr w:name="SourceValue" w:val="369"/>
-          <w:attr w:name="HasSpace" w:val="False"/>
-          <w:attr w:name="Negative" w:val="True"/>
-          <w:attr w:name="NumberType" w:val="1"/>
-          <w:attr w:name="TCSC" w:val="0"/>
         </w:smartTagPr>
         <w:r>
           <w:rPr>
@@ -32999,7 +33014,7 @@
     </w:p>
     <w:p>
       <w:pPr>
-        <w:pStyle w:val="FootnoteText"/>
+        <w:pStyle w:val="a3"/>
         <w:spacing w:line="0" w:lineRule="atLeast"/>
         <w:ind w:leftChars="105" w:left="252"/>
         <w:jc w:val="both"/>
@@ -33062,7 +33077,7 @@
   <w:footnote w:id="42">
     <w:p>
       <w:pPr>
-        <w:pStyle w:val="FootnoteText"/>
+        <w:pStyle w:val="a3"/>
         <w:spacing w:line="0" w:lineRule="atLeast"/>
         <w:ind w:left="253" w:hangingChars="115" w:hanging="253"/>
         <w:jc w:val="both"/>
@@ -33073,7 +33088,7 @@
       </w:pPr>
       <w:r>
         <w:rPr>
-          <w:rStyle w:val="FootnoteReference"/>
+          <w:rStyle w:val="a5"/>
           <w:sz w:val="22"/>
           <w:szCs w:val="22"/>
         </w:rPr>
@@ -33126,7 +33141,7 @@
   <w:footnote w:id="43">
     <w:p>
       <w:pPr>
-        <w:pStyle w:val="FootnoteText"/>
+        <w:pStyle w:val="a3"/>
         <w:spacing w:line="0" w:lineRule="atLeast"/>
         <w:ind w:left="253" w:hangingChars="115" w:hanging="253"/>
         <w:jc w:val="both"/>
@@ -33137,7 +33152,7 @@
       </w:pPr>
       <w:r>
         <w:rPr>
-          <w:rStyle w:val="FootnoteReference"/>
+          <w:rStyle w:val="a5"/>
           <w:sz w:val="22"/>
           <w:szCs w:val="22"/>
         </w:rPr>
@@ -33290,7 +33305,7 @@
   <w:footnote w:id="44">
     <w:p>
       <w:pPr>
-        <w:pStyle w:val="FootnoteText"/>
+        <w:pStyle w:val="a3"/>
         <w:spacing w:line="0" w:lineRule="atLeast"/>
         <w:ind w:left="253" w:hangingChars="115" w:hanging="253"/>
         <w:jc w:val="both"/>
@@ -33301,7 +33316,7 @@
       </w:pPr>
       <w:r>
         <w:rPr>
-          <w:rStyle w:val="FootnoteReference"/>
+          <w:rStyle w:val="a5"/>
           <w:sz w:val="22"/>
           <w:szCs w:val="22"/>
         </w:rPr>
@@ -33356,7 +33371,7 @@
   <w:footnote w:id="45">
     <w:p>
       <w:pPr>
-        <w:pStyle w:val="FootnoteText"/>
+        <w:pStyle w:val="a3"/>
         <w:spacing w:line="0" w:lineRule="atLeast"/>
         <w:ind w:left="253" w:hangingChars="115" w:hanging="253"/>
         <w:jc w:val="both"/>
@@ -33367,7 +33382,7 @@
       </w:pPr>
       <w:r>
         <w:rPr>
-          <w:rStyle w:val="FootnoteReference"/>
+          <w:rStyle w:val="a5"/>
           <w:sz w:val="22"/>
           <w:szCs w:val="22"/>
         </w:rPr>
@@ -33406,7 +33421,7 @@
   <w:footnote w:id="46">
     <w:p>
       <w:pPr>
-        <w:pStyle w:val="FootnoteText"/>
+        <w:pStyle w:val="a3"/>
         <w:spacing w:line="0" w:lineRule="atLeast"/>
         <w:ind w:left="253" w:hangingChars="115" w:hanging="253"/>
         <w:jc w:val="both"/>
@@ -33417,7 +33432,7 @@
       </w:pPr>
       <w:r>
         <w:rPr>
-          <w:rStyle w:val="FootnoteReference"/>
+          <w:rStyle w:val="a5"/>
           <w:sz w:val="22"/>
           <w:szCs w:val="22"/>
         </w:rPr>
@@ -33598,7 +33613,7 @@
   <w:footnote w:id="47">
     <w:p>
       <w:pPr>
-        <w:pStyle w:val="FootnoteText"/>
+        <w:pStyle w:val="a3"/>
         <w:spacing w:line="0" w:lineRule="atLeast"/>
         <w:ind w:left="253" w:hangingChars="115" w:hanging="253"/>
         <w:jc w:val="both"/>
@@ -33609,7 +33624,7 @@
       </w:pPr>
       <w:r>
         <w:rPr>
-          <w:rStyle w:val="FootnoteReference"/>
+          <w:rStyle w:val="a5"/>
           <w:sz w:val="22"/>
           <w:szCs w:val="22"/>
         </w:rPr>
@@ -33656,7 +33671,7 @@
   <w:footnote w:id="48">
     <w:p>
       <w:pPr>
-        <w:pStyle w:val="FootnoteText"/>
+        <w:pStyle w:val="a3"/>
         <w:spacing w:line="0" w:lineRule="atLeast"/>
         <w:ind w:left="253" w:hangingChars="115" w:hanging="253"/>
         <w:jc w:val="both"/>
@@ -33667,7 +33682,7 @@
       </w:pPr>
       <w:r>
         <w:rPr>
-          <w:rStyle w:val="FootnoteReference"/>
+          <w:rStyle w:val="a5"/>
           <w:sz w:val="22"/>
           <w:szCs w:val="22"/>
         </w:rPr>
@@ -33720,7 +33735,7 @@
   <w:footnote w:id="49">
     <w:p>
       <w:pPr>
-        <w:pStyle w:val="FootnoteText"/>
+        <w:pStyle w:val="a3"/>
         <w:spacing w:line="0" w:lineRule="atLeast"/>
         <w:ind w:left="253" w:hangingChars="115" w:hanging="253"/>
         <w:jc w:val="both"/>
@@ -33731,7 +33746,7 @@
       </w:pPr>
       <w:r>
         <w:rPr>
-          <w:rStyle w:val="FootnoteReference"/>
+          <w:rStyle w:val="a5"/>
           <w:sz w:val="22"/>
           <w:szCs w:val="22"/>
         </w:rPr>
@@ -33979,7 +33994,7 @@
   <w:footnote w:id="50">
     <w:p>
       <w:pPr>
-        <w:pStyle w:val="FootnoteText"/>
+        <w:pStyle w:val="a3"/>
         <w:spacing w:line="0" w:lineRule="atLeast"/>
         <w:ind w:left="253" w:hangingChars="115" w:hanging="253"/>
         <w:jc w:val="both"/>
@@ -33989,7 +34004,7 @@
       </w:pPr>
       <w:r>
         <w:rPr>
-          <w:rStyle w:val="FootnoteReference"/>
+          <w:rStyle w:val="a5"/>
           <w:sz w:val="22"/>
         </w:rPr>
         <w:footnoteRef/>
@@ -34085,7 +34100,7 @@
   <w:footnote w:id="51">
     <w:p>
       <w:pPr>
-        <w:pStyle w:val="FootnoteText"/>
+        <w:pStyle w:val="a3"/>
         <w:spacing w:line="0" w:lineRule="atLeast"/>
         <w:ind w:left="253" w:hangingChars="115" w:hanging="253"/>
         <w:jc w:val="both"/>
@@ -34096,7 +34111,7 @@
       </w:pPr>
       <w:r>
         <w:rPr>
-          <w:rStyle w:val="FootnoteReference"/>
+          <w:rStyle w:val="a5"/>
           <w:sz w:val="22"/>
           <w:szCs w:val="22"/>
         </w:rPr>
@@ -34212,7 +34227,7 @@
   <w:footnote w:id="52">
     <w:p>
       <w:pPr>
-        <w:pStyle w:val="FootnoteText"/>
+        <w:pStyle w:val="a3"/>
         <w:spacing w:line="0" w:lineRule="atLeast"/>
         <w:ind w:left="253" w:hangingChars="115" w:hanging="253"/>
         <w:jc w:val="both"/>
@@ -34223,7 +34238,7 @@
       </w:pPr>
       <w:r>
         <w:rPr>
-          <w:rStyle w:val="FootnoteReference"/>
+          <w:rStyle w:val="a5"/>
           <w:sz w:val="22"/>
           <w:szCs w:val="22"/>
         </w:rPr>
@@ -34376,7 +34391,7 @@
   <w:footnote w:id="53">
     <w:p>
       <w:pPr>
-        <w:pStyle w:val="FootnoteText"/>
+        <w:pStyle w:val="a3"/>
         <w:spacing w:line="0" w:lineRule="atLeast"/>
         <w:ind w:left="253" w:hangingChars="115" w:hanging="253"/>
         <w:jc w:val="both"/>
@@ -34386,7 +34401,7 @@
       </w:pPr>
       <w:r>
         <w:rPr>
-          <w:rStyle w:val="FootnoteReference"/>
+          <w:rStyle w:val="a5"/>
           <w:sz w:val="22"/>
         </w:rPr>
         <w:footnoteRef/>
@@ -34482,12 +34497,12 @@
       </w:r>
       <w:smartTag w:uri="urn:schemas-microsoft-com:office:smarttags" w:element="chmetcnv">
         <w:smartTagPr>
+          <w:attr w:name="TCSC" w:val="0"/>
+          <w:attr w:name="NumberType" w:val="1"/>
+          <w:attr w:name="Negative" w:val="False"/>
+          <w:attr w:name="HasSpace" w:val="False"/>
+          <w:attr w:name="SourceValue" w:val="115"/>
           <w:attr w:name="UnitName" w:val="a"/>
-          <w:attr w:name="SourceValue" w:val="115"/>
-          <w:attr w:name="HasSpace" w:val="False"/>
-          <w:attr w:name="Negative" w:val="False"/>
-          <w:attr w:name="NumberType" w:val="1"/>
-          <w:attr w:name="TCSC" w:val="0"/>
         </w:smartTagPr>
         <w:r>
           <w:rPr>
@@ -34516,7 +34531,7 @@
   <w:footnote w:id="54">
     <w:p>
       <w:pPr>
-        <w:pStyle w:val="FootnoteText"/>
+        <w:pStyle w:val="a3"/>
         <w:spacing w:line="0" w:lineRule="atLeast"/>
         <w:ind w:left="253" w:hangingChars="115" w:hanging="253"/>
         <w:jc w:val="both"/>
@@ -34527,7 +34542,7 @@
       </w:pPr>
       <w:r>
         <w:rPr>
-          <w:rStyle w:val="FootnoteReference"/>
+          <w:rStyle w:val="a5"/>
           <w:sz w:val="22"/>
           <w:szCs w:val="22"/>
         </w:rPr>
@@ -34580,7 +34595,7 @@
   <w:footnote w:id="55">
     <w:p>
       <w:pPr>
-        <w:pStyle w:val="FootnoteText"/>
+        <w:pStyle w:val="a3"/>
         <w:spacing w:line="0" w:lineRule="atLeast"/>
         <w:ind w:left="253" w:hangingChars="115" w:hanging="253"/>
         <w:jc w:val="both"/>
@@ -34591,7 +34606,7 @@
       </w:pPr>
       <w:r>
         <w:rPr>
-          <w:rStyle w:val="FootnoteReference"/>
+          <w:rStyle w:val="a5"/>
           <w:sz w:val="22"/>
           <w:szCs w:val="22"/>
         </w:rPr>
@@ -34703,7 +34718,7 @@
   <w:footnote w:id="56">
     <w:p>
       <w:pPr>
-        <w:pStyle w:val="FootnoteText"/>
+        <w:pStyle w:val="a3"/>
         <w:spacing w:line="0" w:lineRule="atLeast"/>
         <w:ind w:left="253" w:hangingChars="115" w:hanging="253"/>
         <w:jc w:val="both"/>
@@ -34714,7 +34729,7 @@
       </w:pPr>
       <w:r>
         <w:rPr>
-          <w:rStyle w:val="FootnoteReference"/>
+          <w:rStyle w:val="a5"/>
           <w:sz w:val="22"/>
           <w:szCs w:val="22"/>
         </w:rPr>
@@ -34866,7 +34881,7 @@
     </w:p>
     <w:p>
       <w:pPr>
-        <w:pStyle w:val="FootnoteText"/>
+        <w:pStyle w:val="a3"/>
         <w:spacing w:line="0" w:lineRule="atLeast"/>
         <w:ind w:leftChars="105" w:left="252"/>
         <w:jc w:val="both"/>
@@ -34963,7 +34978,7 @@
   <w:footnote w:id="57">
     <w:p>
       <w:pPr>
-        <w:pStyle w:val="FootnoteText"/>
+        <w:pStyle w:val="a3"/>
         <w:spacing w:line="0" w:lineRule="atLeast"/>
         <w:ind w:left="253" w:hangingChars="115" w:hanging="253"/>
         <w:jc w:val="both"/>
@@ -34974,7 +34989,7 @@
       </w:pPr>
       <w:r>
         <w:rPr>
-          <w:rStyle w:val="FootnoteReference"/>
+          <w:rStyle w:val="a5"/>
           <w:sz w:val="22"/>
           <w:szCs w:val="22"/>
         </w:rPr>
@@ -34997,7 +35012,7 @@
     </w:p>
     <w:p>
       <w:pPr>
-        <w:pStyle w:val="FootnoteText"/>
+        <w:pStyle w:val="a3"/>
         <w:spacing w:line="0" w:lineRule="atLeast"/>
         <w:ind w:leftChars="380" w:left="912"/>
         <w:jc w:val="both"/>
@@ -35061,7 +35076,7 @@
   <w:footnote w:id="58">
     <w:p>
       <w:pPr>
-        <w:pStyle w:val="FootnoteText"/>
+        <w:pStyle w:val="a3"/>
         <w:spacing w:line="0" w:lineRule="atLeast"/>
         <w:ind w:left="253" w:hangingChars="115" w:hanging="253"/>
         <w:jc w:val="both"/>
@@ -35072,7 +35087,7 @@
       </w:pPr>
       <w:r>
         <w:rPr>
-          <w:rStyle w:val="FootnoteReference"/>
+          <w:rStyle w:val="a5"/>
           <w:sz w:val="22"/>
           <w:szCs w:val="22"/>
         </w:rPr>
@@ -35241,7 +35256,7 @@
   <w:footnote w:id="59">
     <w:p>
       <w:pPr>
-        <w:pStyle w:val="FootnoteText"/>
+        <w:pStyle w:val="a3"/>
         <w:spacing w:line="0" w:lineRule="atLeast"/>
         <w:ind w:left="253" w:hangingChars="115" w:hanging="253"/>
         <w:jc w:val="both"/>
@@ -35252,7 +35267,7 @@
       </w:pPr>
       <w:r>
         <w:rPr>
-          <w:rStyle w:val="FootnoteReference"/>
+          <w:rStyle w:val="a5"/>
           <w:sz w:val="22"/>
           <w:szCs w:val="22"/>
         </w:rPr>
@@ -35303,7 +35318,7 @@
     </w:p>
     <w:p>
       <w:pPr>
-        <w:pStyle w:val="FootnoteText"/>
+        <w:pStyle w:val="a3"/>
         <w:spacing w:line="0" w:lineRule="atLeast"/>
         <w:ind w:leftChars="85" w:left="248" w:hangingChars="20" w:hanging="44"/>
         <w:jc w:val="both"/>
@@ -35547,12 +35562,12 @@
       </w:r>
       <w:smartTag w:uri="urn:schemas-microsoft-com:office:smarttags" w:element="chmetcnv">
         <w:smartTagPr>
+          <w:attr w:name="UnitName" w:val="C"/>
+          <w:attr w:name="SourceValue" w:val="15"/>
+          <w:attr w:name="HasSpace" w:val="False"/>
+          <w:attr w:name="Negative" w:val="False"/>
+          <w:attr w:name="NumberType" w:val="1"/>
           <w:attr w:name="TCSC" w:val="0"/>
-          <w:attr w:name="NumberType" w:val="1"/>
-          <w:attr w:name="Negative" w:val="False"/>
-          <w:attr w:name="HasSpace" w:val="False"/>
-          <w:attr w:name="SourceValue" w:val="15"/>
-          <w:attr w:name="UnitName" w:val="C"/>
         </w:smartTagPr>
         <w:r>
           <w:rPr>
@@ -35604,7 +35619,7 @@
   <w:footnote w:id="60">
     <w:p>
       <w:pPr>
-        <w:pStyle w:val="FootnoteText"/>
+        <w:pStyle w:val="a3"/>
         <w:spacing w:line="0" w:lineRule="atLeast"/>
         <w:ind w:left="253" w:hangingChars="115" w:hanging="253"/>
         <w:jc w:val="both"/>
@@ -35615,7 +35630,7 @@
       </w:pPr>
       <w:r>
         <w:rPr>
-          <w:rStyle w:val="FootnoteReference"/>
+          <w:rStyle w:val="a5"/>
           <w:sz w:val="22"/>
           <w:szCs w:val="22"/>
         </w:rPr>
@@ -35683,7 +35698,7 @@
     </w:p>
     <w:p>
       <w:pPr>
-        <w:pStyle w:val="FootnoteText"/>
+        <w:pStyle w:val="a3"/>
         <w:spacing w:line="0" w:lineRule="atLeast"/>
         <w:ind w:leftChars="105" w:left="252"/>
         <w:jc w:val="both"/>
@@ -35729,12 +35744,12 @@
       </w:r>
       <w:smartTag w:uri="urn:schemas-microsoft-com:office:smarttags" w:element="chmetcnv">
         <w:smartTagPr>
+          <w:attr w:name="UnitName" w:val="C"/>
+          <w:attr w:name="SourceValue" w:val="138"/>
+          <w:attr w:name="HasSpace" w:val="False"/>
+          <w:attr w:name="Negative" w:val="False"/>
+          <w:attr w:name="NumberType" w:val="1"/>
           <w:attr w:name="TCSC" w:val="0"/>
-          <w:attr w:name="NumberType" w:val="1"/>
-          <w:attr w:name="Negative" w:val="False"/>
-          <w:attr w:name="HasSpace" w:val="False"/>
-          <w:attr w:name="SourceValue" w:val="138"/>
-          <w:attr w:name="UnitName" w:val="C"/>
         </w:smartTagPr>
         <w:r>
           <w:rPr>
@@ -35753,12 +35768,12 @@
       </w:r>
       <w:smartTag w:uri="urn:schemas-microsoft-com:office:smarttags" w:element="chmetcnv">
         <w:smartTagPr>
+          <w:attr w:name="UnitName" w:val="a"/>
+          <w:attr w:name="SourceValue" w:val="140"/>
+          <w:attr w:name="HasSpace" w:val="False"/>
+          <w:attr w:name="Negative" w:val="True"/>
+          <w:attr w:name="NumberType" w:val="1"/>
           <w:attr w:name="TCSC" w:val="0"/>
-          <w:attr w:name="NumberType" w:val="1"/>
-          <w:attr w:name="Negative" w:val="True"/>
-          <w:attr w:name="HasSpace" w:val="False"/>
-          <w:attr w:name="SourceValue" w:val="140"/>
-          <w:attr w:name="UnitName" w:val="a"/>
         </w:smartTagPr>
         <w:r>
           <w:rPr>
@@ -35787,7 +35802,7 @@
   <w:footnote w:id="61">
     <w:p>
       <w:pPr>
-        <w:pStyle w:val="FootnoteText"/>
+        <w:pStyle w:val="a3"/>
         <w:spacing w:line="0" w:lineRule="atLeast"/>
         <w:ind w:left="253" w:hangingChars="115" w:hanging="253"/>
         <w:jc w:val="both"/>
@@ -35798,7 +35813,7 @@
       </w:pPr>
       <w:r>
         <w:rPr>
-          <w:rStyle w:val="FootnoteReference"/>
+          <w:rStyle w:val="a5"/>
           <w:sz w:val="22"/>
           <w:szCs w:val="22"/>
         </w:rPr>
@@ -35951,7 +35966,7 @@
   <w:footnote w:id="62">
     <w:p>
       <w:pPr>
-        <w:pStyle w:val="FootnoteText"/>
+        <w:pStyle w:val="a3"/>
         <w:spacing w:line="0" w:lineRule="atLeast"/>
         <w:ind w:left="253" w:hangingChars="115" w:hanging="253"/>
         <w:jc w:val="both"/>
@@ -35962,7 +35977,7 @@
       </w:pPr>
       <w:r>
         <w:rPr>
-          <w:rStyle w:val="FootnoteReference"/>
+          <w:rStyle w:val="a5"/>
           <w:sz w:val="22"/>
           <w:szCs w:val="22"/>
         </w:rPr>
@@ -36087,7 +36102,7 @@
   <w:footnote w:id="63">
     <w:p>
       <w:pPr>
-        <w:pStyle w:val="FootnoteText"/>
+        <w:pStyle w:val="a3"/>
         <w:spacing w:line="0" w:lineRule="atLeast"/>
         <w:ind w:left="253" w:hangingChars="115" w:hanging="253"/>
         <w:jc w:val="both"/>
@@ -36098,7 +36113,7 @@
       </w:pPr>
       <w:r>
         <w:rPr>
-          <w:rStyle w:val="FootnoteReference"/>
+          <w:rStyle w:val="a5"/>
           <w:sz w:val="22"/>
           <w:szCs w:val="22"/>
         </w:rPr>
@@ -36225,7 +36240,7 @@
   <w:footnote w:id="64">
     <w:p>
       <w:pPr>
-        <w:pStyle w:val="FootnoteText"/>
+        <w:pStyle w:val="a3"/>
         <w:spacing w:line="0" w:lineRule="atLeast"/>
         <w:ind w:left="253" w:hangingChars="115" w:hanging="253"/>
         <w:jc w:val="both"/>
@@ -36236,7 +36251,7 @@
       </w:pPr>
       <w:r>
         <w:rPr>
-          <w:rStyle w:val="FootnoteReference"/>
+          <w:rStyle w:val="a5"/>
           <w:sz w:val="22"/>
           <w:szCs w:val="22"/>
         </w:rPr>
@@ -36347,7 +36362,7 @@
   <w:footnote w:id="65">
     <w:p>
       <w:pPr>
-        <w:pStyle w:val="FootnoteText"/>
+        <w:pStyle w:val="a3"/>
         <w:spacing w:line="0" w:lineRule="atLeast"/>
         <w:ind w:left="253" w:hangingChars="115" w:hanging="253"/>
         <w:jc w:val="both"/>
@@ -36358,7 +36373,7 @@
       </w:pPr>
       <w:r>
         <w:rPr>
-          <w:rStyle w:val="FootnoteReference"/>
+          <w:rStyle w:val="a5"/>
           <w:sz w:val="22"/>
           <w:szCs w:val="22"/>
         </w:rPr>
@@ -36512,7 +36527,7 @@
     </w:p>
     <w:p>
       <w:pPr>
-        <w:pStyle w:val="FootnoteText"/>
+        <w:pStyle w:val="a3"/>
         <w:spacing w:line="0" w:lineRule="atLeast"/>
         <w:ind w:leftChars="105" w:left="252"/>
         <w:jc w:val="both"/>
@@ -36533,7 +36548,7 @@
   <w:footnote w:id="66">
     <w:p>
       <w:pPr>
-        <w:pStyle w:val="FootnoteText"/>
+        <w:pStyle w:val="a3"/>
         <w:spacing w:line="0" w:lineRule="atLeast"/>
         <w:ind w:left="253" w:hangingChars="115" w:hanging="253"/>
         <w:jc w:val="both"/>
@@ -36544,7 +36559,7 @@
       </w:pPr>
       <w:r>
         <w:rPr>
-          <w:rStyle w:val="FootnoteReference"/>
+          <w:rStyle w:val="a5"/>
           <w:sz w:val="22"/>
           <w:szCs w:val="22"/>
         </w:rPr>
@@ -36595,7 +36610,7 @@
     </w:p>
     <w:p>
       <w:pPr>
-        <w:pStyle w:val="FootnoteText"/>
+        <w:pStyle w:val="a3"/>
         <w:spacing w:line="0" w:lineRule="atLeast"/>
         <w:ind w:leftChars="105" w:left="252"/>
         <w:jc w:val="both"/>
@@ -36673,7 +36688,7 @@
   <w:footnote w:id="67">
     <w:p>
       <w:pPr>
-        <w:pStyle w:val="FootnoteText"/>
+        <w:pStyle w:val="a3"/>
         <w:spacing w:line="0" w:lineRule="atLeast"/>
         <w:ind w:left="253" w:hangingChars="115" w:hanging="253"/>
         <w:jc w:val="both"/>
@@ -36684,7 +36699,7 @@
       </w:pPr>
       <w:r>
         <w:rPr>
-          <w:rStyle w:val="FootnoteReference"/>
+          <w:rStyle w:val="a5"/>
           <w:sz w:val="22"/>
           <w:szCs w:val="22"/>
         </w:rPr>
@@ -36797,7 +36812,7 @@
   <w:footnote w:id="68">
     <w:p>
       <w:pPr>
-        <w:pStyle w:val="FootnoteText"/>
+        <w:pStyle w:val="a3"/>
         <w:spacing w:line="0" w:lineRule="atLeast"/>
         <w:ind w:left="253" w:hangingChars="115" w:hanging="253"/>
         <w:jc w:val="both"/>
@@ -36808,7 +36823,7 @@
       </w:pPr>
       <w:r>
         <w:rPr>
-          <w:rStyle w:val="FootnoteReference"/>
+          <w:rStyle w:val="a5"/>
           <w:sz w:val="22"/>
           <w:szCs w:val="22"/>
         </w:rPr>
@@ -36862,7 +36877,7 @@
   <w:footnote w:id="69">
     <w:p>
       <w:pPr>
-        <w:pStyle w:val="FootnoteText"/>
+        <w:pStyle w:val="a3"/>
         <w:spacing w:line="0" w:lineRule="atLeast"/>
         <w:ind w:left="253" w:hangingChars="115" w:hanging="253"/>
         <w:jc w:val="both"/>
@@ -36873,7 +36888,7 @@
       </w:pPr>
       <w:r>
         <w:rPr>
-          <w:rStyle w:val="FootnoteReference"/>
+          <w:rStyle w:val="a5"/>
           <w:sz w:val="22"/>
           <w:szCs w:val="22"/>
         </w:rPr>
@@ -36984,7 +36999,7 @@
   <w:footnote w:id="70">
     <w:p>
       <w:pPr>
-        <w:pStyle w:val="FootnoteText"/>
+        <w:pStyle w:val="a3"/>
         <w:spacing w:line="0" w:lineRule="atLeast"/>
         <w:ind w:left="253" w:hangingChars="115" w:hanging="253"/>
         <w:jc w:val="both"/>
@@ -36995,7 +37010,7 @@
       </w:pPr>
       <w:r>
         <w:rPr>
-          <w:rStyle w:val="FootnoteReference"/>
+          <w:rStyle w:val="a5"/>
           <w:sz w:val="22"/>
           <w:szCs w:val="22"/>
         </w:rPr>
@@ -37107,7 +37122,7 @@
   <w:footnote w:id="71">
     <w:p>
       <w:pPr>
-        <w:pStyle w:val="FootnoteText"/>
+        <w:pStyle w:val="a3"/>
         <w:spacing w:line="0" w:lineRule="atLeast"/>
         <w:ind w:left="253" w:hangingChars="115" w:hanging="253"/>
         <w:jc w:val="both"/>
@@ -37118,7 +37133,7 @@
       </w:pPr>
       <w:r>
         <w:rPr>
-          <w:rStyle w:val="FootnoteReference"/>
+          <w:rStyle w:val="a5"/>
           <w:sz w:val="22"/>
           <w:szCs w:val="22"/>
         </w:rPr>
@@ -37285,7 +37300,7 @@
   <w:footnote w:id="72">
     <w:p>
       <w:pPr>
-        <w:pStyle w:val="FootnoteText"/>
+        <w:pStyle w:val="a3"/>
         <w:spacing w:line="0" w:lineRule="atLeast"/>
         <w:ind w:left="253" w:hangingChars="115" w:hanging="253"/>
         <w:jc w:val="both"/>
@@ -37296,7 +37311,7 @@
       </w:pPr>
       <w:r>
         <w:rPr>
-          <w:rStyle w:val="FootnoteReference"/>
+          <w:rStyle w:val="a5"/>
           <w:sz w:val="22"/>
           <w:szCs w:val="22"/>
         </w:rPr>
@@ -37360,12 +37375,12 @@
       </w:r>
       <w:smartTag w:uri="urn:schemas-microsoft-com:office:smarttags" w:element="chmetcnv">
         <w:smartTagPr>
+          <w:attr w:name="TCSC" w:val="0"/>
+          <w:attr w:name="NumberType" w:val="1"/>
+          <w:attr w:name="Negative" w:val="False"/>
+          <w:attr w:name="HasSpace" w:val="False"/>
+          <w:attr w:name="SourceValue" w:val="64"/>
           <w:attr w:name="UnitName" w:val="a"/>
-          <w:attr w:name="SourceValue" w:val="64"/>
-          <w:attr w:name="HasSpace" w:val="False"/>
-          <w:attr w:name="Negative" w:val="False"/>
-          <w:attr w:name="NumberType" w:val="1"/>
-          <w:attr w:name="TCSC" w:val="0"/>
         </w:smartTagPr>
         <w:r>
           <w:rPr>
@@ -37410,7 +37425,7 @@
   <w:footnote w:id="73">
     <w:p>
       <w:pPr>
-        <w:pStyle w:val="FootnoteText"/>
+        <w:pStyle w:val="a3"/>
         <w:tabs>
           <w:tab w:val="left" w:pos="1218"/>
           <w:tab w:val="left" w:pos="1456"/>
@@ -37426,7 +37441,7 @@
       </w:pPr>
       <w:r>
         <w:rPr>
-          <w:rStyle w:val="FootnoteReference"/>
+          <w:rStyle w:val="a5"/>
           <w:sz w:val="22"/>
           <w:szCs w:val="22"/>
         </w:rPr>
@@ -37506,7 +37521,7 @@
     </w:p>
     <w:p>
       <w:pPr>
-        <w:pStyle w:val="FootnoteText"/>
+        <w:pStyle w:val="a3"/>
         <w:tabs>
           <w:tab w:val="left" w:pos="1218"/>
           <w:tab w:val="left" w:pos="1456"/>
@@ -37572,7 +37587,7 @@
     </w:p>
     <w:p>
       <w:pPr>
-        <w:pStyle w:val="FootnoteText"/>
+        <w:pStyle w:val="a3"/>
         <w:tabs>
           <w:tab w:val="left" w:pos="1218"/>
           <w:tab w:val="left" w:pos="1456"/>
@@ -37690,7 +37705,7 @@
   <w:footnote w:id="74">
     <w:p>
       <w:pPr>
-        <w:pStyle w:val="FootnoteText"/>
+        <w:pStyle w:val="a3"/>
         <w:spacing w:line="0" w:lineRule="atLeast"/>
         <w:ind w:left="253" w:hangingChars="115" w:hanging="253"/>
         <w:jc w:val="both"/>
@@ -37701,7 +37716,7 @@
       </w:pPr>
       <w:r>
         <w:rPr>
-          <w:rStyle w:val="FootnoteReference"/>
+          <w:rStyle w:val="a5"/>
           <w:sz w:val="22"/>
           <w:szCs w:val="22"/>
         </w:rPr>
@@ -37813,7 +37828,7 @@
   <w:footnote w:id="75">
     <w:p>
       <w:pPr>
-        <w:pStyle w:val="FootnoteText"/>
+        <w:pStyle w:val="a3"/>
         <w:spacing w:line="0" w:lineRule="atLeast"/>
         <w:ind w:left="253" w:hangingChars="115" w:hanging="253"/>
         <w:jc w:val="both"/>
@@ -37824,7 +37839,7 @@
       </w:pPr>
       <w:r>
         <w:rPr>
-          <w:rStyle w:val="FootnoteReference"/>
+          <w:rStyle w:val="a5"/>
           <w:sz w:val="22"/>
           <w:szCs w:val="22"/>
         </w:rPr>
@@ -37877,7 +37892,7 @@
   <w:footnote w:id="76">
     <w:p>
       <w:pPr>
-        <w:pStyle w:val="FootnoteText"/>
+        <w:pStyle w:val="a3"/>
         <w:tabs>
           <w:tab w:val="left" w:pos="1218"/>
           <w:tab w:val="left" w:pos="1442"/>
@@ -37892,7 +37907,7 @@
       </w:pPr>
       <w:r>
         <w:rPr>
-          <w:rStyle w:val="FootnoteReference"/>
+          <w:rStyle w:val="a5"/>
           <w:sz w:val="22"/>
           <w:szCs w:val="22"/>
         </w:rPr>
@@ -37940,7 +37955,7 @@
     </w:p>
     <w:p>
       <w:pPr>
-        <w:pStyle w:val="FootnoteText"/>
+        <w:pStyle w:val="a3"/>
         <w:tabs>
           <w:tab w:val="left" w:pos="1218"/>
           <w:tab w:val="left" w:pos="1442"/>
@@ -38005,7 +38020,7 @@
     </w:p>
     <w:p>
       <w:pPr>
-        <w:pStyle w:val="FootnoteText"/>
+        <w:pStyle w:val="a3"/>
         <w:spacing w:line="0" w:lineRule="atLeast"/>
         <w:ind w:leftChars="120" w:left="288"/>
         <w:jc w:val="right"/>
@@ -38082,7 +38097,7 @@
   <w:footnote w:id="77">
     <w:p>
       <w:pPr>
-        <w:pStyle w:val="FootnoteText"/>
+        <w:pStyle w:val="a3"/>
         <w:spacing w:line="0" w:lineRule="atLeast"/>
         <w:ind w:left="253" w:hangingChars="115" w:hanging="253"/>
         <w:jc w:val="both"/>
@@ -38093,7 +38108,7 @@
       </w:pPr>
       <w:r>
         <w:rPr>
-          <w:rStyle w:val="FootnoteReference"/>
+          <w:rStyle w:val="a5"/>
           <w:sz w:val="22"/>
           <w:szCs w:val="22"/>
         </w:rPr>
@@ -38144,7 +38159,7 @@
     </w:p>
     <w:p>
       <w:pPr>
-        <w:pStyle w:val="FootnoteText"/>
+        <w:pStyle w:val="a3"/>
         <w:spacing w:line="0" w:lineRule="atLeast"/>
         <w:ind w:leftChars="105" w:left="252"/>
         <w:jc w:val="both"/>
@@ -38236,12 +38251,12 @@
       </w:r>
       <w:smartTag w:uri="urn:schemas-microsoft-com:office:smarttags" w:element="chmetcnv">
         <w:smartTagPr>
+          <w:attr w:name="TCSC" w:val="0"/>
+          <w:attr w:name="NumberType" w:val="1"/>
+          <w:attr w:name="Negative" w:val="False"/>
+          <w:attr w:name="HasSpace" w:val="False"/>
+          <w:attr w:name="SourceValue" w:val="22"/>
           <w:attr w:name="UnitName" w:val="C"/>
-          <w:attr w:name="SourceValue" w:val="22"/>
-          <w:attr w:name="HasSpace" w:val="False"/>
-          <w:attr w:name="Negative" w:val="False"/>
-          <w:attr w:name="NumberType" w:val="1"/>
-          <w:attr w:name="TCSC" w:val="0"/>
         </w:smartTagPr>
         <w:r>
           <w:rPr>
@@ -38278,7 +38293,7 @@
   <w:footnote w:id="78">
     <w:p>
       <w:pPr>
-        <w:pStyle w:val="FootnoteText"/>
+        <w:pStyle w:val="a3"/>
         <w:spacing w:line="0" w:lineRule="atLeast"/>
         <w:ind w:left="253" w:hangingChars="115" w:hanging="253"/>
         <w:jc w:val="both"/>
@@ -38289,7 +38304,7 @@
       </w:pPr>
       <w:r>
         <w:rPr>
-          <w:rStyle w:val="FootnoteReference"/>
+          <w:rStyle w:val="a5"/>
           <w:sz w:val="22"/>
           <w:szCs w:val="22"/>
         </w:rPr>
@@ -38353,7 +38368,7 @@
   <w:footnote w:id="79">
     <w:p>
       <w:pPr>
-        <w:pStyle w:val="FootnoteText"/>
+        <w:pStyle w:val="a3"/>
         <w:spacing w:line="0" w:lineRule="atLeast"/>
         <w:ind w:left="253" w:hangingChars="115" w:hanging="253"/>
         <w:jc w:val="both"/>
@@ -38364,7 +38379,7 @@
       </w:pPr>
       <w:r>
         <w:rPr>
-          <w:rStyle w:val="FootnoteReference"/>
+          <w:rStyle w:val="a5"/>
           <w:sz w:val="22"/>
           <w:szCs w:val="22"/>
         </w:rPr>
@@ -38417,7 +38432,7 @@
   <w:footnote w:id="80">
     <w:p>
       <w:pPr>
-        <w:pStyle w:val="FootnoteText"/>
+        <w:pStyle w:val="a3"/>
         <w:spacing w:line="0" w:lineRule="atLeast"/>
         <w:ind w:left="253" w:hangingChars="115" w:hanging="253"/>
         <w:jc w:val="both"/>
@@ -38431,7 +38446,7 @@
       </w:pPr>
       <w:r>
         <w:rPr>
-          <w:rStyle w:val="FootnoteReference"/>
+          <w:rStyle w:val="a5"/>
           <w:sz w:val="22"/>
           <w:szCs w:val="22"/>
         </w:rPr>
@@ -38502,7 +38517,7 @@
   <w:footnote w:id="81">
     <w:p>
       <w:pPr>
-        <w:pStyle w:val="FootnoteText"/>
+        <w:pStyle w:val="a3"/>
         <w:spacing w:line="0" w:lineRule="atLeast"/>
         <w:ind w:left="253" w:hangingChars="115" w:hanging="253"/>
         <w:jc w:val="both"/>
@@ -38513,7 +38528,7 @@
       </w:pPr>
       <w:r>
         <w:rPr>
-          <w:rStyle w:val="FootnoteReference"/>
+          <w:rStyle w:val="a5"/>
           <w:sz w:val="22"/>
           <w:szCs w:val="22"/>
         </w:rPr>
@@ -38650,7 +38665,7 @@
   <w:footnote w:id="82">
     <w:p>
       <w:pPr>
-        <w:pStyle w:val="FootnoteText"/>
+        <w:pStyle w:val="a3"/>
         <w:spacing w:line="0" w:lineRule="atLeast"/>
         <w:ind w:left="253" w:hangingChars="115" w:hanging="253"/>
         <w:jc w:val="both"/>
@@ -38661,7 +38676,7 @@
       </w:pPr>
       <w:r>
         <w:rPr>
-          <w:rStyle w:val="FootnoteReference"/>
+          <w:rStyle w:val="a5"/>
           <w:sz w:val="22"/>
           <w:szCs w:val="22"/>
         </w:rPr>
@@ -38802,7 +38817,7 @@
   <w:footnote w:id="83">
     <w:p>
       <w:pPr>
-        <w:pStyle w:val="FootnoteText"/>
+        <w:pStyle w:val="a3"/>
         <w:spacing w:line="0" w:lineRule="atLeast"/>
         <w:ind w:left="253" w:hangingChars="115" w:hanging="253"/>
         <w:jc w:val="both"/>
@@ -38813,7 +38828,7 @@
       </w:pPr>
       <w:r>
         <w:rPr>
-          <w:rStyle w:val="FootnoteReference"/>
+          <w:rStyle w:val="a5"/>
           <w:sz w:val="22"/>
           <w:szCs w:val="22"/>
         </w:rPr>
@@ -38875,7 +38890,7 @@
     </w:p>
     <w:p>
       <w:pPr>
-        <w:pStyle w:val="FootnoteText"/>
+        <w:pStyle w:val="a3"/>
         <w:spacing w:line="0" w:lineRule="atLeast"/>
         <w:ind w:leftChars="105" w:left="252"/>
         <w:jc w:val="both"/>
@@ -38936,12 +38951,12 @@
       </w:r>
       <w:smartTag w:uri="urn:schemas-microsoft-com:office:smarttags" w:element="chmetcnv">
         <w:smartTagPr>
+          <w:attr w:name="UnitName" w:val="C"/>
+          <w:attr w:name="SourceValue" w:val="50"/>
+          <w:attr w:name="HasSpace" w:val="False"/>
+          <w:attr w:name="Negative" w:val="False"/>
+          <w:attr w:name="NumberType" w:val="1"/>
           <w:attr w:name="TCSC" w:val="0"/>
-          <w:attr w:name="NumberType" w:val="1"/>
-          <w:attr w:name="Negative" w:val="False"/>
-          <w:attr w:name="HasSpace" w:val="False"/>
-          <w:attr w:name="SourceValue" w:val="50"/>
-          <w:attr w:name="UnitName" w:val="C"/>
         </w:smartTagPr>
         <w:r>
           <w:rPr>
@@ -39003,12 +39018,12 @@
       </w:r>
       <w:smartTag w:uri="urn:schemas-microsoft-com:office:smarttags" w:element="chmetcnv">
         <w:smartTagPr>
+          <w:attr w:name="UnitName" w:val="C"/>
+          <w:attr w:name="SourceValue" w:val="626"/>
+          <w:attr w:name="HasSpace" w:val="False"/>
+          <w:attr w:name="Negative" w:val="False"/>
+          <w:attr w:name="NumberType" w:val="1"/>
           <w:attr w:name="TCSC" w:val="0"/>
-          <w:attr w:name="NumberType" w:val="1"/>
-          <w:attr w:name="Negative" w:val="False"/>
-          <w:attr w:name="HasSpace" w:val="False"/>
-          <w:attr w:name="SourceValue" w:val="626"/>
-          <w:attr w:name="UnitName" w:val="C"/>
         </w:smartTagPr>
         <w:r>
           <w:rPr>
@@ -39035,12 +39050,12 @@
       </w:r>
       <w:smartTag w:uri="urn:schemas-microsoft-com:office:smarttags" w:element="chmetcnv">
         <w:smartTagPr>
+          <w:attr w:name="UnitName" w:val="a"/>
+          <w:attr w:name="SourceValue" w:val="628"/>
+          <w:attr w:name="HasSpace" w:val="False"/>
+          <w:attr w:name="Negative" w:val="True"/>
+          <w:attr w:name="NumberType" w:val="1"/>
           <w:attr w:name="TCSC" w:val="0"/>
-          <w:attr w:name="NumberType" w:val="1"/>
-          <w:attr w:name="Negative" w:val="True"/>
-          <w:attr w:name="HasSpace" w:val="False"/>
-          <w:attr w:name="SourceValue" w:val="628"/>
-          <w:attr w:name="UnitName" w:val="a"/>
         </w:smartTagPr>
         <w:r>
           <w:rPr>
@@ -39144,12 +39159,12 @@
       </w:r>
       <w:smartTag w:uri="urn:schemas-microsoft-com:office:smarttags" w:element="chmetcnv">
         <w:smartTagPr>
+          <w:attr w:name="UnitName" w:val="C"/>
+          <w:attr w:name="SourceValue" w:val="43"/>
+          <w:attr w:name="HasSpace" w:val="False"/>
+          <w:attr w:name="Negative" w:val="False"/>
+          <w:attr w:name="NumberType" w:val="1"/>
           <w:attr w:name="TCSC" w:val="0"/>
-          <w:attr w:name="NumberType" w:val="1"/>
-          <w:attr w:name="Negative" w:val="False"/>
-          <w:attr w:name="HasSpace" w:val="False"/>
-          <w:attr w:name="SourceValue" w:val="43"/>
-          <w:attr w:name="UnitName" w:val="C"/>
         </w:smartTagPr>
         <w:r>
           <w:rPr>
@@ -39168,12 +39183,12 @@
       </w:r>
       <w:smartTag w:uri="urn:schemas-microsoft-com:office:smarttags" w:element="chmetcnv">
         <w:smartTagPr>
+          <w:attr w:name="UnitName" w:val="a"/>
+          <w:attr w:name="SourceValue" w:val="44"/>
+          <w:attr w:name="HasSpace" w:val="False"/>
+          <w:attr w:name="Negative" w:val="True"/>
+          <w:attr w:name="NumberType" w:val="1"/>
           <w:attr w:name="TCSC" w:val="0"/>
-          <w:attr w:name="NumberType" w:val="1"/>
-          <w:attr w:name="Negative" w:val="True"/>
-          <w:attr w:name="HasSpace" w:val="False"/>
-          <w:attr w:name="SourceValue" w:val="44"/>
-          <w:attr w:name="UnitName" w:val="a"/>
         </w:smartTagPr>
         <w:r>
           <w:rPr>
@@ -39202,7 +39217,7 @@
   <w:footnote w:id="84">
     <w:p>
       <w:pPr>
-        <w:pStyle w:val="FootnoteText"/>
+        <w:pStyle w:val="a3"/>
         <w:spacing w:line="0" w:lineRule="atLeast"/>
         <w:ind w:left="253" w:hangingChars="115" w:hanging="253"/>
         <w:jc w:val="both"/>
@@ -39213,7 +39228,7 @@
       </w:pPr>
       <w:r>
         <w:rPr>
-          <w:rStyle w:val="FootnoteReference"/>
+          <w:rStyle w:val="a5"/>
           <w:sz w:val="22"/>
           <w:szCs w:val="22"/>
         </w:rPr>
@@ -39364,7 +39379,7 @@
   <w:footnote w:id="85">
     <w:p>
       <w:pPr>
-        <w:pStyle w:val="FootnoteText"/>
+        <w:pStyle w:val="a3"/>
         <w:spacing w:line="0" w:lineRule="atLeast"/>
         <w:ind w:left="253" w:hangingChars="115" w:hanging="253"/>
         <w:jc w:val="both"/>
@@ -39375,7 +39390,7 @@
       </w:pPr>
       <w:r>
         <w:rPr>
-          <w:rStyle w:val="FootnoteReference"/>
+          <w:rStyle w:val="a5"/>
           <w:sz w:val="22"/>
           <w:szCs w:val="22"/>
         </w:rPr>
@@ -39478,7 +39493,7 @@
   <w:footnote w:id="86">
     <w:p>
       <w:pPr>
-        <w:pStyle w:val="FootnoteText"/>
+        <w:pStyle w:val="a3"/>
         <w:spacing w:line="0" w:lineRule="atLeast"/>
         <w:ind w:left="253" w:hangingChars="115" w:hanging="253"/>
         <w:jc w:val="both"/>
@@ -39489,7 +39504,7 @@
       </w:pPr>
       <w:r>
         <w:rPr>
-          <w:rStyle w:val="FootnoteReference"/>
+          <w:rStyle w:val="a5"/>
           <w:sz w:val="22"/>
           <w:szCs w:val="22"/>
         </w:rPr>
@@ -39641,7 +39656,7 @@
   <w:footnote w:id="87">
     <w:p>
       <w:pPr>
-        <w:pStyle w:val="FootnoteText"/>
+        <w:pStyle w:val="a3"/>
         <w:spacing w:line="0" w:lineRule="atLeast"/>
         <w:ind w:left="253" w:hangingChars="115" w:hanging="253"/>
         <w:jc w:val="both"/>
@@ -39652,7 +39667,7 @@
       </w:pPr>
       <w:r>
         <w:rPr>
-          <w:rStyle w:val="FootnoteReference"/>
+          <w:rStyle w:val="a5"/>
           <w:sz w:val="22"/>
           <w:szCs w:val="22"/>
         </w:rPr>
@@ -39766,7 +39781,7 @@
   <w:footnote w:id="88">
     <w:p>
       <w:pPr>
-        <w:pStyle w:val="FootnoteText"/>
+        <w:pStyle w:val="a3"/>
         <w:spacing w:line="0" w:lineRule="atLeast"/>
         <w:ind w:left="253" w:hangingChars="115" w:hanging="253"/>
         <w:jc w:val="both"/>
@@ -39777,7 +39792,7 @@
       </w:pPr>
       <w:r>
         <w:rPr>
-          <w:rStyle w:val="FootnoteReference"/>
+          <w:rStyle w:val="a5"/>
           <w:sz w:val="22"/>
           <w:szCs w:val="22"/>
         </w:rPr>
@@ -39879,12 +39894,12 @@
       </w:r>
       <w:smartTag w:uri="urn:schemas-microsoft-com:office:smarttags" w:element="chmetcnv">
         <w:smartTagPr>
+          <w:attr w:name="TCSC" w:val="0"/>
+          <w:attr w:name="NumberType" w:val="1"/>
+          <w:attr w:name="Negative" w:val="False"/>
+          <w:attr w:name="HasSpace" w:val="False"/>
+          <w:attr w:name="SourceValue" w:val="123"/>
           <w:attr w:name="UnitName" w:val="a"/>
-          <w:attr w:name="SourceValue" w:val="123"/>
-          <w:attr w:name="HasSpace" w:val="False"/>
-          <w:attr w:name="Negative" w:val="False"/>
-          <w:attr w:name="NumberType" w:val="1"/>
-          <w:attr w:name="TCSC" w:val="0"/>
         </w:smartTagPr>
         <w:r>
           <w:rPr>
@@ -39925,7 +39940,7 @@
   <w:footnote w:id="89">
     <w:p>
       <w:pPr>
-        <w:pStyle w:val="FootnoteText"/>
+        <w:pStyle w:val="a3"/>
         <w:spacing w:line="0" w:lineRule="atLeast"/>
         <w:ind w:left="253" w:hangingChars="115" w:hanging="253"/>
         <w:jc w:val="both"/>
@@ -39936,7 +39951,7 @@
       </w:pPr>
       <w:r>
         <w:rPr>
-          <w:rStyle w:val="FootnoteReference"/>
+          <w:rStyle w:val="a5"/>
           <w:sz w:val="22"/>
           <w:szCs w:val="22"/>
         </w:rPr>
@@ -39987,7 +40002,7 @@
     </w:p>
     <w:p>
       <w:pPr>
-        <w:pStyle w:val="FootnoteText"/>
+        <w:pStyle w:val="a3"/>
         <w:spacing w:line="0" w:lineRule="atLeast"/>
         <w:ind w:leftChars="105" w:left="384" w:hangingChars="60" w:hanging="132"/>
         <w:jc w:val="both"/>
@@ -40008,7 +40023,7 @@
   <w:footnote w:id="90">
     <w:p>
       <w:pPr>
-        <w:pStyle w:val="FootnoteText"/>
+        <w:pStyle w:val="a3"/>
         <w:spacing w:line="0" w:lineRule="atLeast"/>
         <w:ind w:left="253" w:hangingChars="115" w:hanging="253"/>
         <w:jc w:val="both"/>
@@ -40019,7 +40034,7 @@
       </w:pPr>
       <w:r>
         <w:rPr>
-          <w:rStyle w:val="FootnoteReference"/>
+          <w:rStyle w:val="a5"/>
           <w:sz w:val="22"/>
           <w:szCs w:val="22"/>
         </w:rPr>
@@ -40101,12 +40116,12 @@
       </w:r>
       <w:smartTag w:uri="urn:schemas-microsoft-com:office:smarttags" w:element="chmetcnv">
         <w:smartTagPr>
+          <w:attr w:name="TCSC" w:val="0"/>
+          <w:attr w:name="NumberType" w:val="1"/>
+          <w:attr w:name="Negative" w:val="False"/>
+          <w:attr w:name="HasSpace" w:val="False"/>
+          <w:attr w:name="SourceValue" w:val="147"/>
           <w:attr w:name="UnitName" w:val="C"/>
-          <w:attr w:name="SourceValue" w:val="147"/>
-          <w:attr w:name="HasSpace" w:val="False"/>
-          <w:attr w:name="Negative" w:val="False"/>
-          <w:attr w:name="NumberType" w:val="1"/>
-          <w:attr w:name="TCSC" w:val="0"/>
         </w:smartTagPr>
         <w:r>
           <w:rPr>
@@ -40133,7 +40148,7 @@
     </w:p>
     <w:p>
       <w:pPr>
-        <w:pStyle w:val="FootnoteText"/>
+        <w:pStyle w:val="a3"/>
         <w:spacing w:line="0" w:lineRule="atLeast"/>
         <w:ind w:leftChars="105" w:left="384" w:hangingChars="60" w:hanging="132"/>
         <w:jc w:val="both"/>
@@ -40210,12 +40225,12 @@
       </w:r>
       <w:smartTag w:uri="urn:schemas-microsoft-com:office:smarttags" w:element="chmetcnv">
         <w:smartTagPr>
+          <w:attr w:name="TCSC" w:val="0"/>
+          <w:attr w:name="NumberType" w:val="1"/>
+          <w:attr w:name="Negative" w:val="False"/>
+          <w:attr w:name="HasSpace" w:val="False"/>
+          <w:attr w:name="SourceValue" w:val="1"/>
           <w:attr w:name="UnitName" w:val="C"/>
-          <w:attr w:name="SourceValue" w:val="1"/>
-          <w:attr w:name="HasSpace" w:val="False"/>
-          <w:attr w:name="Negative" w:val="False"/>
-          <w:attr w:name="NumberType" w:val="1"/>
-          <w:attr w:name="TCSC" w:val="0"/>
         </w:smartTagPr>
         <w:r>
           <w:rPr>
@@ -40242,7 +40257,7 @@
     </w:p>
     <w:p>
       <w:pPr>
-        <w:pStyle w:val="FootnoteText"/>
+        <w:pStyle w:val="a3"/>
         <w:spacing w:line="0" w:lineRule="atLeast"/>
         <w:ind w:leftChars="105" w:left="384" w:hangingChars="60" w:hanging="132"/>
         <w:jc w:val="both"/>
@@ -40336,7 +40351,7 @@
   <w:footnote w:id="91">
     <w:p>
       <w:pPr>
-        <w:pStyle w:val="FootnoteText"/>
+        <w:pStyle w:val="a3"/>
         <w:spacing w:line="0" w:lineRule="atLeast"/>
         <w:ind w:left="253" w:hangingChars="115" w:hanging="253"/>
         <w:jc w:val="both"/>
@@ -40347,7 +40362,7 @@
       </w:pPr>
       <w:r>
         <w:rPr>
-          <w:rStyle w:val="FootnoteReference"/>
+          <w:rStyle w:val="a5"/>
           <w:sz w:val="22"/>
           <w:szCs w:val="22"/>
         </w:rPr>
@@ -40442,7 +40457,7 @@
   <w:footnote w:id="92">
     <w:p>
       <w:pPr>
-        <w:pStyle w:val="FootnoteText"/>
+        <w:pStyle w:val="a3"/>
         <w:spacing w:line="0" w:lineRule="atLeast"/>
         <w:ind w:left="253" w:hangingChars="115" w:hanging="253"/>
         <w:jc w:val="both"/>
@@ -40453,7 +40468,7 @@
       </w:pPr>
       <w:r>
         <w:rPr>
-          <w:rStyle w:val="FootnoteReference"/>
+          <w:rStyle w:val="a5"/>
           <w:sz w:val="22"/>
           <w:szCs w:val="22"/>
         </w:rPr>
@@ -40535,12 +40550,12 @@
       </w:r>
       <w:smartTag w:uri="urn:schemas-microsoft-com:office:smarttags" w:element="chmetcnv">
         <w:smartTagPr>
+          <w:attr w:name="TCSC" w:val="0"/>
+          <w:attr w:name="NumberType" w:val="1"/>
+          <w:attr w:name="Negative" w:val="False"/>
+          <w:attr w:name="HasSpace" w:val="False"/>
+          <w:attr w:name="SourceValue" w:val="1008"/>
           <w:attr w:name="UnitName" w:val="C"/>
-          <w:attr w:name="SourceValue" w:val="1008"/>
-          <w:attr w:name="HasSpace" w:val="False"/>
-          <w:attr w:name="Negative" w:val="False"/>
-          <w:attr w:name="NumberType" w:val="1"/>
-          <w:attr w:name="TCSC" w:val="0"/>
         </w:smartTagPr>
         <w:r>
           <w:rPr>
@@ -40577,7 +40592,7 @@
   <w:footnote w:id="93">
     <w:p>
       <w:pPr>
-        <w:pStyle w:val="FootnoteText"/>
+        <w:pStyle w:val="a3"/>
         <w:spacing w:line="0" w:lineRule="atLeast"/>
         <w:ind w:left="253" w:hangingChars="115" w:hanging="253"/>
         <w:jc w:val="both"/>
@@ -40588,7 +40603,7 @@
       </w:pPr>
       <w:r>
         <w:rPr>
-          <w:rStyle w:val="FootnoteReference"/>
+          <w:rStyle w:val="a5"/>
           <w:sz w:val="22"/>
           <w:szCs w:val="22"/>
         </w:rPr>
@@ -40649,12 +40664,12 @@
       </w:r>
       <w:smartTag w:uri="urn:schemas-microsoft-com:office:smarttags" w:element="chmetcnv">
         <w:smartTagPr>
+          <w:attr w:name="TCSC" w:val="0"/>
+          <w:attr w:name="NumberType" w:val="1"/>
+          <w:attr w:name="Negative" w:val="False"/>
+          <w:attr w:name="HasSpace" w:val="False"/>
+          <w:attr w:name="SourceValue" w:val="153"/>
           <w:attr w:name="UnitName" w:val="C"/>
-          <w:attr w:name="SourceValue" w:val="153"/>
-          <w:attr w:name="HasSpace" w:val="False"/>
-          <w:attr w:name="Negative" w:val="False"/>
-          <w:attr w:name="NumberType" w:val="1"/>
-          <w:attr w:name="TCSC" w:val="0"/>
         </w:smartTagPr>
         <w:r>
           <w:rPr>
@@ -40690,7 +40705,7 @@
   <w:footnote w:id="94">
     <w:p>
       <w:pPr>
-        <w:pStyle w:val="FootnoteText"/>
+        <w:pStyle w:val="a3"/>
         <w:spacing w:line="0" w:lineRule="atLeast"/>
         <w:ind w:left="253" w:hangingChars="115" w:hanging="253"/>
         <w:jc w:val="both"/>
@@ -40700,7 +40715,7 @@
       </w:pPr>
       <w:r>
         <w:rPr>
-          <w:rStyle w:val="FootnoteReference"/>
+          <w:rStyle w:val="a5"/>
           <w:sz w:val="22"/>
         </w:rPr>
         <w:footnoteRef/>
@@ -40782,7 +40797,7 @@
   <w:footnote w:id="95">
     <w:p>
       <w:pPr>
-        <w:pStyle w:val="FootnoteText"/>
+        <w:pStyle w:val="a3"/>
         <w:spacing w:line="0" w:lineRule="atLeast"/>
         <w:ind w:left="253" w:hangingChars="115" w:hanging="253"/>
         <w:jc w:val="both"/>
@@ -40793,7 +40808,7 @@
       </w:pPr>
       <w:r>
         <w:rPr>
-          <w:rStyle w:val="FootnoteReference"/>
+          <w:rStyle w:val="a5"/>
           <w:sz w:val="22"/>
           <w:szCs w:val="22"/>
         </w:rPr>
@@ -40930,7 +40945,7 @@
   <w:footnote w:id="96">
     <w:p>
       <w:pPr>
-        <w:pStyle w:val="FootnoteText"/>
+        <w:pStyle w:val="a3"/>
         <w:spacing w:line="0" w:lineRule="atLeast"/>
         <w:ind w:left="253" w:hangingChars="115" w:hanging="253"/>
         <w:jc w:val="both"/>
@@ -40941,7 +40956,7 @@
       </w:pPr>
       <w:r>
         <w:rPr>
-          <w:rStyle w:val="FootnoteReference"/>
+          <w:rStyle w:val="a5"/>
           <w:sz w:val="22"/>
           <w:szCs w:val="22"/>
         </w:rPr>
@@ -40992,7 +41007,7 @@
     </w:p>
     <w:p>
       <w:pPr>
-        <w:pStyle w:val="FootnoteText"/>
+        <w:pStyle w:val="a3"/>
         <w:spacing w:line="0" w:lineRule="atLeast"/>
         <w:ind w:leftChars="105" w:left="252"/>
         <w:jc w:val="both"/>
@@ -41013,7 +41028,7 @@
   <w:footnote w:id="97">
     <w:p>
       <w:pPr>
-        <w:pStyle w:val="FootnoteText"/>
+        <w:pStyle w:val="a3"/>
         <w:spacing w:line="0" w:lineRule="atLeast"/>
         <w:ind w:left="253" w:hangingChars="115" w:hanging="253"/>
         <w:jc w:val="both"/>
@@ -41024,7 +41039,7 @@
       </w:pPr>
       <w:r>
         <w:rPr>
-          <w:rStyle w:val="FootnoteReference"/>
+          <w:rStyle w:val="a5"/>
           <w:sz w:val="22"/>
           <w:szCs w:val="22"/>
         </w:rPr>
@@ -41075,7 +41090,7 @@
     </w:p>
     <w:p>
       <w:pPr>
-        <w:pStyle w:val="FootnoteText"/>
+        <w:pStyle w:val="a3"/>
         <w:spacing w:line="0" w:lineRule="atLeast"/>
         <w:ind w:leftChars="105" w:left="252"/>
         <w:jc w:val="both"/>
@@ -41096,7 +41111,7 @@
   <w:footnote w:id="98">
     <w:p>
       <w:pPr>
-        <w:pStyle w:val="FootnoteText"/>
+        <w:pStyle w:val="a3"/>
         <w:spacing w:line="0" w:lineRule="atLeast"/>
         <w:ind w:left="253" w:hangingChars="115" w:hanging="253"/>
         <w:jc w:val="both"/>
@@ -41107,7 +41122,7 @@
       </w:pPr>
       <w:r>
         <w:rPr>
-          <w:rStyle w:val="FootnoteReference"/>
+          <w:rStyle w:val="a5"/>
           <w:sz w:val="22"/>
           <w:szCs w:val="22"/>
         </w:rPr>
@@ -41274,7 +41289,7 @@
   <w:footnote w:id="99">
     <w:p>
       <w:pPr>
-        <w:pStyle w:val="FootnoteText"/>
+        <w:pStyle w:val="a3"/>
         <w:spacing w:line="0" w:lineRule="atLeast"/>
         <w:ind w:left="253" w:hangingChars="115" w:hanging="253"/>
         <w:jc w:val="both"/>
@@ -41285,7 +41300,7 @@
       </w:pPr>
       <w:r>
         <w:rPr>
-          <w:rStyle w:val="FootnoteReference"/>
+          <w:rStyle w:val="a5"/>
           <w:sz w:val="22"/>
           <w:szCs w:val="22"/>
         </w:rPr>
@@ -41592,7 +41607,7 @@
   <w:footnote w:id="100">
     <w:p>
       <w:pPr>
-        <w:pStyle w:val="FootnoteText"/>
+        <w:pStyle w:val="a3"/>
         <w:ind w:left="319" w:hangingChars="145" w:hanging="319"/>
         <w:jc w:val="both"/>
         <w:rPr>
@@ -41602,7 +41617,7 @@
       </w:pPr>
       <w:r>
         <w:rPr>
-          <w:rStyle w:val="FootnoteReference"/>
+          <w:rStyle w:val="a5"/>
           <w:sz w:val="22"/>
           <w:szCs w:val="22"/>
         </w:rPr>
@@ -41741,12 +41756,12 @@
       </w:r>
       <w:smartTag w:uri="urn:schemas-microsoft-com:office:smarttags" w:element="chmetcnv">
         <w:smartTagPr>
+          <w:attr w:name="TCSC" w:val="0"/>
+          <w:attr w:name="NumberType" w:val="1"/>
+          <w:attr w:name="Negative" w:val="False"/>
+          <w:attr w:name="HasSpace" w:val="False"/>
+          <w:attr w:name="SourceValue" w:val="81"/>
           <w:attr w:name="UnitName" w:val="C"/>
-          <w:attr w:name="SourceValue" w:val="81"/>
-          <w:attr w:name="HasSpace" w:val="False"/>
-          <w:attr w:name="Negative" w:val="False"/>
-          <w:attr w:name="NumberType" w:val="1"/>
-          <w:attr w:name="TCSC" w:val="0"/>
         </w:smartTagPr>
         <w:r>
           <w:rPr>
@@ -41783,7 +41798,7 @@
   <w:footnote w:id="101">
     <w:p>
       <w:pPr>
-        <w:pStyle w:val="FootnoteText"/>
+        <w:pStyle w:val="a3"/>
         <w:ind w:left="319" w:hangingChars="145" w:hanging="319"/>
         <w:jc w:val="both"/>
         <w:rPr>
@@ -41793,7 +41808,7 @@
       </w:pPr>
       <w:r>
         <w:rPr>
-          <w:rStyle w:val="FootnoteReference"/>
+          <w:rStyle w:val="a5"/>
           <w:sz w:val="22"/>
           <w:szCs w:val="22"/>
         </w:rPr>
@@ -41930,7 +41945,7 @@
   <w:footnote w:id="102">
     <w:p>
       <w:pPr>
-        <w:pStyle w:val="FootnoteText"/>
+        <w:pStyle w:val="a3"/>
         <w:ind w:left="319" w:hangingChars="145" w:hanging="319"/>
         <w:jc w:val="both"/>
         <w:rPr>
@@ -41940,7 +41955,7 @@
       </w:pPr>
       <w:r>
         <w:rPr>
-          <w:rStyle w:val="FootnoteReference"/>
+          <w:rStyle w:val="a5"/>
           <w:sz w:val="22"/>
           <w:szCs w:val="22"/>
         </w:rPr>
@@ -42004,7 +42019,7 @@
   <w:footnote w:id="103">
     <w:p>
       <w:pPr>
-        <w:pStyle w:val="FootnoteText"/>
+        <w:pStyle w:val="a3"/>
         <w:spacing w:line="0" w:lineRule="atLeast"/>
         <w:ind w:left="880" w:hangingChars="400" w:hanging="880"/>
         <w:jc w:val="both"/>
@@ -42015,7 +42030,7 @@
       </w:pPr>
       <w:r>
         <w:rPr>
-          <w:rStyle w:val="FootnoteReference"/>
+          <w:rStyle w:val="a5"/>
           <w:sz w:val="22"/>
           <w:szCs w:val="22"/>
         </w:rPr>
@@ -42095,7 +42110,7 @@
     </w:p>
     <w:p>
       <w:pPr>
-        <w:pStyle w:val="FootnoteText"/>
+        <w:pStyle w:val="a3"/>
         <w:spacing w:line="0" w:lineRule="atLeast"/>
         <w:ind w:leftChars="135" w:left="841" w:hangingChars="235" w:hanging="517"/>
         <w:jc w:val="both"/>
@@ -42209,7 +42224,7 @@
   <w:footnote w:id="104">
     <w:p>
       <w:pPr>
-        <w:pStyle w:val="FootnoteText"/>
+        <w:pStyle w:val="a3"/>
         <w:ind w:left="319" w:hangingChars="145" w:hanging="319"/>
         <w:jc w:val="both"/>
         <w:rPr>
@@ -42219,7 +42234,7 @@
       </w:pPr>
       <w:r>
         <w:rPr>
-          <w:rStyle w:val="FootnoteReference"/>
+          <w:rStyle w:val="a5"/>
           <w:sz w:val="22"/>
           <w:szCs w:val="22"/>
         </w:rPr>
@@ -42281,7 +42296,7 @@
   <w:footnote w:id="105">
     <w:p>
       <w:pPr>
-        <w:pStyle w:val="FootnoteText"/>
+        <w:pStyle w:val="a3"/>
         <w:ind w:left="319" w:hangingChars="145" w:hanging="319"/>
         <w:jc w:val="both"/>
         <w:rPr>
@@ -42291,7 +42306,7 @@
       </w:pPr>
       <w:r>
         <w:rPr>
-          <w:rStyle w:val="FootnoteReference"/>
+          <w:rStyle w:val="a5"/>
           <w:sz w:val="22"/>
           <w:szCs w:val="22"/>
         </w:rPr>
@@ -42395,7 +42410,7 @@
   <w:footnote w:id="106">
     <w:p>
       <w:pPr>
-        <w:pStyle w:val="FootnoteText"/>
+        <w:pStyle w:val="a3"/>
         <w:ind w:left="319" w:hangingChars="145" w:hanging="319"/>
         <w:jc w:val="both"/>
         <w:rPr>
@@ -42405,7 +42420,7 @@
       </w:pPr>
       <w:r>
         <w:rPr>
-          <w:rStyle w:val="FootnoteReference"/>
+          <w:rStyle w:val="a5"/>
           <w:sz w:val="22"/>
           <w:szCs w:val="22"/>
         </w:rPr>
@@ -42484,12 +42499,12 @@
       </w:r>
       <w:smartTag w:uri="urn:schemas-microsoft-com:office:smarttags" w:element="chmetcnv">
         <w:smartTagPr>
+          <w:attr w:name="TCSC" w:val="0"/>
+          <w:attr w:name="NumberType" w:val="1"/>
+          <w:attr w:name="Negative" w:val="False"/>
+          <w:attr w:name="HasSpace" w:val="False"/>
+          <w:attr w:name="SourceValue" w:val="441"/>
           <w:attr w:name="UnitName" w:val="C"/>
-          <w:attr w:name="SourceValue" w:val="441"/>
-          <w:attr w:name="HasSpace" w:val="False"/>
-          <w:attr w:name="Negative" w:val="False"/>
-          <w:attr w:name="NumberType" w:val="1"/>
-          <w:attr w:name="TCSC" w:val="0"/>
         </w:smartTagPr>
         <w:r>
           <w:rPr>
@@ -42541,7 +42556,7 @@
   <w:footnote w:id="107">
     <w:p>
       <w:pPr>
-        <w:pStyle w:val="FootnoteText"/>
+        <w:pStyle w:val="a3"/>
         <w:ind w:left="319" w:hangingChars="145" w:hanging="319"/>
         <w:jc w:val="both"/>
         <w:rPr>
@@ -42551,7 +42566,7 @@
       </w:pPr>
       <w:r>
         <w:rPr>
-          <w:rStyle w:val="FootnoteReference"/>
+          <w:rStyle w:val="a5"/>
           <w:sz w:val="22"/>
           <w:szCs w:val="22"/>
         </w:rPr>
@@ -42657,7 +42672,7 @@
     </w:p>
     <w:p>
       <w:pPr>
-        <w:pStyle w:val="FootnoteText"/>
+        <w:pStyle w:val="a3"/>
         <w:spacing w:line="0" w:lineRule="atLeast"/>
         <w:ind w:leftChars="135" w:left="324"/>
         <w:jc w:val="both"/>
@@ -42678,7 +42693,7 @@
   <w:footnote w:id="108">
     <w:p>
       <w:pPr>
-        <w:pStyle w:val="FootnoteText"/>
+        <w:pStyle w:val="a3"/>
         <w:ind w:left="319" w:hangingChars="145" w:hanging="319"/>
         <w:jc w:val="both"/>
         <w:rPr>
@@ -42688,7 +42703,7 @@
       </w:pPr>
       <w:r>
         <w:rPr>
-          <w:rStyle w:val="FootnoteReference"/>
+          <w:rStyle w:val="a5"/>
           <w:sz w:val="22"/>
           <w:szCs w:val="22"/>
         </w:rPr>
@@ -42817,7 +42832,7 @@
   <w:footnote w:id="109">
     <w:p>
       <w:pPr>
-        <w:pStyle w:val="FootnoteText"/>
+        <w:pStyle w:val="a3"/>
         <w:ind w:left="319" w:hangingChars="145" w:hanging="319"/>
         <w:jc w:val="both"/>
         <w:rPr>
@@ -42827,7 +42842,7 @@
       </w:pPr>
       <w:r>
         <w:rPr>
-          <w:rStyle w:val="FootnoteReference"/>
+          <w:rStyle w:val="a5"/>
           <w:sz w:val="22"/>
           <w:szCs w:val="22"/>
         </w:rPr>
@@ -42964,7 +42979,7 @@
   <w:footnote w:id="110">
     <w:p>
       <w:pPr>
-        <w:pStyle w:val="FootnoteText"/>
+        <w:pStyle w:val="a3"/>
         <w:ind w:left="319" w:hangingChars="145" w:hanging="319"/>
         <w:jc w:val="both"/>
         <w:rPr>
@@ -42974,7 +42989,7 @@
       </w:pPr>
       <w:r>
         <w:rPr>
-          <w:rStyle w:val="FootnoteReference"/>
+          <w:rStyle w:val="a5"/>
           <w:sz w:val="22"/>
           <w:szCs w:val="22"/>
         </w:rPr>
@@ -43120,7 +43135,7 @@
   <w:footnote w:id="111">
     <w:p>
       <w:pPr>
-        <w:pStyle w:val="FootnoteText"/>
+        <w:pStyle w:val="a3"/>
         <w:ind w:left="319" w:hangingChars="145" w:hanging="319"/>
         <w:jc w:val="both"/>
         <w:rPr>
@@ -43130,7 +43145,7 @@
       </w:pPr>
       <w:r>
         <w:rPr>
-          <w:rStyle w:val="FootnoteReference"/>
+          <w:rStyle w:val="a5"/>
           <w:sz w:val="22"/>
           <w:szCs w:val="22"/>
         </w:rPr>
@@ -43290,7 +43305,7 @@
   <w:footnote w:id="112">
     <w:p>
       <w:pPr>
-        <w:pStyle w:val="FootnoteText"/>
+        <w:pStyle w:val="a3"/>
         <w:ind w:left="319" w:hangingChars="145" w:hanging="319"/>
         <w:jc w:val="both"/>
         <w:rPr>
@@ -43300,7 +43315,7 @@
       </w:pPr>
       <w:r>
         <w:rPr>
-          <w:rStyle w:val="FootnoteReference"/>
+          <w:rStyle w:val="a5"/>
           <w:sz w:val="22"/>
           <w:szCs w:val="22"/>
         </w:rPr>
@@ -43347,7 +43362,7 @@
   <w:footnote w:id="113">
     <w:p>
       <w:pPr>
-        <w:pStyle w:val="FootnoteText"/>
+        <w:pStyle w:val="a3"/>
         <w:ind w:left="319" w:hangingChars="145" w:hanging="319"/>
         <w:jc w:val="both"/>
         <w:rPr>
@@ -43357,7 +43372,7 @@
       </w:pPr>
       <w:r>
         <w:rPr>
-          <w:rStyle w:val="FootnoteReference"/>
+          <w:rStyle w:val="a5"/>
           <w:sz w:val="22"/>
           <w:szCs w:val="22"/>
         </w:rPr>
@@ -43462,12 +43477,12 @@
       </w:r>
       <w:smartTag w:uri="urn:schemas-microsoft-com:office:smarttags" w:element="chmetcnv">
         <w:smartTagPr>
+          <w:attr w:name="TCSC" w:val="0"/>
+          <w:attr w:name="NumberType" w:val="1"/>
+          <w:attr w:name="Negative" w:val="False"/>
+          <w:attr w:name="HasSpace" w:val="False"/>
+          <w:attr w:name="SourceValue" w:val="523"/>
           <w:attr w:name="UnitName" w:val="a"/>
-          <w:attr w:name="SourceValue" w:val="523"/>
-          <w:attr w:name="HasSpace" w:val="False"/>
-          <w:attr w:name="Negative" w:val="False"/>
-          <w:attr w:name="NumberType" w:val="1"/>
-          <w:attr w:name="TCSC" w:val="0"/>
         </w:smartTagPr>
         <w:r>
           <w:rPr>
@@ -43504,7 +43519,7 @@
   <w:footnote w:id="114">
     <w:p>
       <w:pPr>
-        <w:pStyle w:val="FootnoteText"/>
+        <w:pStyle w:val="a3"/>
         <w:ind w:left="319" w:hangingChars="145" w:hanging="319"/>
         <w:jc w:val="both"/>
         <w:rPr>
@@ -43514,7 +43529,7 @@
       </w:pPr>
       <w:r>
         <w:rPr>
-          <w:rStyle w:val="FootnoteReference"/>
+          <w:rStyle w:val="a5"/>
           <w:sz w:val="22"/>
           <w:szCs w:val="22"/>
         </w:rPr>
@@ -43609,7 +43624,7 @@
   <w:footnote w:id="115">
     <w:p>
       <w:pPr>
-        <w:pStyle w:val="FootnoteText"/>
+        <w:pStyle w:val="a3"/>
         <w:ind w:left="319" w:hangingChars="145" w:hanging="319"/>
         <w:jc w:val="both"/>
         <w:rPr>
@@ -43619,7 +43634,7 @@
       </w:pPr>
       <w:r>
         <w:rPr>
-          <w:rStyle w:val="FootnoteReference"/>
+          <w:rStyle w:val="a5"/>
           <w:sz w:val="22"/>
           <w:szCs w:val="22"/>
         </w:rPr>
@@ -43754,7 +43769,7 @@
     </w:p>
     <w:p>
       <w:pPr>
-        <w:pStyle w:val="FootnoteText"/>
+        <w:pStyle w:val="a3"/>
         <w:spacing w:line="0" w:lineRule="atLeast"/>
         <w:ind w:leftChars="135" w:left="324"/>
         <w:jc w:val="both"/>
@@ -43825,7 +43840,7 @@
   <w:footnote w:id="116">
     <w:p>
       <w:pPr>
-        <w:pStyle w:val="FootnoteText"/>
+        <w:pStyle w:val="a3"/>
         <w:ind w:left="319" w:hangingChars="145" w:hanging="319"/>
         <w:jc w:val="both"/>
         <w:rPr>
@@ -43835,7 +43850,7 @@
       </w:pPr>
       <w:r>
         <w:rPr>
-          <w:rStyle w:val="FootnoteReference"/>
+          <w:rStyle w:val="a5"/>
           <w:sz w:val="22"/>
           <w:szCs w:val="22"/>
         </w:rPr>
@@ -43882,7 +43897,7 @@
   <w:footnote w:id="117">
     <w:p>
       <w:pPr>
-        <w:pStyle w:val="FootnoteText"/>
+        <w:pStyle w:val="a3"/>
         <w:ind w:left="319" w:hangingChars="145" w:hanging="319"/>
         <w:jc w:val="both"/>
         <w:rPr>
@@ -43892,7 +43907,7 @@
       </w:pPr>
       <w:r>
         <w:rPr>
-          <w:rStyle w:val="FootnoteReference"/>
+          <w:rStyle w:val="a5"/>
           <w:sz w:val="22"/>
           <w:szCs w:val="22"/>
         </w:rPr>
@@ -43968,7 +43983,7 @@
     </w:p>
     <w:p>
       <w:pPr>
-        <w:pStyle w:val="FootnoteText"/>
+        <w:pStyle w:val="a3"/>
         <w:spacing w:line="0" w:lineRule="atLeast"/>
         <w:ind w:leftChars="135" w:left="324"/>
         <w:jc w:val="both"/>
@@ -44033,7 +44048,7 @@
     </w:p>
     <w:p>
       <w:pPr>
-        <w:pStyle w:val="FootnoteText"/>
+        <w:pStyle w:val="a3"/>
         <w:spacing w:line="0" w:lineRule="atLeast"/>
         <w:ind w:leftChars="135" w:left="625" w:hanging="301"/>
         <w:jc w:val="both"/>
@@ -44055,7 +44070,7 @@
   <w:footnote w:id="118">
     <w:p>
       <w:pPr>
-        <w:pStyle w:val="FootnoteText"/>
+        <w:pStyle w:val="a3"/>
         <w:ind w:left="319" w:hangingChars="145" w:hanging="319"/>
         <w:jc w:val="both"/>
         <w:rPr>
@@ -44065,7 +44080,7 @@
       </w:pPr>
       <w:r>
         <w:rPr>
-          <w:rStyle w:val="FootnoteReference"/>
+          <w:rStyle w:val="a5"/>
           <w:sz w:val="22"/>
           <w:szCs w:val="22"/>
         </w:rPr>
@@ -44140,12 +44155,12 @@
       </w:r>
       <w:smartTag w:uri="urn:schemas-microsoft-com:office:smarttags" w:element="chmetcnv">
         <w:smartTagPr>
+          <w:attr w:name="TCSC" w:val="0"/>
+          <w:attr w:name="NumberType" w:val="1"/>
+          <w:attr w:name="Negative" w:val="False"/>
+          <w:attr w:name="HasSpace" w:val="False"/>
+          <w:attr w:name="SourceValue" w:val="466"/>
           <w:attr w:name="UnitName" w:val="C"/>
-          <w:attr w:name="SourceValue" w:val="466"/>
-          <w:attr w:name="HasSpace" w:val="False"/>
-          <w:attr w:name="Negative" w:val="False"/>
-          <w:attr w:name="NumberType" w:val="1"/>
-          <w:attr w:name="TCSC" w:val="0"/>
         </w:smartTagPr>
         <w:r>
           <w:rPr>
@@ -44182,7 +44197,7 @@
   <w:footnote w:id="119">
     <w:p>
       <w:pPr>
-        <w:pStyle w:val="FootnoteText"/>
+        <w:pStyle w:val="a3"/>
         <w:ind w:left="319" w:hangingChars="145" w:hanging="319"/>
         <w:jc w:val="both"/>
         <w:rPr>
@@ -44192,7 +44207,7 @@
       </w:pPr>
       <w:r>
         <w:rPr>
-          <w:rStyle w:val="FootnoteReference"/>
+          <w:rStyle w:val="a5"/>
           <w:sz w:val="22"/>
           <w:szCs w:val="22"/>
         </w:rPr>
@@ -44300,7 +44315,7 @@
   <w:footnote w:id="120">
     <w:p>
       <w:pPr>
-        <w:pStyle w:val="FootnoteText"/>
+        <w:pStyle w:val="a3"/>
         <w:ind w:left="319" w:hangingChars="145" w:hanging="319"/>
         <w:jc w:val="both"/>
         <w:rPr>
@@ -44310,7 +44325,7 @@
       </w:pPr>
       <w:r>
         <w:rPr>
-          <w:rStyle w:val="FootnoteReference"/>
+          <w:rStyle w:val="a5"/>
           <w:sz w:val="22"/>
           <w:szCs w:val="22"/>
         </w:rPr>
@@ -44392,12 +44407,12 @@
       </w:r>
       <w:smartTag w:uri="urn:schemas-microsoft-com:office:smarttags" w:element="chmetcnv">
         <w:smartTagPr>
+          <w:attr w:name="TCSC" w:val="0"/>
+          <w:attr w:name="NumberType" w:val="1"/>
+          <w:attr w:name="Negative" w:val="False"/>
+          <w:attr w:name="HasSpace" w:val="False"/>
+          <w:attr w:name="SourceValue" w:val="205"/>
           <w:attr w:name="UnitName" w:val="a"/>
-          <w:attr w:name="SourceValue" w:val="205"/>
-          <w:attr w:name="HasSpace" w:val="False"/>
-          <w:attr w:name="Negative" w:val="False"/>
-          <w:attr w:name="NumberType" w:val="1"/>
-          <w:attr w:name="TCSC" w:val="0"/>
         </w:smartTagPr>
         <w:r>
           <w:rPr>
@@ -44449,7 +44464,7 @@
   <w:footnote w:id="121">
     <w:p>
       <w:pPr>
-        <w:pStyle w:val="FootnoteText"/>
+        <w:pStyle w:val="a3"/>
         <w:ind w:left="319" w:hangingChars="145" w:hanging="319"/>
         <w:jc w:val="both"/>
         <w:rPr>
@@ -44459,7 +44474,7 @@
       </w:pPr>
       <w:r>
         <w:rPr>
-          <w:rStyle w:val="FootnoteReference"/>
+          <w:rStyle w:val="a5"/>
           <w:sz w:val="22"/>
           <w:szCs w:val="22"/>
         </w:rPr>
@@ -44554,7 +44569,7 @@
   <w:footnote w:id="122">
     <w:p>
       <w:pPr>
-        <w:pStyle w:val="FootnoteText"/>
+        <w:pStyle w:val="a3"/>
         <w:ind w:left="319" w:hangingChars="145" w:hanging="319"/>
         <w:jc w:val="both"/>
         <w:rPr>
@@ -44564,7 +44579,7 @@
       </w:pPr>
       <w:r>
         <w:rPr>
-          <w:rStyle w:val="FootnoteReference"/>
+          <w:rStyle w:val="a5"/>
           <w:sz w:val="22"/>
           <w:szCs w:val="22"/>
         </w:rPr>
@@ -44629,7 +44644,7 @@
     </w:p>
     <w:p>
       <w:pPr>
-        <w:pStyle w:val="FootnoteText"/>
+        <w:pStyle w:val="a3"/>
         <w:spacing w:line="0" w:lineRule="atLeast"/>
         <w:ind w:leftChars="135" w:left="324"/>
         <w:jc w:val="both"/>
@@ -44783,7 +44798,7 @@
     </w:p>
     <w:p>
       <w:pPr>
-        <w:pStyle w:val="FootnoteText"/>
+        <w:pStyle w:val="a3"/>
         <w:spacing w:line="0" w:lineRule="atLeast"/>
         <w:ind w:leftChars="135" w:left="324"/>
         <w:jc w:val="both"/>
@@ -44916,7 +44931,7 @@
     </w:p>
     <w:p>
       <w:pPr>
-        <w:pStyle w:val="FootnoteText"/>
+        <w:pStyle w:val="a3"/>
         <w:spacing w:line="0" w:lineRule="atLeast"/>
         <w:ind w:leftChars="135" w:left="324"/>
         <w:jc w:val="both"/>
@@ -45029,7 +45044,7 @@
     </w:p>
     <w:p>
       <w:pPr>
-        <w:pStyle w:val="FootnoteText"/>
+        <w:pStyle w:val="a3"/>
         <w:spacing w:line="0" w:lineRule="atLeast"/>
         <w:ind w:leftChars="135" w:left="324"/>
         <w:jc w:val="both"/>
@@ -45142,7 +45157,7 @@
     </w:p>
     <w:p>
       <w:pPr>
-        <w:pStyle w:val="FootnoteText"/>
+        <w:pStyle w:val="a3"/>
         <w:spacing w:line="0" w:lineRule="atLeast"/>
         <w:ind w:leftChars="135" w:left="324"/>
         <w:jc w:val="both"/>
@@ -45240,12 +45255,12 @@
       </w:r>
       <w:smartTag w:uri="urn:schemas-microsoft-com:office:smarttags" w:element="chmetcnv">
         <w:smartTagPr>
+          <w:attr w:name="TCSC" w:val="0"/>
+          <w:attr w:name="NumberType" w:val="1"/>
+          <w:attr w:name="Negative" w:val="False"/>
+          <w:attr w:name="HasSpace" w:val="False"/>
+          <w:attr w:name="SourceValue" w:val="139"/>
           <w:attr w:name="UnitName" w:val="C"/>
-          <w:attr w:name="SourceValue" w:val="139"/>
-          <w:attr w:name="HasSpace" w:val="False"/>
-          <w:attr w:name="Negative" w:val="False"/>
-          <w:attr w:name="NumberType" w:val="1"/>
-          <w:attr w:name="TCSC" w:val="0"/>
         </w:smartTagPr>
         <w:r>
           <w:rPr>
@@ -45280,7 +45295,7 @@
     </w:p>
     <w:p>
       <w:pPr>
-        <w:pStyle w:val="FootnoteText"/>
+        <w:pStyle w:val="a3"/>
         <w:spacing w:line="0" w:lineRule="atLeast"/>
         <w:ind w:leftChars="135" w:left="324"/>
         <w:jc w:val="both"/>
@@ -45394,12 +45409,12 @@
       </w:r>
       <w:smartTag w:uri="urn:schemas-microsoft-com:office:smarttags" w:element="chmetcnv">
         <w:smartTagPr>
+          <w:attr w:name="TCSC" w:val="0"/>
+          <w:attr w:name="NumberType" w:val="1"/>
+          <w:attr w:name="Negative" w:val="False"/>
+          <w:attr w:name="HasSpace" w:val="False"/>
+          <w:attr w:name="SourceValue" w:val="455"/>
           <w:attr w:name="UnitName" w:val="a"/>
-          <w:attr w:name="SourceValue" w:val="455"/>
-          <w:attr w:name="HasSpace" w:val="False"/>
-          <w:attr w:name="Negative" w:val="False"/>
-          <w:attr w:name="NumberType" w:val="1"/>
-          <w:attr w:name="TCSC" w:val="0"/>
         </w:smartTagPr>
         <w:r>
           <w:rPr>
@@ -45449,7 +45464,7 @@
     </w:p>
     <w:p>
       <w:pPr>
-        <w:pStyle w:val="FootnoteText"/>
+        <w:pStyle w:val="a3"/>
         <w:spacing w:line="0" w:lineRule="atLeast"/>
         <w:ind w:leftChars="135" w:left="324"/>
         <w:jc w:val="both"/>
@@ -45580,7 +45595,7 @@
     </w:p>
     <w:p>
       <w:pPr>
-        <w:pStyle w:val="FootnoteText"/>
+        <w:pStyle w:val="a3"/>
         <w:spacing w:line="0" w:lineRule="atLeast"/>
         <w:ind w:leftChars="135" w:left="324"/>
         <w:jc w:val="both"/>
@@ -45664,12 +45679,12 @@
       </w:r>
       <w:smartTag w:uri="urn:schemas-microsoft-com:office:smarttags" w:element="chmetcnv">
         <w:smartTagPr>
+          <w:attr w:name="TCSC" w:val="0"/>
+          <w:attr w:name="NumberType" w:val="1"/>
+          <w:attr w:name="Negative" w:val="False"/>
+          <w:attr w:name="HasSpace" w:val="False"/>
+          <w:attr w:name="SourceValue" w:val="205"/>
           <w:attr w:name="UnitName" w:val="a"/>
-          <w:attr w:name="SourceValue" w:val="205"/>
-          <w:attr w:name="HasSpace" w:val="False"/>
-          <w:attr w:name="Negative" w:val="False"/>
-          <w:attr w:name="NumberType" w:val="1"/>
-          <w:attr w:name="TCSC" w:val="0"/>
         </w:smartTagPr>
         <w:r>
           <w:rPr>
@@ -45719,7 +45734,7 @@
     </w:p>
     <w:p>
       <w:pPr>
-        <w:pStyle w:val="FootnoteText"/>
+        <w:pStyle w:val="a3"/>
         <w:spacing w:line="0" w:lineRule="atLeast"/>
         <w:ind w:leftChars="135" w:left="324"/>
         <w:jc w:val="both"/>
@@ -45819,7 +45834,7 @@
   <w:footnote w:id="123">
     <w:p>
       <w:pPr>
-        <w:pStyle w:val="FootnoteText"/>
+        <w:pStyle w:val="a3"/>
         <w:ind w:left="319" w:hangingChars="145" w:hanging="319"/>
         <w:jc w:val="both"/>
         <w:rPr>
@@ -45829,7 +45844,7 @@
       </w:pPr>
       <w:r>
         <w:rPr>
-          <w:rStyle w:val="FootnoteReference"/>
+          <w:rStyle w:val="a5"/>
           <w:sz w:val="22"/>
           <w:szCs w:val="22"/>
         </w:rPr>
@@ -45943,7 +45958,7 @@
   <w:footnote w:id="124">
     <w:p>
       <w:pPr>
-        <w:pStyle w:val="FootnoteText"/>
+        <w:pStyle w:val="a3"/>
         <w:ind w:left="319" w:hangingChars="145" w:hanging="319"/>
         <w:jc w:val="both"/>
         <w:rPr>
@@ -45953,7 +45968,7 @@
       </w:pPr>
       <w:r>
         <w:rPr>
-          <w:rStyle w:val="FootnoteReference"/>
+          <w:rStyle w:val="a5"/>
           <w:sz w:val="22"/>
           <w:szCs w:val="22"/>
         </w:rPr>
@@ -46046,7 +46061,7 @@
     </w:p>
     <w:p>
       <w:pPr>
-        <w:pStyle w:val="FootnoteText"/>
+        <w:pStyle w:val="a3"/>
         <w:spacing w:line="0" w:lineRule="atLeast"/>
         <w:ind w:leftChars="135" w:left="324"/>
         <w:jc w:val="both"/>
@@ -46127,7 +46142,7 @@
   <w:footnote w:id="125">
     <w:p>
       <w:pPr>
-        <w:pStyle w:val="FootnoteText"/>
+        <w:pStyle w:val="a3"/>
         <w:ind w:left="319" w:hangingChars="145" w:hanging="319"/>
         <w:jc w:val="both"/>
         <w:rPr>
@@ -46137,7 +46152,7 @@
       </w:pPr>
       <w:r>
         <w:rPr>
-          <w:rStyle w:val="FootnoteReference"/>
+          <w:rStyle w:val="a5"/>
           <w:sz w:val="22"/>
           <w:szCs w:val="22"/>
         </w:rPr>
@@ -46184,7 +46199,7 @@
   <w:footnote w:id="126">
     <w:p>
       <w:pPr>
-        <w:pStyle w:val="FootnoteText"/>
+        <w:pStyle w:val="a3"/>
         <w:ind w:left="319" w:hangingChars="145" w:hanging="319"/>
         <w:jc w:val="both"/>
         <w:rPr>
@@ -46194,7 +46209,7 @@
       </w:pPr>
       <w:r>
         <w:rPr>
-          <w:rStyle w:val="FootnoteReference"/>
+          <w:rStyle w:val="a5"/>
           <w:sz w:val="22"/>
           <w:szCs w:val="22"/>
         </w:rPr>
@@ -46317,7 +46332,7 @@
   <w:footnote w:id="127">
     <w:p>
       <w:pPr>
-        <w:pStyle w:val="FootnoteText"/>
+        <w:pStyle w:val="a3"/>
         <w:ind w:left="319" w:hangingChars="145" w:hanging="319"/>
         <w:jc w:val="both"/>
         <w:rPr>
@@ -46327,7 +46342,7 @@
       </w:pPr>
       <w:r>
         <w:rPr>
-          <w:rStyle w:val="FootnoteReference"/>
+          <w:rStyle w:val="a5"/>
           <w:sz w:val="22"/>
           <w:szCs w:val="22"/>
         </w:rPr>
@@ -46374,7 +46389,7 @@
   <w:footnote w:id="128">
     <w:p>
       <w:pPr>
-        <w:pStyle w:val="FootnoteText"/>
+        <w:pStyle w:val="a3"/>
         <w:ind w:left="319" w:hangingChars="145" w:hanging="319"/>
         <w:jc w:val="both"/>
         <w:rPr>
@@ -46384,7 +46399,7 @@
       </w:pPr>
       <w:r>
         <w:rPr>
-          <w:rStyle w:val="FootnoteReference"/>
+          <w:rStyle w:val="a5"/>
           <w:sz w:val="22"/>
           <w:szCs w:val="22"/>
         </w:rPr>
@@ -46479,7 +46494,7 @@
   <w:footnote w:id="129">
     <w:p>
       <w:pPr>
-        <w:pStyle w:val="FootnoteText"/>
+        <w:pStyle w:val="a3"/>
         <w:ind w:left="319" w:hangingChars="145" w:hanging="319"/>
         <w:jc w:val="both"/>
         <w:rPr>
@@ -46488,7 +46503,7 @@
       </w:pPr>
       <w:r>
         <w:rPr>
-          <w:rStyle w:val="FootnoteReference"/>
+          <w:rStyle w:val="a5"/>
           <w:sz w:val="22"/>
         </w:rPr>
         <w:footnoteRef/>
@@ -46654,7 +46669,7 @@
   <w:footnote w:id="130">
     <w:p>
       <w:pPr>
-        <w:pStyle w:val="FootnoteText"/>
+        <w:pStyle w:val="a3"/>
         <w:ind w:left="319" w:hangingChars="145" w:hanging="319"/>
         <w:jc w:val="both"/>
         <w:rPr>
@@ -46664,7 +46679,7 @@
       </w:pPr>
       <w:r>
         <w:rPr>
-          <w:rStyle w:val="FootnoteReference"/>
+          <w:rStyle w:val="a5"/>
           <w:sz w:val="22"/>
           <w:szCs w:val="22"/>
         </w:rPr>
@@ -46689,7 +46704,7 @@
   <w:footnote w:id="131">
     <w:p>
       <w:pPr>
-        <w:pStyle w:val="FootnoteText"/>
+        <w:pStyle w:val="a3"/>
         <w:ind w:left="319" w:hangingChars="145" w:hanging="319"/>
         <w:jc w:val="both"/>
         <w:rPr>
@@ -46699,7 +46714,7 @@
       </w:pPr>
       <w:r>
         <w:rPr>
-          <w:rStyle w:val="FootnoteReference"/>
+          <w:rStyle w:val="a5"/>
           <w:sz w:val="22"/>
           <w:szCs w:val="22"/>
         </w:rPr>
@@ -46794,7 +46809,7 @@
   <w:footnote w:id="132">
     <w:p>
       <w:pPr>
-        <w:pStyle w:val="FootnoteText"/>
+        <w:pStyle w:val="a3"/>
         <w:ind w:left="319" w:hangingChars="145" w:hanging="319"/>
         <w:jc w:val="both"/>
         <w:rPr>
@@ -46804,7 +46819,7 @@
       </w:pPr>
       <w:r>
         <w:rPr>
-          <w:rStyle w:val="FootnoteReference"/>
+          <w:rStyle w:val="a5"/>
           <w:sz w:val="22"/>
           <w:szCs w:val="22"/>
         </w:rPr>
@@ -46871,7 +46886,7 @@
   <w:footnote w:id="133">
     <w:p>
       <w:pPr>
-        <w:pStyle w:val="FootnoteText"/>
+        <w:pStyle w:val="a3"/>
         <w:ind w:left="319" w:hangingChars="145" w:hanging="319"/>
         <w:jc w:val="both"/>
         <w:rPr>
@@ -46881,7 +46896,7 @@
       </w:pPr>
       <w:r>
         <w:rPr>
-          <w:rStyle w:val="FootnoteReference"/>
+          <w:rStyle w:val="a5"/>
           <w:sz w:val="22"/>
           <w:szCs w:val="22"/>
         </w:rPr>
@@ -47006,7 +47021,7 @@
   <w:footnote w:id="134">
     <w:p>
       <w:pPr>
-        <w:pStyle w:val="FootnoteText"/>
+        <w:pStyle w:val="a3"/>
         <w:ind w:left="319" w:hangingChars="145" w:hanging="319"/>
         <w:jc w:val="both"/>
         <w:rPr>
@@ -47016,7 +47031,7 @@
       </w:pPr>
       <w:r>
         <w:rPr>
-          <w:rStyle w:val="FootnoteReference"/>
+          <w:rStyle w:val="a5"/>
           <w:sz w:val="22"/>
           <w:szCs w:val="22"/>
         </w:rPr>
@@ -47078,7 +47093,7 @@
   <w:footnote w:id="135">
     <w:p>
       <w:pPr>
-        <w:pStyle w:val="FootnoteText"/>
+        <w:pStyle w:val="a3"/>
         <w:ind w:left="319" w:hangingChars="145" w:hanging="319"/>
         <w:jc w:val="both"/>
         <w:rPr>
@@ -47088,7 +47103,7 @@
       </w:pPr>
       <w:r>
         <w:rPr>
-          <w:rStyle w:val="FootnoteReference"/>
+          <w:rStyle w:val="a5"/>
           <w:sz w:val="22"/>
           <w:szCs w:val="22"/>
         </w:rPr>
@@ -47186,7 +47201,7 @@
   <w:footnote w:id="136">
     <w:p>
       <w:pPr>
-        <w:pStyle w:val="FootnoteText"/>
+        <w:pStyle w:val="a3"/>
         <w:ind w:left="319" w:hangingChars="145" w:hanging="319"/>
         <w:jc w:val="both"/>
         <w:rPr>
@@ -47196,7 +47211,7 @@
       </w:pPr>
       <w:r>
         <w:rPr>
-          <w:rStyle w:val="FootnoteReference"/>
+          <w:rStyle w:val="a5"/>
           <w:sz w:val="22"/>
           <w:szCs w:val="22"/>
         </w:rPr>
@@ -47295,7 +47310,7 @@
     </w:p>
     <w:p>
       <w:pPr>
-        <w:pStyle w:val="FootnoteText"/>
+        <w:pStyle w:val="a3"/>
         <w:spacing w:line="0" w:lineRule="atLeast"/>
         <w:ind w:leftChars="135" w:left="324"/>
         <w:jc w:val="both"/>
@@ -47380,12 +47395,12 @@
       </w:r>
       <w:smartTag w:uri="urn:schemas-microsoft-com:office:smarttags" w:element="chmetcnv">
         <w:smartTagPr>
+          <w:attr w:name="TCSC" w:val="0"/>
+          <w:attr w:name="NumberType" w:val="1"/>
+          <w:attr w:name="Negative" w:val="False"/>
+          <w:attr w:name="HasSpace" w:val="False"/>
+          <w:attr w:name="SourceValue" w:val="206"/>
           <w:attr w:name="UnitName" w:val="a"/>
-          <w:attr w:name="SourceValue" w:val="206"/>
-          <w:attr w:name="HasSpace" w:val="False"/>
-          <w:attr w:name="Negative" w:val="False"/>
-          <w:attr w:name="NumberType" w:val="1"/>
-          <w:attr w:name="TCSC" w:val="0"/>
         </w:smartTagPr>
         <w:r>
           <w:rPr>
@@ -47422,7 +47437,7 @@
   <w:footnote w:id="137">
     <w:p>
       <w:pPr>
-        <w:pStyle w:val="FootnoteText"/>
+        <w:pStyle w:val="a3"/>
         <w:ind w:left="319" w:hangingChars="145" w:hanging="319"/>
         <w:jc w:val="both"/>
         <w:rPr>
@@ -47431,7 +47446,7 @@
       </w:pPr>
       <w:r>
         <w:rPr>
-          <w:rStyle w:val="FootnoteReference"/>
+          <w:rStyle w:val="a5"/>
           <w:sz w:val="22"/>
         </w:rPr>
         <w:footnoteRef/>
@@ -47549,7 +47564,7 @@
   <w:footnote w:id="138">
     <w:p>
       <w:pPr>
-        <w:pStyle w:val="FootnoteText"/>
+        <w:pStyle w:val="a3"/>
         <w:ind w:left="319" w:hangingChars="145" w:hanging="319"/>
         <w:jc w:val="both"/>
         <w:rPr>
@@ -47559,7 +47574,7 @@
       </w:pPr>
       <w:r>
         <w:rPr>
-          <w:rStyle w:val="FootnoteReference"/>
+          <w:rStyle w:val="a5"/>
           <w:sz w:val="22"/>
           <w:szCs w:val="22"/>
         </w:rPr>
@@ -47660,7 +47675,7 @@
   <w:footnote w:id="139">
     <w:p>
       <w:pPr>
-        <w:pStyle w:val="FootnoteText"/>
+        <w:pStyle w:val="a3"/>
         <w:ind w:left="319" w:hangingChars="145" w:hanging="319"/>
         <w:jc w:val="both"/>
         <w:rPr>
@@ -47670,7 +47685,7 @@
       </w:pPr>
       <w:r>
         <w:rPr>
-          <w:rStyle w:val="FootnoteReference"/>
+          <w:rStyle w:val="a5"/>
           <w:sz w:val="22"/>
           <w:szCs w:val="22"/>
         </w:rPr>
@@ -47704,7 +47719,7 @@
     </w:p>
     <w:p>
       <w:pPr>
-        <w:pStyle w:val="FootnoteText"/>
+        <w:pStyle w:val="a3"/>
         <w:spacing w:line="0" w:lineRule="atLeast"/>
         <w:ind w:leftChars="135" w:left="324"/>
         <w:jc w:val="both"/>
@@ -47762,7 +47777,7 @@
   <w:footnote w:id="140">
     <w:p>
       <w:pPr>
-        <w:pStyle w:val="FootnoteText"/>
+        <w:pStyle w:val="a3"/>
         <w:ind w:left="319" w:hangingChars="145" w:hanging="319"/>
         <w:jc w:val="both"/>
         <w:rPr>
@@ -47772,7 +47787,7 @@
       </w:pPr>
       <w:r>
         <w:rPr>
-          <w:rStyle w:val="FootnoteReference"/>
+          <w:rStyle w:val="a5"/>
           <w:sz w:val="22"/>
           <w:szCs w:val="22"/>
         </w:rPr>
@@ -47850,12 +47865,12 @@
       </w:r>
       <w:smartTag w:uri="urn:schemas-microsoft-com:office:smarttags" w:element="chmetcnv">
         <w:smartTagPr>
+          <w:attr w:name="TCSC" w:val="0"/>
+          <w:attr w:name="NumberType" w:val="1"/>
+          <w:attr w:name="Negative" w:val="False"/>
+          <w:attr w:name="HasSpace" w:val="False"/>
+          <w:attr w:name="SourceValue" w:val="275"/>
           <w:attr w:name="UnitName" w:val="C"/>
-          <w:attr w:name="SourceValue" w:val="275"/>
-          <w:attr w:name="HasSpace" w:val="False"/>
-          <w:attr w:name="Negative" w:val="False"/>
-          <w:attr w:name="NumberType" w:val="1"/>
-          <w:attr w:name="TCSC" w:val="0"/>
         </w:smartTagPr>
         <w:r>
           <w:rPr>
@@ -47877,7 +47892,7 @@
   <w:footnote w:id="141">
     <w:p>
       <w:pPr>
-        <w:pStyle w:val="FootnoteText"/>
+        <w:pStyle w:val="a3"/>
         <w:ind w:left="319" w:hangingChars="145" w:hanging="319"/>
         <w:jc w:val="both"/>
         <w:rPr>
@@ -47887,7 +47902,7 @@
       </w:pPr>
       <w:r>
         <w:rPr>
-          <w:rStyle w:val="FootnoteReference"/>
+          <w:rStyle w:val="a5"/>
           <w:sz w:val="22"/>
           <w:szCs w:val="22"/>
         </w:rPr>
@@ -48005,7 +48020,7 @@
   <w:footnote w:id="142">
     <w:p>
       <w:pPr>
-        <w:pStyle w:val="FootnoteText"/>
+        <w:pStyle w:val="a3"/>
         <w:ind w:left="319" w:hangingChars="145" w:hanging="319"/>
         <w:jc w:val="both"/>
         <w:rPr>
@@ -48015,7 +48030,7 @@
       </w:pPr>
       <w:r>
         <w:rPr>
-          <w:rStyle w:val="FootnoteReference"/>
+          <w:rStyle w:val="a5"/>
           <w:sz w:val="22"/>
           <w:szCs w:val="22"/>
         </w:rPr>
@@ -48047,7 +48062,7 @@
     </w:p>
     <w:p>
       <w:pPr>
-        <w:pStyle w:val="FootnoteText"/>
+        <w:pStyle w:val="a3"/>
         <w:spacing w:line="0" w:lineRule="atLeast"/>
         <w:ind w:leftChars="315" w:left="756"/>
         <w:jc w:val="both"/>
@@ -48066,7 +48081,7 @@
     </w:p>
     <w:p>
       <w:pPr>
-        <w:pStyle w:val="FootnoteText"/>
+        <w:pStyle w:val="a3"/>
         <w:spacing w:line="0" w:lineRule="atLeast"/>
         <w:ind w:leftChars="315" w:left="756"/>
         <w:jc w:val="both"/>
@@ -48085,7 +48100,7 @@
     </w:p>
     <w:p>
       <w:pPr>
-        <w:pStyle w:val="FootnoteText"/>
+        <w:pStyle w:val="a3"/>
         <w:spacing w:line="0" w:lineRule="atLeast"/>
         <w:ind w:leftChars="315" w:left="756"/>
         <w:jc w:val="both"/>
@@ -48134,7 +48149,7 @@
   <w:footnote w:id="143">
     <w:p>
       <w:pPr>
-        <w:pStyle w:val="FootnoteText"/>
+        <w:pStyle w:val="a3"/>
         <w:ind w:left="319" w:hangingChars="145" w:hanging="319"/>
         <w:jc w:val="both"/>
         <w:rPr>
@@ -48144,7 +48159,7 @@
       </w:pPr>
       <w:r>
         <w:rPr>
-          <w:rStyle w:val="FootnoteReference"/>
+          <w:rStyle w:val="a5"/>
           <w:sz w:val="22"/>
           <w:szCs w:val="22"/>
         </w:rPr>
@@ -48234,7 +48249,7 @@
   <w:footnote w:id="144">
     <w:p>
       <w:pPr>
-        <w:pStyle w:val="FootnoteText"/>
+        <w:pStyle w:val="a3"/>
         <w:ind w:left="319" w:hangingChars="145" w:hanging="319"/>
         <w:jc w:val="both"/>
         <w:rPr>
@@ -48244,7 +48259,7 @@
       </w:pPr>
       <w:r>
         <w:rPr>
-          <w:rStyle w:val="FootnoteReference"/>
+          <w:rStyle w:val="a5"/>
           <w:sz w:val="22"/>
           <w:szCs w:val="22"/>
         </w:rPr>
@@ -48337,7 +48352,7 @@
   <w:footnote w:id="145">
     <w:p>
       <w:pPr>
-        <w:pStyle w:val="FootnoteText"/>
+        <w:pStyle w:val="a3"/>
         <w:ind w:left="319" w:hangingChars="145" w:hanging="319"/>
         <w:jc w:val="both"/>
         <w:rPr>
@@ -48347,7 +48362,7 @@
       </w:pPr>
       <w:r>
         <w:rPr>
-          <w:rStyle w:val="FootnoteReference"/>
+          <w:rStyle w:val="a5"/>
           <w:sz w:val="22"/>
           <w:szCs w:val="22"/>
         </w:rPr>
@@ -48400,7 +48415,7 @@
   <w:footnote w:id="146">
     <w:p>
       <w:pPr>
-        <w:pStyle w:val="FootnoteText"/>
+        <w:pStyle w:val="a3"/>
         <w:tabs>
           <w:tab w:val="left" w:pos="798"/>
           <w:tab w:val="left" w:pos="1064"/>
@@ -48419,7 +48434,7 @@
       </w:pPr>
       <w:r>
         <w:rPr>
-          <w:rStyle w:val="FootnoteReference"/>
+          <w:rStyle w:val="a5"/>
           <w:sz w:val="22"/>
           <w:szCs w:val="22"/>
         </w:rPr>
@@ -48481,7 +48496,7 @@
     </w:p>
     <w:p>
       <w:pPr>
-        <w:pStyle w:val="FootnoteText"/>
+        <w:pStyle w:val="a3"/>
         <w:tabs>
           <w:tab w:val="left" w:pos="798"/>
           <w:tab w:val="left" w:pos="1064"/>
@@ -48597,7 +48612,7 @@
     </w:p>
     <w:p>
       <w:pPr>
-        <w:pStyle w:val="FootnoteText"/>
+        <w:pStyle w:val="a3"/>
         <w:tabs>
           <w:tab w:val="left" w:pos="798"/>
           <w:tab w:val="left" w:pos="1064"/>
@@ -48690,7 +48705,7 @@
     </w:p>
     <w:p>
       <w:pPr>
-        <w:pStyle w:val="FootnoteText"/>
+        <w:pStyle w:val="a3"/>
         <w:tabs>
           <w:tab w:val="left" w:pos="798"/>
           <w:tab w:val="left" w:pos="1064"/>
@@ -48825,7 +48840,7 @@
     </w:p>
     <w:p>
       <w:pPr>
-        <w:pStyle w:val="FootnoteText"/>
+        <w:pStyle w:val="a3"/>
         <w:spacing w:line="0" w:lineRule="atLeast"/>
         <w:ind w:leftChars="135" w:left="324"/>
         <w:jc w:val="both"/>
@@ -48919,12 +48934,12 @@
       </w:r>
       <w:smartTag w:uri="urn:schemas-microsoft-com:office:smarttags" w:element="chmetcnv">
         <w:smartTagPr>
+          <w:attr w:name="TCSC" w:val="0"/>
+          <w:attr w:name="NumberType" w:val="1"/>
+          <w:attr w:name="Negative" w:val="False"/>
+          <w:attr w:name="HasSpace" w:val="False"/>
+          <w:attr w:name="SourceValue" w:val="948"/>
           <w:attr w:name="UnitName" w:val="a"/>
-          <w:attr w:name="SourceValue" w:val="948"/>
-          <w:attr w:name="HasSpace" w:val="False"/>
-          <w:attr w:name="Negative" w:val="False"/>
-          <w:attr w:name="NumberType" w:val="1"/>
-          <w:attr w:name="TCSC" w:val="0"/>
         </w:smartTagPr>
         <w:r>
           <w:rPr>
@@ -48953,7 +48968,7 @@
   <w:footnote w:id="147">
     <w:p>
       <w:pPr>
-        <w:pStyle w:val="FootnoteText"/>
+        <w:pStyle w:val="a3"/>
         <w:ind w:left="319" w:hangingChars="145" w:hanging="319"/>
         <w:jc w:val="both"/>
         <w:rPr>
@@ -48963,7 +48978,7 @@
       </w:pPr>
       <w:r>
         <w:rPr>
-          <w:rStyle w:val="FootnoteReference"/>
+          <w:rStyle w:val="a5"/>
           <w:sz w:val="22"/>
           <w:szCs w:val="22"/>
         </w:rPr>
@@ -49027,7 +49042,7 @@
   <w:footnote w:id="148">
     <w:p>
       <w:pPr>
-        <w:pStyle w:val="FootnoteText"/>
+        <w:pStyle w:val="a3"/>
         <w:ind w:left="319" w:hangingChars="145" w:hanging="319"/>
         <w:jc w:val="both"/>
         <w:rPr>
@@ -49037,7 +49052,7 @@
       </w:pPr>
       <w:r>
         <w:rPr>
-          <w:rStyle w:val="FootnoteReference"/>
+          <w:rStyle w:val="a5"/>
           <w:sz w:val="22"/>
           <w:szCs w:val="22"/>
         </w:rPr>
@@ -49156,7 +49171,7 @@
   <w:footnote w:id="149">
     <w:p>
       <w:pPr>
-        <w:pStyle w:val="FootnoteText"/>
+        <w:pStyle w:val="a3"/>
         <w:ind w:left="319" w:hangingChars="145" w:hanging="319"/>
         <w:jc w:val="both"/>
         <w:rPr>
@@ -49165,7 +49180,7 @@
       </w:pPr>
       <w:r>
         <w:rPr>
-          <w:rStyle w:val="FootnoteReference"/>
+          <w:rStyle w:val="a5"/>
           <w:sz w:val="22"/>
         </w:rPr>
         <w:footnoteRef/>
@@ -49348,12 +49363,12 @@
       </w:r>
       <w:smartTag w:uri="urn:schemas-microsoft-com:office:smarttags" w:element="chmetcnv">
         <w:smartTagPr>
+          <w:attr w:name="TCSC" w:val="0"/>
+          <w:attr w:name="NumberType" w:val="1"/>
+          <w:attr w:name="Negative" w:val="False"/>
+          <w:attr w:name="HasSpace" w:val="False"/>
+          <w:attr w:name="SourceValue" w:val="342"/>
           <w:attr w:name="UnitName" w:val="a"/>
-          <w:attr w:name="SourceValue" w:val="342"/>
-          <w:attr w:name="HasSpace" w:val="False"/>
-          <w:attr w:name="Negative" w:val="False"/>
-          <w:attr w:name="NumberType" w:val="1"/>
-          <w:attr w:name="TCSC" w:val="0"/>
         </w:smartTagPr>
         <w:r>
           <w:rPr>
@@ -49389,7 +49404,7 @@
   <w:footnote w:id="150">
     <w:p>
       <w:pPr>
-        <w:pStyle w:val="FootnoteText"/>
+        <w:pStyle w:val="a3"/>
         <w:ind w:left="319" w:hangingChars="145" w:hanging="319"/>
         <w:jc w:val="both"/>
         <w:rPr>
@@ -49399,7 +49414,7 @@
       </w:pPr>
       <w:r>
         <w:rPr>
-          <w:rStyle w:val="FootnoteReference"/>
+          <w:rStyle w:val="a5"/>
           <w:sz w:val="22"/>
           <w:szCs w:val="22"/>
         </w:rPr>
@@ -49485,7 +49500,7 @@
   <w:footnote w:id="151">
     <w:p>
       <w:pPr>
-        <w:pStyle w:val="FootnoteText"/>
+        <w:pStyle w:val="a3"/>
         <w:ind w:left="319" w:hangingChars="145" w:hanging="319"/>
         <w:jc w:val="both"/>
         <w:rPr>
@@ -49495,7 +49510,7 @@
       </w:pPr>
       <w:r>
         <w:rPr>
-          <w:rStyle w:val="FootnoteReference"/>
+          <w:rStyle w:val="a5"/>
           <w:sz w:val="22"/>
           <w:szCs w:val="22"/>
         </w:rPr>
@@ -49588,7 +49603,7 @@
   <w:footnote w:id="152">
     <w:p>
       <w:pPr>
-        <w:pStyle w:val="FootnoteText"/>
+        <w:pStyle w:val="a3"/>
         <w:ind w:left="319" w:hangingChars="145" w:hanging="319"/>
         <w:jc w:val="both"/>
         <w:rPr>
@@ -49598,7 +49613,7 @@
       </w:pPr>
       <w:r>
         <w:rPr>
-          <w:rStyle w:val="FootnoteReference"/>
+          <w:rStyle w:val="a5"/>
           <w:sz w:val="22"/>
           <w:szCs w:val="22"/>
         </w:rPr>
@@ -49660,7 +49675,7 @@
   <w:footnote w:id="153">
     <w:p>
       <w:pPr>
-        <w:pStyle w:val="FootnoteText"/>
+        <w:pStyle w:val="a3"/>
         <w:ind w:left="319" w:hangingChars="145" w:hanging="319"/>
         <w:jc w:val="both"/>
         <w:rPr>
@@ -49670,7 +49685,7 @@
       </w:pPr>
       <w:r>
         <w:rPr>
-          <w:rStyle w:val="FootnoteReference"/>
+          <w:rStyle w:val="a5"/>
           <w:sz w:val="22"/>
           <w:szCs w:val="22"/>
         </w:rPr>
@@ -49723,7 +49738,7 @@
   <w:footnote w:id="154">
     <w:p>
       <w:pPr>
-        <w:pStyle w:val="FootnoteText"/>
+        <w:pStyle w:val="a3"/>
         <w:ind w:left="319" w:hangingChars="145" w:hanging="319"/>
         <w:jc w:val="both"/>
         <w:rPr>
@@ -49732,7 +49747,7 @@
       </w:pPr>
       <w:r>
         <w:rPr>
-          <w:rStyle w:val="FootnoteReference"/>
+          <w:rStyle w:val="a5"/>
           <w:sz w:val="22"/>
         </w:rPr>
         <w:footnoteRef/>
@@ -49826,7 +49841,7 @@
   <w:footnote w:id="155">
     <w:p>
       <w:pPr>
-        <w:pStyle w:val="FootnoteText"/>
+        <w:pStyle w:val="a3"/>
         <w:ind w:left="319" w:hangingChars="145" w:hanging="319"/>
         <w:jc w:val="both"/>
         <w:rPr>
@@ -49836,7 +49851,7 @@
       </w:pPr>
       <w:r>
         <w:rPr>
-          <w:rStyle w:val="FootnoteReference"/>
+          <w:rStyle w:val="a5"/>
           <w:sz w:val="22"/>
           <w:szCs w:val="22"/>
         </w:rPr>
@@ -49890,7 +49905,7 @@
   <w:footnote w:id="156">
     <w:p>
       <w:pPr>
-        <w:pStyle w:val="FootnoteText"/>
+        <w:pStyle w:val="a3"/>
         <w:ind w:left="319" w:hangingChars="145" w:hanging="319"/>
         <w:jc w:val="both"/>
         <w:rPr>
@@ -49899,7 +49914,7 @@
       </w:pPr>
       <w:r>
         <w:rPr>
-          <w:rStyle w:val="FootnoteReference"/>
+          <w:rStyle w:val="a5"/>
           <w:sz w:val="22"/>
         </w:rPr>
         <w:footnoteRef/>
@@ -50004,7 +50019,7 @@
 <w:hdr xmlns:wpc="http://schemas.microsoft.com/office/word/2010/wordprocessingCanvas" xmlns:cx="http://schemas.microsoft.com/office/drawing/2014/chartex" xmlns:cx1="http://schemas.microsoft.com/office/drawing/2015/9/8/chartex" xmlns:cx2="http://schemas.microsoft.com/office/drawing/2015/10/21/chartex" xmlns:cx3="http://schemas.microsoft.com/office/drawing/2016/5/9/chartex" xmlns:cx4="http://schemas.microsoft.com/office/drawing/2016/5/10/chartex" xmlns:cx5="http://schemas.microsoft.com/office/drawing/2016/5/11/chartex" xmlns:cx6="http://schemas.microsoft.com/office/drawing/2016/5/12/chartex" xmlns:cx7="http://schemas.microsoft.com/office/drawing/2016/5/13/chartex" xmlns:cx8="http://schemas.microsoft.com/office/drawing/2016/5/14/chartex" xmlns:mc="http://schemas.openxmlformats.org/markup-compatibility/2006" xmlns:o="urn:schemas-microsoft-com:office:office" xmlns:r="http://schemas.openxmlformats.org/officeDocument/2006/relationships" xmlns:m="http://schemas.openxmlformats.org/officeDocument/2006/math" xmlns:v="urn:schemas-microsoft-com:vml" xmlns:wp14="http://schemas.microsoft.com/office/word/2010/wordprocessingDrawing" xmlns:wp="http://schemas.openxmlformats.org/drawingml/2006/wordprocessingDrawing" xmlns:w10="urn:schemas-microsoft-com:office:word" xmlns:w="http://schemas.openxmlformats.org/wordprocessingml/2006/main" xmlns:w14="http://schemas.microsoft.com/office/word/2010/wordml" xmlns:w15="http://schemas.microsoft.com/office/word/2012/wordml" xmlns:w16se="http://schemas.microsoft.com/office/word/2015/wordml/symex" xmlns:wpg="http://schemas.microsoft.com/office/word/2010/wordprocessingGroup" xmlns:wpi="http://schemas.microsoft.com/office/word/2010/wordprocessingInk" xmlns:wne="http://schemas.microsoft.com/office/word/2006/wordml" xmlns:wps="http://schemas.microsoft.com/office/word/2010/wordprocessingShape" mc:Ignorable="w14 w15 w16se wp14">
   <w:p>
     <w:pPr>
-      <w:pStyle w:val="Header"/>
+      <w:pStyle w:val="ac"/>
     </w:pPr>
     <w:r>
       <w:rPr>
@@ -50032,7 +50047,7 @@
 <w:hdr xmlns:wpc="http://schemas.microsoft.com/office/word/2010/wordprocessingCanvas" xmlns:cx="http://schemas.microsoft.com/office/drawing/2014/chartex" xmlns:cx1="http://schemas.microsoft.com/office/drawing/2015/9/8/chartex" xmlns:cx2="http://schemas.microsoft.com/office/drawing/2015/10/21/chartex" xmlns:cx3="http://schemas.microsoft.com/office/drawing/2016/5/9/chartex" xmlns:cx4="http://schemas.microsoft.com/office/drawing/2016/5/10/chartex" xmlns:cx5="http://schemas.microsoft.com/office/drawing/2016/5/11/chartex" xmlns:cx6="http://schemas.microsoft.com/office/drawing/2016/5/12/chartex" xmlns:cx7="http://schemas.microsoft.com/office/drawing/2016/5/13/chartex" xmlns:cx8="http://schemas.microsoft.com/office/drawing/2016/5/14/chartex" xmlns:mc="http://schemas.openxmlformats.org/markup-compatibility/2006" xmlns:o="urn:schemas-microsoft-com:office:office" xmlns:r="http://schemas.openxmlformats.org/officeDocument/2006/relationships" xmlns:m="http://schemas.openxmlformats.org/officeDocument/2006/math" xmlns:v="urn:schemas-microsoft-com:vml" xmlns:wp14="http://schemas.microsoft.com/office/word/2010/wordprocessingDrawing" xmlns:wp="http://schemas.openxmlformats.org/drawingml/2006/wordprocessingDrawing" xmlns:w10="urn:schemas-microsoft-com:office:word" xmlns:w="http://schemas.openxmlformats.org/wordprocessingml/2006/main" xmlns:w14="http://schemas.microsoft.com/office/word/2010/wordml" xmlns:w15="http://schemas.microsoft.com/office/word/2012/wordml" xmlns:w16se="http://schemas.microsoft.com/office/word/2015/wordml/symex" xmlns:wpg="http://schemas.microsoft.com/office/word/2010/wordprocessingGroup" xmlns:wpi="http://schemas.microsoft.com/office/word/2010/wordprocessingInk" xmlns:wne="http://schemas.microsoft.com/office/word/2006/wordml" xmlns:wps="http://schemas.microsoft.com/office/word/2010/wordprocessingShape" mc:Ignorable="w14 w15 w16se wp14">
   <w:p>
     <w:pPr>
-      <w:pStyle w:val="Header"/>
+      <w:pStyle w:val="ac"/>
       <w:jc w:val="right"/>
     </w:pPr>
     <w:r>
@@ -50860,7 +50875,7 @@
     <w:lsdException w:name="Table Web 2" w:semiHidden="1" w:unhideWhenUsed="1"/>
     <w:lsdException w:name="Table Web 3" w:semiHidden="1" w:unhideWhenUsed="1"/>
     <w:lsdException w:name="Balloon Text" w:semiHidden="1" w:uiPriority="0" w:unhideWhenUsed="1"/>
-    <w:lsdException w:name="Table Grid" w:semiHidden="1" w:uiPriority="59" w:unhideWhenUsed="1"/>
+    <w:lsdException w:name="Table Grid" w:uiPriority="59"/>
     <w:lsdException w:name="Table Theme" w:semiHidden="1" w:unhideWhenUsed="1"/>
     <w:lsdException w:name="Placeholder Text" w:semiHidden="1"/>
     <w:lsdException w:name="No Spacing" w:uiPriority="1" w:qFormat="1"/>
@@ -51081,7 +51096,7 @@
     <w:lsdException w:name="Smart Hyperlink" w:semiHidden="1" w:unhideWhenUsed="1"/>
     <w:lsdException w:name="Hashtag" w:semiHidden="1" w:unhideWhenUsed="1"/>
   </w:latentStyles>
-  <w:style w:type="paragraph" w:default="1" w:styleId="Normal">
+  <w:style w:type="paragraph" w:default="1" w:styleId="a">
     <w:name w:val="Normal"/>
     <w:qFormat/>
     <w:rsid w:val="00040CBB"/>
@@ -51089,13 +51104,13 @@
       <w:widowControl w:val="0"/>
     </w:pPr>
   </w:style>
-  <w:style w:type="character" w:default="1" w:styleId="DefaultParagraphFont">
+  <w:style w:type="character" w:default="1" w:styleId="a0">
     <w:name w:val="Default Paragraph Font"/>
     <w:uiPriority w:val="1"/>
     <w:semiHidden/>
     <w:unhideWhenUsed/>
   </w:style>
-  <w:style w:type="table" w:default="1" w:styleId="TableNormal">
+  <w:style w:type="table" w:default="1" w:styleId="a1">
     <w:name w:val="Normal Table"/>
     <w:uiPriority w:val="99"/>
     <w:semiHidden/>
@@ -51110,7 +51125,7 @@
       </w:tblCellMar>
     </w:tblPr>
   </w:style>
-  <w:style w:type="numbering" w:default="1" w:styleId="NoList">
+  <w:style w:type="numbering" w:default="1" w:styleId="a2">
     <w:name w:val="No List"/>
     <w:uiPriority w:val="99"/>
     <w:semiHidden/>
@@ -51118,15 +51133,15 @@
   </w:style>
   <w:style w:type="numbering" w:customStyle="1" w:styleId="1">
     <w:name w:val="無清單1"/>
-    <w:next w:val="NoList"/>
+    <w:next w:val="a2"/>
     <w:semiHidden/>
     <w:rsid w:val="00583DD4"/>
   </w:style>
-  <w:style w:type="paragraph" w:styleId="FootnoteText">
+  <w:style w:type="paragraph" w:styleId="a3">
     <w:name w:val="footnote text"/>
     <w:aliases w:val="註腳文字 字元 字元 字元 字元,註腳文字 字元 字元 字元,註腳文字 字元 字元 字元 字元 字元 字元"/>
-    <w:basedOn w:val="Normal"/>
-    <w:link w:val="FootnoteTextChar"/>
+    <w:basedOn w:val="a"/>
+    <w:link w:val="10"/>
     <w:rsid w:val="00583DD4"/>
     <w:pPr>
       <w:snapToGrid w:val="0"/>
@@ -51137,9 +51152,9 @@
       <w:szCs w:val="20"/>
     </w:rPr>
   </w:style>
-  <w:style w:type="character" w:customStyle="1" w:styleId="a">
+  <w:style w:type="character" w:customStyle="1" w:styleId="a4">
     <w:name w:val="註腳文字 字元"/>
-    <w:basedOn w:val="DefaultParagraphFont"/>
+    <w:basedOn w:val="a0"/>
     <w:uiPriority w:val="99"/>
     <w:semiHidden/>
     <w:rsid w:val="00583DD4"/>
@@ -51148,7 +51163,7 @@
       <w:szCs w:val="20"/>
     </w:rPr>
   </w:style>
-  <w:style w:type="character" w:styleId="FootnoteReference">
+  <w:style w:type="character" w:styleId="a5">
     <w:name w:val="footnote reference"/>
     <w:semiHidden/>
     <w:rsid w:val="00583DD4"/>
@@ -51156,10 +51171,10 @@
       <w:vertAlign w:val="superscript"/>
     </w:rPr>
   </w:style>
-  <w:style w:type="character" w:customStyle="1" w:styleId="FootnoteTextChar">
-    <w:name w:val="Footnote Text Char"/>
-    <w:aliases w:val="註腳文字 字元 字元 字元 字元 Char,註腳文字 字元 字元 字元 Char,註腳文字 字元 字元 字元 字元 字元 字元 Char"/>
-    <w:link w:val="FootnoteText"/>
+  <w:style w:type="character" w:customStyle="1" w:styleId="10">
+    <w:name w:val="註腳文字 字元1"/>
+    <w:aliases w:val="註腳文字 字元 字元 字元 字元 字元,註腳文字 字元 字元 字元 字元1,註腳文字 字元 字元 字元 字元 字元 字元 字元"/>
+    <w:link w:val="a3"/>
     <w:rsid w:val="00583DD4"/>
     <w:rPr>
       <w:rFonts w:ascii="Times New Roman" w:eastAsia="新細明體" w:hAnsi="Times New Roman" w:cs="Times New Roman"/>
@@ -51167,10 +51182,10 @@
       <w:szCs w:val="20"/>
     </w:rPr>
   </w:style>
-  <w:style w:type="paragraph" w:styleId="Footer">
+  <w:style w:type="paragraph" w:styleId="a6">
     <w:name w:val="footer"/>
-    <w:basedOn w:val="Normal"/>
-    <w:link w:val="FooterChar"/>
+    <w:basedOn w:val="a"/>
+    <w:link w:val="a7"/>
     <w:uiPriority w:val="99"/>
     <w:rsid w:val="00583DD4"/>
     <w:pPr>
@@ -51186,10 +51201,10 @@
       <w:szCs w:val="20"/>
     </w:rPr>
   </w:style>
-  <w:style w:type="character" w:customStyle="1" w:styleId="FooterChar">
-    <w:name w:val="Footer Char"/>
-    <w:basedOn w:val="DefaultParagraphFont"/>
-    <w:link w:val="Footer"/>
+  <w:style w:type="character" w:customStyle="1" w:styleId="a7">
+    <w:name w:val="頁尾 字元"/>
+    <w:basedOn w:val="a0"/>
+    <w:link w:val="a6"/>
     <w:uiPriority w:val="99"/>
     <w:rsid w:val="00583DD4"/>
     <w:rPr>
@@ -51198,15 +51213,15 @@
       <w:szCs w:val="20"/>
     </w:rPr>
   </w:style>
-  <w:style w:type="character" w:styleId="PageNumber">
+  <w:style w:type="character" w:styleId="a8">
     <w:name w:val="page number"/>
-    <w:basedOn w:val="DefaultParagraphFont"/>
+    <w:basedOn w:val="a0"/>
     <w:rsid w:val="00583DD4"/>
   </w:style>
-  <w:style w:type="paragraph" w:styleId="BalloonText">
+  <w:style w:type="paragraph" w:styleId="a9">
     <w:name w:val="Balloon Text"/>
-    <w:basedOn w:val="Normal"/>
-    <w:link w:val="BalloonTextChar"/>
+    <w:basedOn w:val="a"/>
+    <w:link w:val="aa"/>
     <w:semiHidden/>
     <w:rsid w:val="00583DD4"/>
     <w:rPr>
@@ -51215,10 +51230,10 @@
       <w:szCs w:val="18"/>
     </w:rPr>
   </w:style>
-  <w:style w:type="character" w:customStyle="1" w:styleId="BalloonTextChar">
-    <w:name w:val="Balloon Text Char"/>
-    <w:basedOn w:val="DefaultParagraphFont"/>
-    <w:link w:val="BalloonText"/>
+  <w:style w:type="character" w:customStyle="1" w:styleId="aa">
+    <w:name w:val="註解方塊文字 字元"/>
+    <w:basedOn w:val="a0"/>
+    <w:link w:val="a9"/>
     <w:semiHidden/>
     <w:rsid w:val="00583DD4"/>
     <w:rPr>
@@ -51234,7 +51249,7 @@
       <w:rFonts w:ascii="SimSun" w:eastAsia="SimSun" w:hAnsi="SimSun" w:hint="eastAsia"/>
     </w:rPr>
   </w:style>
-  <w:style w:type="character" w:styleId="Hyperlink">
+  <w:style w:type="character" w:styleId="ab">
     <w:name w:val="Hyperlink"/>
     <w:rsid w:val="00583DD4"/>
     <w:rPr>
@@ -51251,9 +51266,9 @@
       <w:szCs w:val="20"/>
     </w:rPr>
   </w:style>
-  <w:style w:type="paragraph" w:styleId="NormalWeb">
+  <w:style w:type="paragraph" w:styleId="Web">
     <w:name w:val="Normal (Web)"/>
-    <w:basedOn w:val="Normal"/>
+    <w:basedOn w:val="a"/>
     <w:rsid w:val="00583DD4"/>
     <w:pPr>
       <w:widowControl/>
@@ -51267,7 +51282,7 @@
   </w:style>
   <w:style w:type="character" w:customStyle="1" w:styleId="foot">
     <w:name w:val="foot"/>
-    <w:basedOn w:val="DefaultParagraphFont"/>
+    <w:basedOn w:val="a0"/>
     <w:rsid w:val="00583DD4"/>
   </w:style>
   <w:style w:type="character" w:customStyle="1" w:styleId="byline">
@@ -51288,10 +51303,10 @@
       <w:szCs w:val="28"/>
     </w:rPr>
   </w:style>
-  <w:style w:type="paragraph" w:styleId="Header">
+  <w:style w:type="paragraph" w:styleId="ac">
     <w:name w:val="header"/>
-    <w:basedOn w:val="Normal"/>
-    <w:link w:val="HeaderChar"/>
+    <w:basedOn w:val="a"/>
+    <w:link w:val="ad"/>
     <w:rsid w:val="00583DD4"/>
     <w:pPr>
       <w:tabs>
@@ -51306,10 +51321,10 @@
       <w:szCs w:val="20"/>
     </w:rPr>
   </w:style>
-  <w:style w:type="character" w:customStyle="1" w:styleId="HeaderChar">
-    <w:name w:val="Header Char"/>
-    <w:basedOn w:val="DefaultParagraphFont"/>
-    <w:link w:val="Header"/>
+  <w:style w:type="character" w:customStyle="1" w:styleId="ad">
+    <w:name w:val="頁首 字元"/>
+    <w:basedOn w:val="a0"/>
+    <w:link w:val="ac"/>
     <w:rsid w:val="00583DD4"/>
     <w:rPr>
       <w:rFonts w:ascii="Times New Roman" w:eastAsia="新細明體" w:hAnsi="Times New Roman" w:cs="Times New Roman"/>
@@ -51317,10 +51332,10 @@
       <w:szCs w:val="20"/>
     </w:rPr>
   </w:style>
-  <w:style w:type="paragraph" w:styleId="Quote">
+  <w:style w:type="paragraph" w:styleId="ae">
     <w:name w:val="Quote"/>
-    <w:basedOn w:val="Normal"/>
-    <w:link w:val="QuoteChar"/>
+    <w:basedOn w:val="a"/>
+    <w:link w:val="af"/>
     <w:autoRedefine/>
     <w:qFormat/>
     <w:rsid w:val="00583DD4"/>
@@ -51339,10 +51354,10 @@
       <w:lang w:val="zh-TW"/>
     </w:rPr>
   </w:style>
-  <w:style w:type="character" w:customStyle="1" w:styleId="QuoteChar">
-    <w:name w:val="Quote Char"/>
-    <w:basedOn w:val="DefaultParagraphFont"/>
-    <w:link w:val="Quote"/>
+  <w:style w:type="character" w:customStyle="1" w:styleId="af">
+    <w:name w:val="引文 字元"/>
+    <w:basedOn w:val="a0"/>
+    <w:link w:val="ae"/>
     <w:rsid w:val="00583DD4"/>
     <w:rPr>
       <w:rFonts w:ascii="Times New Roman" w:eastAsia="標楷體" w:hAnsi="Times New Roman" w:cs="Times New Roman"/>
@@ -51352,10 +51367,10 @@
       <w:lang w:val="zh-TW"/>
     </w:rPr>
   </w:style>
-  <w:style w:type="paragraph" w:styleId="BodyTextIndent">
+  <w:style w:type="paragraph" w:styleId="af0">
     <w:name w:val="Body Text Indent"/>
-    <w:basedOn w:val="Normal"/>
-    <w:link w:val="BodyTextIndentChar"/>
+    <w:basedOn w:val="a"/>
+    <w:link w:val="af1"/>
     <w:rsid w:val="00583DD4"/>
     <w:pPr>
       <w:ind w:leftChars="150" w:left="360"/>
@@ -51365,20 +51380,20 @@
       <w:szCs w:val="24"/>
     </w:rPr>
   </w:style>
-  <w:style w:type="character" w:customStyle="1" w:styleId="BodyTextIndentChar">
-    <w:name w:val="Body Text Indent Char"/>
-    <w:basedOn w:val="DefaultParagraphFont"/>
-    <w:link w:val="BodyTextIndent"/>
+  <w:style w:type="character" w:customStyle="1" w:styleId="af1">
+    <w:name w:val="本文縮排 字元"/>
+    <w:basedOn w:val="a0"/>
+    <w:link w:val="af0"/>
     <w:rsid w:val="00583DD4"/>
     <w:rPr>
       <w:rFonts w:ascii="Times New Roman" w:eastAsia="新細明體" w:hAnsi="Times New Roman" w:cs="Times New Roman"/>
       <w:szCs w:val="24"/>
     </w:rPr>
   </w:style>
-  <w:style w:type="paragraph" w:styleId="BodyTextIndent2">
+  <w:style w:type="paragraph" w:styleId="2">
     <w:name w:val="Body Text Indent 2"/>
-    <w:basedOn w:val="Normal"/>
-    <w:link w:val="BodyTextIndent2Char"/>
+    <w:basedOn w:val="a"/>
+    <w:link w:val="20"/>
     <w:rsid w:val="00583DD4"/>
     <w:pPr>
       <w:ind w:left="2160"/>
@@ -51388,17 +51403,17 @@
       <w:szCs w:val="24"/>
     </w:rPr>
   </w:style>
-  <w:style w:type="character" w:customStyle="1" w:styleId="BodyTextIndent2Char">
-    <w:name w:val="Body Text Indent 2 Char"/>
-    <w:basedOn w:val="DefaultParagraphFont"/>
-    <w:link w:val="BodyTextIndent2"/>
+  <w:style w:type="character" w:customStyle="1" w:styleId="20">
+    <w:name w:val="本文縮排 2 字元"/>
+    <w:basedOn w:val="a0"/>
+    <w:link w:val="2"/>
     <w:rsid w:val="00583DD4"/>
     <w:rPr>
       <w:rFonts w:ascii="Times New Roman" w:eastAsia="新細明體" w:hAnsi="Times New Roman" w:cs="Times New Roman"/>
       <w:szCs w:val="24"/>
     </w:rPr>
   </w:style>
-  <w:style w:type="character" w:styleId="CommentReference">
+  <w:style w:type="character" w:styleId="af2">
     <w:name w:val="annotation reference"/>
     <w:rsid w:val="00583DD4"/>
     <w:rPr>
@@ -51406,41 +51421,41 @@
       <w:szCs w:val="18"/>
     </w:rPr>
   </w:style>
-  <w:style w:type="paragraph" w:styleId="CommentText">
+  <w:style w:type="paragraph" w:styleId="af3">
     <w:name w:val="annotation text"/>
-    <w:basedOn w:val="Normal"/>
-    <w:link w:val="CommentTextChar"/>
+    <w:basedOn w:val="a"/>
+    <w:link w:val="af4"/>
     <w:rsid w:val="00583DD4"/>
     <w:rPr>
       <w:rFonts w:ascii="Times New Roman" w:eastAsia="新細明體" w:hAnsi="Times New Roman" w:cs="Times New Roman"/>
       <w:szCs w:val="24"/>
     </w:rPr>
   </w:style>
-  <w:style w:type="character" w:customStyle="1" w:styleId="CommentTextChar">
-    <w:name w:val="Comment Text Char"/>
-    <w:basedOn w:val="DefaultParagraphFont"/>
-    <w:link w:val="CommentText"/>
+  <w:style w:type="character" w:customStyle="1" w:styleId="af4">
+    <w:name w:val="註解文字 字元"/>
+    <w:basedOn w:val="a0"/>
+    <w:link w:val="af3"/>
     <w:rsid w:val="00583DD4"/>
     <w:rPr>
       <w:rFonts w:ascii="Times New Roman" w:eastAsia="新細明體" w:hAnsi="Times New Roman" w:cs="Times New Roman"/>
       <w:szCs w:val="24"/>
     </w:rPr>
   </w:style>
-  <w:style w:type="paragraph" w:styleId="CommentSubject">
+  <w:style w:type="paragraph" w:styleId="af5">
     <w:name w:val="annotation subject"/>
-    <w:basedOn w:val="CommentText"/>
-    <w:next w:val="CommentText"/>
-    <w:link w:val="CommentSubjectChar"/>
+    <w:basedOn w:val="af3"/>
+    <w:next w:val="af3"/>
+    <w:link w:val="af6"/>
     <w:rsid w:val="00583DD4"/>
     <w:rPr>
       <w:b/>
       <w:bCs/>
     </w:rPr>
   </w:style>
-  <w:style w:type="character" w:customStyle="1" w:styleId="CommentSubjectChar">
-    <w:name w:val="Comment Subject Char"/>
-    <w:basedOn w:val="CommentTextChar"/>
-    <w:link w:val="CommentSubject"/>
+  <w:style w:type="character" w:customStyle="1" w:styleId="af6">
+    <w:name w:val="註解主旨 字元"/>
+    <w:basedOn w:val="af4"/>
+    <w:link w:val="af5"/>
     <w:rsid w:val="00583DD4"/>
     <w:rPr>
       <w:rFonts w:ascii="Times New Roman" w:eastAsia="新細明體" w:hAnsi="Times New Roman" w:cs="Times New Roman"/>
@@ -51449,7 +51464,7 @@
       <w:szCs w:val="24"/>
     </w:rPr>
   </w:style>
-  <w:style w:type="paragraph" w:styleId="Revision">
+  <w:style w:type="paragraph" w:styleId="af7">
     <w:name w:val="Revision"/>
     <w:hidden/>
     <w:uiPriority w:val="99"/>
@@ -51462,15 +51477,15 @@
   </w:style>
   <w:style w:type="character" w:customStyle="1" w:styleId="ttsigdiff1">
     <w:name w:val="ttsigdiff1"/>
-    <w:basedOn w:val="DefaultParagraphFont"/>
+    <w:basedOn w:val="a0"/>
     <w:rsid w:val="003D3650"/>
     <w:rPr>
       <w:color w:val="FF0000"/>
     </w:rPr>
   </w:style>
-  <w:style w:type="paragraph" w:styleId="ListParagraph">
+  <w:style w:type="paragraph" w:styleId="af8">
     <w:name w:val="List Paragraph"/>
-    <w:basedOn w:val="Normal"/>
+    <w:basedOn w:val="a"/>
     <w:uiPriority w:val="34"/>
     <w:qFormat/>
     <w:rsid w:val="00DD113E"/>
@@ -51771,7 +51786,7 @@
 </file>
 
 <file path=customXml/itemProps1.xml><?xml version="1.0" encoding="utf-8"?>
-<ds:datastoreItem xmlns:ds="http://schemas.openxmlformats.org/officeDocument/2006/customXml" ds:itemID="{6FBA630F-2E87-405E-8E84-32BE160534AA}">
+<ds:datastoreItem xmlns:ds="http://schemas.openxmlformats.org/officeDocument/2006/customXml" ds:itemID="{1B8ADEFE-86FD-4E31-AB8A-D34D5A9A528F}">
   <ds:schemaRefs>
     <ds:schemaRef ds:uri="http://schemas.openxmlformats.org/officeDocument/2006/bibliography"/>
   </ds:schemaRefs>

</xml_diff>